<commit_message>
Minor keyphrase limit fix, doc update
</commit_message>
<xml_diff>
--- a/doc/IWI-sprawozdanie.docx
+++ b/doc/IWI-sprawozdanie.docx
@@ -1,6 +1,6 @@
 
 <file path=word/document.xml><?xml version="1.0" encoding="utf-8"?>
-<w:document xmlns:wpc="http://schemas.microsoft.com/office/word/2010/wordprocessingCanvas" xmlns:cx="http://schemas.microsoft.com/office/drawing/2014/chartex" xmlns:cx1="http://schemas.microsoft.com/office/drawing/2015/9/8/chartex" xmlns:mc="http://schemas.openxmlformats.org/markup-compatibility/2006" xmlns:o="urn:schemas-microsoft-com:office:office" xmlns:r="http://schemas.openxmlformats.org/officeDocument/2006/relationships" xmlns:m="http://schemas.openxmlformats.org/officeDocument/2006/math" xmlns:v="urn:schemas-microsoft-com:vml" xmlns:wp14="http://schemas.microsoft.com/office/word/2010/wordprocessingDrawing" xmlns:wp="http://schemas.openxmlformats.org/drawingml/2006/wordprocessingDrawing" xmlns:w10="urn:schemas-microsoft-com:office:word" xmlns:w="http://schemas.openxmlformats.org/wordprocessingml/2006/main" xmlns:w14="http://schemas.microsoft.com/office/word/2010/wordml" xmlns:w15="http://schemas.microsoft.com/office/word/2012/wordml" xmlns:w16se="http://schemas.microsoft.com/office/word/2015/wordml/symex" xmlns:wpg="http://schemas.microsoft.com/office/word/2010/wordprocessingGroup" xmlns:wpi="http://schemas.microsoft.com/office/word/2010/wordprocessingInk" xmlns:wne="http://schemas.microsoft.com/office/word/2006/wordml" xmlns:wps="http://schemas.microsoft.com/office/word/2010/wordprocessingShape" mc:Ignorable="w14 w15 w16se wp14">
+<w:document xmlns:wpc="http://schemas.microsoft.com/office/word/2010/wordprocessingCanvas" xmlns:mc="http://schemas.openxmlformats.org/markup-compatibility/2006" xmlns:o="urn:schemas-microsoft-com:office:office" xmlns:r="http://schemas.openxmlformats.org/officeDocument/2006/relationships" xmlns:m="http://schemas.openxmlformats.org/officeDocument/2006/math" xmlns:v="urn:schemas-microsoft-com:vml" xmlns:wp14="http://schemas.microsoft.com/office/word/2010/wordprocessingDrawing" xmlns:wp="http://schemas.openxmlformats.org/drawingml/2006/wordprocessingDrawing" xmlns:w10="urn:schemas-microsoft-com:office:word" xmlns:w="http://schemas.openxmlformats.org/wordprocessingml/2006/main" xmlns:w14="http://schemas.microsoft.com/office/word/2010/wordml" xmlns:wpg="http://schemas.microsoft.com/office/word/2010/wordprocessingGroup" xmlns:wpi="http://schemas.microsoft.com/office/word/2010/wordprocessingInk" xmlns:wne="http://schemas.microsoft.com/office/word/2006/wordml" xmlns:wps="http://schemas.microsoft.com/office/word/2010/wordprocessingShape" mc:Ignorable="w14 wp14">
   <w:body>
     <w:p>
       <w:pPr>
@@ -13,7 +13,21 @@
         <w:rPr>
           <w:rFonts w:ascii="Arial" w:hAnsi="Arial" w:cs="Arial"/>
         </w:rPr>
-        <w:t>Karol Łyskawiński 137335</w:t>
+        <w:t xml:space="preserve">Karol </w:t>
+      </w:r>
+      <w:proofErr w:type="spellStart"/>
+      <w:r>
+        <w:rPr>
+          <w:rFonts w:ascii="Arial" w:hAnsi="Arial" w:cs="Arial"/>
+        </w:rPr>
+        <w:t>Łyskawiński</w:t>
+      </w:r>
+      <w:proofErr w:type="spellEnd"/>
+      <w:r>
+        <w:rPr>
+          <w:rFonts w:ascii="Arial" w:hAnsi="Arial" w:cs="Arial"/>
+        </w:rPr>
+        <w:t xml:space="preserve"> 137335</w:t>
       </w:r>
       <w:r>
         <w:rPr>
@@ -76,7 +90,7 @@
     </w:p>
     <w:p>
       <w:pPr>
-        <w:pStyle w:val="Heading2"/>
+        <w:pStyle w:val="Nagwek2"/>
         <w:numPr>
           <w:ilvl w:val="0"/>
           <w:numId w:val="3"/>
@@ -171,7 +185,7 @@
     </w:p>
     <w:p>
       <w:pPr>
-        <w:pStyle w:val="Heading2"/>
+        <w:pStyle w:val="Nagwek2"/>
         <w:numPr>
           <w:ilvl w:val="0"/>
           <w:numId w:val="3"/>
@@ -207,6 +221,7 @@
         </w:rPr>
         <w:t xml:space="preserve">W celu realizacji projektu zaimplementowano algorytm </w:t>
       </w:r>
+      <w:proofErr w:type="spellStart"/>
       <w:r>
         <w:rPr>
           <w:rFonts w:ascii="Arial" w:hAnsi="Arial" w:cs="Arial"/>
@@ -214,6 +229,7 @@
         </w:rPr>
         <w:t>TextRank</w:t>
       </w:r>
+      <w:proofErr w:type="spellEnd"/>
       <w:r>
         <w:rPr>
           <w:rFonts w:ascii="Arial" w:hAnsi="Arial" w:cs="Arial"/>
@@ -236,7 +252,35 @@
         <w:rPr>
           <w:rFonts w:ascii="Arial" w:hAnsi="Arial" w:cs="Arial"/>
         </w:rPr>
-        <w:t xml:space="preserve"> TextRank wyznacza ranking najlepszych fraz kluczowych poprzez zastosowanie algorytmu PageRank na odpowiednio przygotowanym grafie. Wierzchołkami grafu są pewne jednostki badanego korpusu tekstowego, a krawędzie stanowi miara podobieństwa pomiędzy </w:t>
+        <w:t xml:space="preserve"> </w:t>
+      </w:r>
+      <w:proofErr w:type="spellStart"/>
+      <w:r>
+        <w:rPr>
+          <w:rFonts w:ascii="Arial" w:hAnsi="Arial" w:cs="Arial"/>
+        </w:rPr>
+        <w:t>TextRank</w:t>
+      </w:r>
+      <w:proofErr w:type="spellEnd"/>
+      <w:r>
+        <w:rPr>
+          <w:rFonts w:ascii="Arial" w:hAnsi="Arial" w:cs="Arial"/>
+        </w:rPr>
+        <w:t xml:space="preserve"> wyznacza ranking najlepszych fraz kluczowych poprzez zastosowanie algorytmu </w:t>
+      </w:r>
+      <w:proofErr w:type="spellStart"/>
+      <w:r>
+        <w:rPr>
+          <w:rFonts w:ascii="Arial" w:hAnsi="Arial" w:cs="Arial"/>
+        </w:rPr>
+        <w:t>PageRank</w:t>
+      </w:r>
+      <w:proofErr w:type="spellEnd"/>
+      <w:r>
+        <w:rPr>
+          <w:rFonts w:ascii="Arial" w:hAnsi="Arial" w:cs="Arial"/>
+        </w:rPr>
+        <w:t xml:space="preserve"> na odpowiednio przygotowanym grafie. Wierzchołkami grafu są pewne jednostki badanego korpusu tekstowego, a krawędzie stanowi miara podobieństwa pomiędzy </w:t>
       </w:r>
       <w:r>
         <w:rPr>
@@ -254,7 +298,21 @@
         <w:rPr>
           <w:rFonts w:ascii="Arial" w:hAnsi="Arial" w:cs="Arial"/>
         </w:rPr>
-        <w:t xml:space="preserve"> Za jednostki tekstowe uznaje się unigramy, które można połączyć w wielowyrazowe frazy już po uzyskaniu rankingu. Natomiast miarę podobieństwa określa wspólne występowanie wyrazów w oknie mieszczącym </w:t>
+        <w:t xml:space="preserve"> Za jednostki tekstowe uznaje się </w:t>
+      </w:r>
+      <w:proofErr w:type="spellStart"/>
+      <w:r>
+        <w:rPr>
+          <w:rFonts w:ascii="Arial" w:hAnsi="Arial" w:cs="Arial"/>
+        </w:rPr>
+        <w:t>unigramy</w:t>
+      </w:r>
+      <w:proofErr w:type="spellEnd"/>
+      <w:r>
+        <w:rPr>
+          <w:rFonts w:ascii="Arial" w:hAnsi="Arial" w:cs="Arial"/>
+        </w:rPr>
+        <w:t xml:space="preserve">, które można połączyć w wielowyrazowe frazy już po uzyskaniu rankingu. Natomiast miarę podobieństwa określa wspólne występowanie wyrazów w oknie mieszczącym </w:t>
       </w:r>
       <w:r>
         <w:rPr>
@@ -303,7 +361,21 @@
         <w:rPr>
           <w:rFonts w:ascii="Arial" w:hAnsi="Arial" w:cs="Arial"/>
         </w:rPr>
-        <w:t>Wybierane są tokeny wyrazów wyszukane w tekście.</w:t>
+        <w:t xml:space="preserve">Wybierane są </w:t>
+      </w:r>
+      <w:proofErr w:type="spellStart"/>
+      <w:r>
+        <w:rPr>
+          <w:rFonts w:ascii="Arial" w:hAnsi="Arial" w:cs="Arial"/>
+        </w:rPr>
+        <w:t>tokeny</w:t>
+      </w:r>
+      <w:proofErr w:type="spellEnd"/>
+      <w:r>
+        <w:rPr>
+          <w:rFonts w:ascii="Arial" w:hAnsi="Arial" w:cs="Arial"/>
+        </w:rPr>
+        <w:t xml:space="preserve"> wyrazów wyszukane w tekście.</w:t>
       </w:r>
       <w:r>
         <w:rPr>
@@ -321,26 +393,68 @@
         <w:rPr>
           <w:rFonts w:ascii="Arial" w:hAnsi="Arial" w:cs="Arial"/>
         </w:rPr>
-        <w:t>odfiltrowywane są tokeny należące do zbioru stop-words w j. angielskim, będące znakami interpunkcyjnymi lub stanowiące inne części mowy, niż rzeczownik i przymiotnik.</w:t>
-      </w:r>
-    </w:p>
-    <w:p>
-      <w:pPr>
-        <w:tabs>
-          <w:tab w:val="left" w:pos="284"/>
-        </w:tabs>
-        <w:spacing w:after="0"/>
-        <w:ind w:left="284" w:firstLine="425"/>
-        <w:jc w:val="both"/>
-        <w:rPr>
-          <w:rFonts w:ascii="Arial" w:hAnsi="Arial" w:cs="Arial"/>
-        </w:rPr>
-      </w:pPr>
-      <w:r>
-        <w:rPr>
-          <w:rFonts w:ascii="Arial" w:hAnsi="Arial" w:cs="Arial"/>
-        </w:rPr>
-        <w:t>W drugim kroku powstaje graf kandydatów na wyrazy kluczowe. Wierzchołki są tworzone ze zbioru unikatowych tokenów uzyskanych w pierwszym kroku. Krawędzie występujące między wierzchołkami</w:t>
+        <w:t xml:space="preserve">odfiltrowywane są </w:t>
+      </w:r>
+      <w:proofErr w:type="spellStart"/>
+      <w:r>
+        <w:rPr>
+          <w:rFonts w:ascii="Arial" w:hAnsi="Arial" w:cs="Arial"/>
+        </w:rPr>
+        <w:t>tokeny</w:t>
+      </w:r>
+      <w:proofErr w:type="spellEnd"/>
+      <w:r>
+        <w:rPr>
+          <w:rFonts w:ascii="Arial" w:hAnsi="Arial" w:cs="Arial"/>
+        </w:rPr>
+        <w:t xml:space="preserve"> należące do zbioru stop-</w:t>
+      </w:r>
+      <w:proofErr w:type="spellStart"/>
+      <w:r>
+        <w:rPr>
+          <w:rFonts w:ascii="Arial" w:hAnsi="Arial" w:cs="Arial"/>
+        </w:rPr>
+        <w:t>words</w:t>
+      </w:r>
+      <w:proofErr w:type="spellEnd"/>
+      <w:r>
+        <w:rPr>
+          <w:rFonts w:ascii="Arial" w:hAnsi="Arial" w:cs="Arial"/>
+        </w:rPr>
+        <w:t xml:space="preserve"> w j. angielskim, będące znakami interpunkcyjnymi lub stanowiące inne części mowy, niż rzeczownik i przymiotnik.</w:t>
+      </w:r>
+    </w:p>
+    <w:p>
+      <w:pPr>
+        <w:tabs>
+          <w:tab w:val="left" w:pos="284"/>
+        </w:tabs>
+        <w:spacing w:after="0"/>
+        <w:ind w:left="284" w:firstLine="425"/>
+        <w:jc w:val="both"/>
+        <w:rPr>
+          <w:rFonts w:ascii="Arial" w:hAnsi="Arial" w:cs="Arial"/>
+        </w:rPr>
+      </w:pPr>
+      <w:r>
+        <w:rPr>
+          <w:rFonts w:ascii="Arial" w:hAnsi="Arial" w:cs="Arial"/>
+        </w:rPr>
+        <w:t xml:space="preserve">W drugim kroku powstaje graf kandydatów na wyrazy kluczowe. Wierzchołki są tworzone ze zbioru unikatowych </w:t>
+      </w:r>
+      <w:proofErr w:type="spellStart"/>
+      <w:r>
+        <w:rPr>
+          <w:rFonts w:ascii="Arial" w:hAnsi="Arial" w:cs="Arial"/>
+        </w:rPr>
+        <w:t>tokenów</w:t>
+      </w:r>
+      <w:proofErr w:type="spellEnd"/>
+      <w:r>
+        <w:rPr>
+          <w:rFonts w:ascii="Arial" w:hAnsi="Arial" w:cs="Arial"/>
+        </w:rPr>
+        <w:t xml:space="preserve"> uzyskanych w pierwszym kroku. Krawędzie występujące między wierzchołkami</w:t>
       </w:r>
       <w:r>
         <w:rPr>
@@ -365,7 +479,21 @@
         <w:rPr>
           <w:rFonts w:ascii="Arial" w:hAnsi="Arial" w:cs="Arial"/>
         </w:rPr>
-        <w:t xml:space="preserve">Na powstałym w kroku drugim grafie uruchamiany jest algorytm PageRank celem utworzenia rankingu kandydatów na wyrazy kluczowe. Część najlepszych kandydatów </w:t>
+        <w:t xml:space="preserve">Na powstałym w kroku drugim grafie uruchamiany jest algorytm </w:t>
+      </w:r>
+      <w:proofErr w:type="spellStart"/>
+      <w:r>
+        <w:rPr>
+          <w:rFonts w:ascii="Arial" w:hAnsi="Arial" w:cs="Arial"/>
+        </w:rPr>
+        <w:t>PageRank</w:t>
+      </w:r>
+      <w:proofErr w:type="spellEnd"/>
+      <w:r>
+        <w:rPr>
+          <w:rFonts w:ascii="Arial" w:hAnsi="Arial" w:cs="Arial"/>
+        </w:rPr>
+        <w:t xml:space="preserve"> celem utworzenia rankingu kandydatów na wyrazy kluczowe. Część najlepszych kandydatów </w:t>
       </w:r>
       <w:r>
         <w:rPr>
@@ -464,21 +592,27 @@
           <w:rFonts w:ascii="Arial" w:hAnsi="Arial" w:cs="Arial"/>
         </w:rPr>
         <w:lastRenderedPageBreak/>
-        <w:t xml:space="preserve">Wszystkie wyrazy wchodzące w skład inicjalnego zbioru kandydatów na wyrazy kluczowe, jak i zbioru wszystkich wyrazów, są ujednolicane poprzez zamianę wielkich liter na małe oraz lematyzację. Dzięki temu </w:t>
-      </w:r>
-      <w:r>
-        <w:rPr>
-          <w:rFonts w:ascii="Arial" w:hAnsi="Arial" w:cs="Arial"/>
-        </w:rPr>
-        <w:t>powtórzenie wyrazu w liczbie mnogiej lub zapis wielką literą nie zaburza wyników uzyskiwan</w:t>
-      </w:r>
-      <w:bookmarkStart w:id="0" w:name="_GoBack"/>
-      <w:bookmarkEnd w:id="0"/>
-      <w:r>
-        <w:rPr>
-          <w:rFonts w:ascii="Arial" w:hAnsi="Arial" w:cs="Arial"/>
-        </w:rPr>
-        <w:t>ych przez algorytm.</w:t>
+        <w:t xml:space="preserve">Wszystkie wyrazy wchodzące w skład inicjalnego zbioru kandydatów na wyrazy kluczowe, jak i zbioru wszystkich wyrazów, są ujednolicane poprzez zamianę wielkich liter na małe oraz </w:t>
+      </w:r>
+      <w:proofErr w:type="spellStart"/>
+      <w:r>
+        <w:rPr>
+          <w:rFonts w:ascii="Arial" w:hAnsi="Arial" w:cs="Arial"/>
+        </w:rPr>
+        <w:t>lematyzację</w:t>
+      </w:r>
+      <w:proofErr w:type="spellEnd"/>
+      <w:r>
+        <w:rPr>
+          <w:rFonts w:ascii="Arial" w:hAnsi="Arial" w:cs="Arial"/>
+        </w:rPr>
+        <w:t xml:space="preserve">. Dzięki temu </w:t>
+      </w:r>
+      <w:r>
+        <w:rPr>
+          <w:rFonts w:ascii="Arial" w:hAnsi="Arial" w:cs="Arial"/>
+        </w:rPr>
+        <w:t>powtórzenie wyrazu w liczbie mnogiej lub zapis wielką literą nie zaburza wyników uzyskiwanych przez algorytm.</w:t>
       </w:r>
     </w:p>
     <w:p>
@@ -568,7 +702,7 @@
     </w:p>
     <w:p>
       <w:pPr>
-        <w:pStyle w:val="Heading2"/>
+        <w:pStyle w:val="Nagwek2"/>
         <w:numPr>
           <w:ilvl w:val="0"/>
           <w:numId w:val="3"/>
@@ -599,19 +733,55 @@
         <w:rPr>
           <w:rFonts w:ascii="Arial" w:hAnsi="Arial" w:cs="Arial"/>
         </w:rPr>
-        <w:t xml:space="preserve">Projekt został zrealizowany w języku programowania Python w wersji 2.7. Podjęto taką decyzję ze względu na ekspresyjność samego języka, jak i spektrum dostępnych bibliotek </w:t>
-      </w:r>
-      <w:r>
-        <w:rPr>
-          <w:rFonts w:ascii="Arial" w:hAnsi="Arial" w:cs="Arial"/>
-        </w:rPr>
-        <w:t>pomocnych w implementacji algorytmu TextRank</w:t>
-      </w:r>
-      <w:r>
-        <w:rPr>
-          <w:rFonts w:ascii="Arial" w:hAnsi="Arial" w:cs="Arial"/>
-        </w:rPr>
-        <w:t>. Oprócz standardowego API Pythona wykorzystano następujące biblioteki:</w:t>
+        <w:t xml:space="preserve">Projekt został zrealizowany w języku programowania </w:t>
+      </w:r>
+      <w:proofErr w:type="spellStart"/>
+      <w:r>
+        <w:rPr>
+          <w:rFonts w:ascii="Arial" w:hAnsi="Arial" w:cs="Arial"/>
+        </w:rPr>
+        <w:t>Python</w:t>
+      </w:r>
+      <w:proofErr w:type="spellEnd"/>
+      <w:r>
+        <w:rPr>
+          <w:rFonts w:ascii="Arial" w:hAnsi="Arial" w:cs="Arial"/>
+        </w:rPr>
+        <w:t xml:space="preserve"> w wersji 2.7. Podjęto taką decyzję ze względu na ekspresyjność samego języka, jak i spektrum dostępnych bibliotek </w:t>
+      </w:r>
+      <w:r>
+        <w:rPr>
+          <w:rFonts w:ascii="Arial" w:hAnsi="Arial" w:cs="Arial"/>
+        </w:rPr>
+        <w:t xml:space="preserve">pomocnych w implementacji algorytmu </w:t>
+      </w:r>
+      <w:proofErr w:type="spellStart"/>
+      <w:r>
+        <w:rPr>
+          <w:rFonts w:ascii="Arial" w:hAnsi="Arial" w:cs="Arial"/>
+        </w:rPr>
+        <w:t>TextRank</w:t>
+      </w:r>
+      <w:proofErr w:type="spellEnd"/>
+      <w:r>
+        <w:rPr>
+          <w:rFonts w:ascii="Arial" w:hAnsi="Arial" w:cs="Arial"/>
+        </w:rPr>
+        <w:t xml:space="preserve">. Oprócz standardowego API </w:t>
+      </w:r>
+      <w:proofErr w:type="spellStart"/>
+      <w:r>
+        <w:rPr>
+          <w:rFonts w:ascii="Arial" w:hAnsi="Arial" w:cs="Arial"/>
+        </w:rPr>
+        <w:t>Pythona</w:t>
+      </w:r>
+      <w:proofErr w:type="spellEnd"/>
+      <w:r>
+        <w:rPr>
+          <w:rFonts w:ascii="Arial" w:hAnsi="Arial" w:cs="Arial"/>
+        </w:rPr>
+        <w:t xml:space="preserve"> wykorzystano następujące biblioteki:</w:t>
       </w:r>
     </w:p>
     <w:p>
@@ -632,11 +802,33 @@
         </w:rPr>
         <w:t xml:space="preserve">- </w:t>
       </w:r>
-      <w:r>
-        <w:rPr>
-          <w:rFonts w:ascii="Arial" w:hAnsi="Arial" w:cs="Arial"/>
-        </w:rPr>
-        <w:t>networkx: biblioteka służąca do tworzenia oraz przeprowadzania operacji na sieciach i grafach, zawiera implementację algorytmu PageRank;</w:t>
+      <w:proofErr w:type="spellStart"/>
+      <w:r>
+        <w:rPr>
+          <w:rFonts w:ascii="Arial" w:hAnsi="Arial" w:cs="Arial"/>
+        </w:rPr>
+        <w:t>networkx</w:t>
+      </w:r>
+      <w:proofErr w:type="spellEnd"/>
+      <w:r>
+        <w:rPr>
+          <w:rFonts w:ascii="Arial" w:hAnsi="Arial" w:cs="Arial"/>
+        </w:rPr>
+        <w:t xml:space="preserve">: biblioteka służąca do tworzenia oraz przeprowadzania operacji na sieciach i grafach, zawiera implementację algorytmu </w:t>
+      </w:r>
+      <w:proofErr w:type="spellStart"/>
+      <w:r>
+        <w:rPr>
+          <w:rFonts w:ascii="Arial" w:hAnsi="Arial" w:cs="Arial"/>
+        </w:rPr>
+        <w:t>PageRank</w:t>
+      </w:r>
+      <w:proofErr w:type="spellEnd"/>
+      <w:r>
+        <w:rPr>
+          <w:rFonts w:ascii="Arial" w:hAnsi="Arial" w:cs="Arial"/>
+        </w:rPr>
+        <w:t>;</w:t>
       </w:r>
     </w:p>
     <w:p>
@@ -657,30 +849,94 @@
         </w:rPr>
         <w:t xml:space="preserve">- </w:t>
       </w:r>
-      <w:r>
-        <w:rPr>
-          <w:rFonts w:ascii="Arial" w:hAnsi="Arial" w:cs="Arial"/>
-        </w:rPr>
-        <w:t>wikipedia: biblioteka ułatwiająca korzystanie z API Wikipedii celem wyszukiwania artykułów oraz pobierania ich treści;</w:t>
-      </w:r>
-    </w:p>
-    <w:p>
-      <w:pPr>
-        <w:tabs>
-          <w:tab w:val="left" w:pos="284"/>
-        </w:tabs>
-        <w:spacing w:after="0"/>
-        <w:ind w:left="284" w:firstLine="425"/>
-        <w:jc w:val="both"/>
-        <w:rPr>
-          <w:rFonts w:ascii="Arial" w:hAnsi="Arial" w:cs="Arial"/>
-        </w:rPr>
-      </w:pPr>
-      <w:r>
-        <w:rPr>
-          <w:rFonts w:ascii="Arial" w:hAnsi="Arial" w:cs="Arial"/>
-        </w:rPr>
-        <w:t>- nltk: biblioteka dostarczająca zestaw narzędzi związanych z przetwarzaniem języka naturalnego, m. in. do lematyzacji, tokenizacji, tagowania części mowy</w:t>
+      <w:proofErr w:type="spellStart"/>
+      <w:r>
+        <w:rPr>
+          <w:rFonts w:ascii="Arial" w:hAnsi="Arial" w:cs="Arial"/>
+        </w:rPr>
+        <w:t>wikipedia</w:t>
+      </w:r>
+      <w:proofErr w:type="spellEnd"/>
+      <w:r>
+        <w:rPr>
+          <w:rFonts w:ascii="Arial" w:hAnsi="Arial" w:cs="Arial"/>
+        </w:rPr>
+        <w:t>: biblioteka ułatwiająca korzystanie z API Wikipedii celem wyszukiwania artykułów oraz pobierania ich treści;</w:t>
+      </w:r>
+    </w:p>
+    <w:p>
+      <w:pPr>
+        <w:tabs>
+          <w:tab w:val="left" w:pos="284"/>
+        </w:tabs>
+        <w:spacing w:after="0"/>
+        <w:ind w:left="284" w:firstLine="425"/>
+        <w:jc w:val="both"/>
+        <w:rPr>
+          <w:rFonts w:ascii="Arial" w:hAnsi="Arial" w:cs="Arial"/>
+        </w:rPr>
+      </w:pPr>
+      <w:r>
+        <w:rPr>
+          <w:rFonts w:ascii="Arial" w:hAnsi="Arial" w:cs="Arial"/>
+        </w:rPr>
+        <w:t xml:space="preserve">- </w:t>
+      </w:r>
+      <w:proofErr w:type="spellStart"/>
+      <w:r>
+        <w:rPr>
+          <w:rFonts w:ascii="Arial" w:hAnsi="Arial" w:cs="Arial"/>
+        </w:rPr>
+        <w:t>nltk</w:t>
+      </w:r>
+      <w:proofErr w:type="spellEnd"/>
+      <w:r>
+        <w:rPr>
+          <w:rFonts w:ascii="Arial" w:hAnsi="Arial" w:cs="Arial"/>
+        </w:rPr>
+        <w:t xml:space="preserve">: biblioteka dostarczająca zestaw narzędzi związanych z przetwarzaniem języka naturalnego, m. in. do </w:t>
+      </w:r>
+      <w:proofErr w:type="spellStart"/>
+      <w:r>
+        <w:rPr>
+          <w:rFonts w:ascii="Arial" w:hAnsi="Arial" w:cs="Arial"/>
+        </w:rPr>
+        <w:t>lematyzacji</w:t>
+      </w:r>
+      <w:proofErr w:type="spellEnd"/>
+      <w:r>
+        <w:rPr>
+          <w:rFonts w:ascii="Arial" w:hAnsi="Arial" w:cs="Arial"/>
+        </w:rPr>
+        <w:t xml:space="preserve">, </w:t>
+      </w:r>
+      <w:proofErr w:type="spellStart"/>
+      <w:r>
+        <w:rPr>
+          <w:rFonts w:ascii="Arial" w:hAnsi="Arial" w:cs="Arial"/>
+        </w:rPr>
+        <w:t>tokenizacji</w:t>
+      </w:r>
+      <w:proofErr w:type="spellEnd"/>
+      <w:r>
+        <w:rPr>
+          <w:rFonts w:ascii="Arial" w:hAnsi="Arial" w:cs="Arial"/>
+        </w:rPr>
+        <w:t xml:space="preserve">, </w:t>
+      </w:r>
+      <w:proofErr w:type="spellStart"/>
+      <w:r>
+        <w:rPr>
+          <w:rFonts w:ascii="Arial" w:hAnsi="Arial" w:cs="Arial"/>
+        </w:rPr>
+        <w:t>tagowania</w:t>
+      </w:r>
+      <w:proofErr w:type="spellEnd"/>
+      <w:r>
+        <w:rPr>
+          <w:rFonts w:ascii="Arial" w:hAnsi="Arial" w:cs="Arial"/>
+        </w:rPr>
+        <w:t xml:space="preserve"> części mowy</w:t>
       </w:r>
       <w:r>
         <w:rPr>
@@ -691,7 +947,7 @@
     </w:p>
     <w:p>
       <w:pPr>
-        <w:pStyle w:val="Heading2"/>
+        <w:pStyle w:val="Nagwek2"/>
         <w:numPr>
           <w:ilvl w:val="0"/>
           <w:numId w:val="3"/>
@@ -730,7 +986,7 @@
     </w:p>
     <w:p>
       <w:pPr>
-        <w:pStyle w:val="ListParagraph"/>
+        <w:pStyle w:val="Akapitzlist"/>
         <w:numPr>
           <w:ilvl w:val="0"/>
           <w:numId w:val="4"/>
@@ -784,7 +1040,49 @@
         <w:rPr>
           <w:rFonts w:ascii="Arial" w:hAnsi="Arial" w:cs="Arial"/>
         </w:rPr>
-        <w:t>, Python (programming language)</w:t>
+        <w:t xml:space="preserve">, </w:t>
+      </w:r>
+      <w:proofErr w:type="spellStart"/>
+      <w:r>
+        <w:rPr>
+          <w:rFonts w:ascii="Arial" w:hAnsi="Arial" w:cs="Arial"/>
+        </w:rPr>
+        <w:t>Python</w:t>
+      </w:r>
+      <w:proofErr w:type="spellEnd"/>
+      <w:r>
+        <w:rPr>
+          <w:rFonts w:ascii="Arial" w:hAnsi="Arial" w:cs="Arial"/>
+        </w:rPr>
+        <w:t xml:space="preserve"> (</w:t>
+      </w:r>
+      <w:proofErr w:type="spellStart"/>
+      <w:r>
+        <w:rPr>
+          <w:rFonts w:ascii="Arial" w:hAnsi="Arial" w:cs="Arial"/>
+        </w:rPr>
+        <w:t>programming</w:t>
+      </w:r>
+      <w:proofErr w:type="spellEnd"/>
+      <w:r>
+        <w:rPr>
+          <w:rFonts w:ascii="Arial" w:hAnsi="Arial" w:cs="Arial"/>
+        </w:rPr>
+        <w:t xml:space="preserve"> </w:t>
+      </w:r>
+      <w:proofErr w:type="spellStart"/>
+      <w:r>
+        <w:rPr>
+          <w:rFonts w:ascii="Arial" w:hAnsi="Arial" w:cs="Arial"/>
+        </w:rPr>
+        <w:t>language</w:t>
+      </w:r>
+      <w:proofErr w:type="spellEnd"/>
+      <w:r>
+        <w:rPr>
+          <w:rFonts w:ascii="Arial" w:hAnsi="Arial" w:cs="Arial"/>
+        </w:rPr>
+        <w:t>)</w:t>
       </w:r>
       <w:r>
         <w:rPr>
@@ -801,7 +1099,7 @@
     </w:p>
     <w:p>
       <w:pPr>
-        <w:pStyle w:val="ListParagraph"/>
+        <w:pStyle w:val="Akapitzlist"/>
         <w:numPr>
           <w:ilvl w:val="0"/>
           <w:numId w:val="4"/>
@@ -830,7 +1128,7 @@
     </w:p>
     <w:p>
       <w:pPr>
-        <w:pStyle w:val="ListParagraph"/>
+        <w:pStyle w:val="Akapitzlist"/>
         <w:numPr>
           <w:ilvl w:val="0"/>
           <w:numId w:val="4"/>
@@ -902,7 +1200,85 @@
     </w:p>
     <w:p>
       <w:pPr>
-        <w:pStyle w:val="Heading2"/>
+        <w:tabs>
+          <w:tab w:val="left" w:pos="284"/>
+        </w:tabs>
+        <w:spacing w:after="0"/>
+        <w:ind w:left="284" w:firstLine="425"/>
+        <w:jc w:val="both"/>
+        <w:rPr>
+          <w:rFonts w:ascii="Arial" w:hAnsi="Arial" w:cs="Arial"/>
+        </w:rPr>
+      </w:pPr>
+    </w:p>
+    <w:p>
+      <w:pPr>
+        <w:tabs>
+          <w:tab w:val="left" w:pos="284"/>
+        </w:tabs>
+        <w:spacing w:after="0"/>
+        <w:ind w:left="284" w:firstLine="425"/>
+        <w:jc w:val="both"/>
+        <w:rPr>
+          <w:rFonts w:ascii="Arial" w:hAnsi="Arial" w:cs="Arial"/>
+        </w:rPr>
+      </w:pPr>
+    </w:p>
+    <w:p>
+      <w:pPr>
+        <w:tabs>
+          <w:tab w:val="left" w:pos="284"/>
+        </w:tabs>
+        <w:spacing w:after="0"/>
+        <w:ind w:left="284" w:firstLine="425"/>
+        <w:jc w:val="both"/>
+        <w:rPr>
+          <w:rFonts w:ascii="Arial" w:hAnsi="Arial" w:cs="Arial"/>
+        </w:rPr>
+      </w:pPr>
+    </w:p>
+    <w:p>
+      <w:pPr>
+        <w:tabs>
+          <w:tab w:val="left" w:pos="284"/>
+        </w:tabs>
+        <w:spacing w:after="0"/>
+        <w:ind w:left="284" w:firstLine="425"/>
+        <w:jc w:val="both"/>
+        <w:rPr>
+          <w:rFonts w:ascii="Arial" w:hAnsi="Arial" w:cs="Arial"/>
+        </w:rPr>
+      </w:pPr>
+    </w:p>
+    <w:p>
+      <w:pPr>
+        <w:tabs>
+          <w:tab w:val="left" w:pos="284"/>
+        </w:tabs>
+        <w:spacing w:after="0"/>
+        <w:ind w:left="284" w:firstLine="425"/>
+        <w:jc w:val="both"/>
+        <w:rPr>
+          <w:rFonts w:ascii="Arial" w:hAnsi="Arial" w:cs="Arial"/>
+        </w:rPr>
+      </w:pPr>
+    </w:p>
+    <w:p>
+      <w:pPr>
+        <w:tabs>
+          <w:tab w:val="left" w:pos="284"/>
+        </w:tabs>
+        <w:spacing w:after="0"/>
+        <w:ind w:left="284" w:firstLine="425"/>
+        <w:jc w:val="both"/>
+        <w:rPr>
+          <w:rFonts w:ascii="Arial" w:hAnsi="Arial" w:cs="Arial"/>
+        </w:rPr>
+      </w:pPr>
+    </w:p>
+    <w:p>
+      <w:pPr>
+        <w:pStyle w:val="Nagwek2"/>
         <w:numPr>
           <w:ilvl w:val="0"/>
           <w:numId w:val="3"/>
@@ -914,6 +1290,7 @@
         <w:contextualSpacing w:val="0"/>
       </w:pPr>
       <w:r>
+        <w:lastRenderedPageBreak/>
         <w:t xml:space="preserve"> </w:t>
       </w:r>
       <w:r>
@@ -995,413 +1372,1331 @@
           <w:lang w:val="en-US"/>
         </w:rPr>
       </w:pPr>
-      <w:r>
-        <w:rPr>
-          <w:rFonts w:ascii="Consolas" w:hAnsi="Consolas" w:cs="Consolas"/>
-          <w:lang w:val="en-US"/>
-        </w:rPr>
-        <w:t>linux                                   : 0.0318200647</w:t>
-      </w:r>
-    </w:p>
-    <w:p>
-      <w:pPr>
-        <w:tabs>
-          <w:tab w:val="left" w:pos="284"/>
-        </w:tabs>
-        <w:spacing w:after="0"/>
-        <w:ind w:left="284" w:firstLine="425"/>
-        <w:jc w:val="both"/>
-        <w:rPr>
-          <w:rFonts w:ascii="Consolas" w:hAnsi="Consolas" w:cs="Consolas"/>
-          <w:lang w:val="en-US"/>
-        </w:rPr>
-      </w:pPr>
-      <w:r>
-        <w:rPr>
-          <w:rFonts w:ascii="Consolas" w:hAnsi="Consolas" w:cs="Consolas"/>
-          <w:lang w:val="en-US"/>
-        </w:rPr>
-        <w:t>linux system                            : 0.0266162415</w:t>
-      </w:r>
-    </w:p>
-    <w:p>
-      <w:pPr>
-        <w:tabs>
-          <w:tab w:val="left" w:pos="284"/>
-        </w:tabs>
-        <w:spacing w:after="0"/>
-        <w:ind w:left="284" w:firstLine="425"/>
-        <w:jc w:val="both"/>
-        <w:rPr>
-          <w:rFonts w:ascii="Consolas" w:hAnsi="Consolas" w:cs="Consolas"/>
-          <w:lang w:val="en-US"/>
-        </w:rPr>
-      </w:pPr>
-      <w:r>
-        <w:rPr>
-          <w:rFonts w:ascii="Consolas" w:hAnsi="Consolas" w:cs="Consolas"/>
-          <w:lang w:val="en-US"/>
-        </w:rPr>
-        <w:t>linux distribution                      : 0.0219340874</w:t>
-      </w:r>
-    </w:p>
-    <w:p>
-      <w:pPr>
-        <w:tabs>
-          <w:tab w:val="left" w:pos="284"/>
-        </w:tabs>
-        <w:spacing w:after="0"/>
-        <w:ind w:left="284" w:firstLine="425"/>
-        <w:jc w:val="both"/>
-        <w:rPr>
-          <w:rFonts w:ascii="Consolas" w:hAnsi="Consolas" w:cs="Consolas"/>
-          <w:lang w:val="en-US"/>
-        </w:rPr>
-      </w:pPr>
-      <w:r>
-        <w:rPr>
-          <w:rFonts w:ascii="Consolas" w:hAnsi="Consolas" w:cs="Consolas"/>
-          <w:lang w:val="en-US"/>
+      <w:proofErr w:type="spellStart"/>
+      <w:proofErr w:type="gramStart"/>
+      <w:r>
+        <w:rPr>
+          <w:rFonts w:ascii="Consolas" w:hAnsi="Consolas" w:cs="Consolas"/>
+          <w:lang w:val="en-US"/>
+        </w:rPr>
+        <w:t>linux</w:t>
+      </w:r>
+      <w:proofErr w:type="spellEnd"/>
+      <w:proofErr w:type="gramEnd"/>
+      <w:r>
+        <w:rPr>
+          <w:rFonts w:ascii="Consolas" w:hAnsi="Consolas" w:cs="Consolas"/>
+          <w:lang w:val="en-US"/>
+        </w:rPr>
+        <w:t xml:space="preserve">                                   : 0.0318200647</w:t>
+      </w:r>
+    </w:p>
+    <w:p>
+      <w:pPr>
+        <w:tabs>
+          <w:tab w:val="left" w:pos="284"/>
+        </w:tabs>
+        <w:spacing w:after="0"/>
+        <w:ind w:left="284" w:firstLine="425"/>
+        <w:jc w:val="both"/>
+        <w:rPr>
+          <w:rFonts w:ascii="Consolas" w:hAnsi="Consolas" w:cs="Consolas"/>
+          <w:lang w:val="en-US"/>
+        </w:rPr>
+      </w:pPr>
+      <w:proofErr w:type="spellStart"/>
+      <w:proofErr w:type="gramStart"/>
+      <w:r>
+        <w:rPr>
+          <w:rFonts w:ascii="Consolas" w:hAnsi="Consolas" w:cs="Consolas"/>
+          <w:lang w:val="en-US"/>
+        </w:rPr>
+        <w:t>linux</w:t>
+      </w:r>
+      <w:proofErr w:type="spellEnd"/>
+      <w:proofErr w:type="gramEnd"/>
+      <w:r>
+        <w:rPr>
+          <w:rFonts w:ascii="Consolas" w:hAnsi="Consolas" w:cs="Consolas"/>
+          <w:lang w:val="en-US"/>
+        </w:rPr>
+        <w:t xml:space="preserve"> system                            : 0.0266162415</w:t>
+      </w:r>
+    </w:p>
+    <w:p>
+      <w:pPr>
+        <w:tabs>
+          <w:tab w:val="left" w:pos="284"/>
+        </w:tabs>
+        <w:spacing w:after="0"/>
+        <w:ind w:left="284" w:firstLine="425"/>
+        <w:jc w:val="both"/>
+        <w:rPr>
+          <w:rFonts w:ascii="Consolas" w:hAnsi="Consolas" w:cs="Consolas"/>
+          <w:lang w:val="en-US"/>
+        </w:rPr>
+      </w:pPr>
+      <w:proofErr w:type="spellStart"/>
+      <w:proofErr w:type="gramStart"/>
+      <w:r>
+        <w:rPr>
+          <w:rFonts w:ascii="Consolas" w:hAnsi="Consolas" w:cs="Consolas"/>
+          <w:lang w:val="en-US"/>
+        </w:rPr>
+        <w:t>linux</w:t>
+      </w:r>
+      <w:proofErr w:type="spellEnd"/>
+      <w:proofErr w:type="gramEnd"/>
+      <w:r>
+        <w:rPr>
+          <w:rFonts w:ascii="Consolas" w:hAnsi="Consolas" w:cs="Consolas"/>
+          <w:lang w:val="en-US"/>
+        </w:rPr>
+        <w:t xml:space="preserve"> distribution                      : 0.0219340874</w:t>
+      </w:r>
+    </w:p>
+    <w:p>
+      <w:pPr>
+        <w:tabs>
+          <w:tab w:val="left" w:pos="284"/>
+        </w:tabs>
+        <w:spacing w:after="0"/>
+        <w:ind w:left="284" w:firstLine="425"/>
+        <w:jc w:val="both"/>
+        <w:rPr>
+          <w:rFonts w:ascii="Consolas" w:hAnsi="Consolas" w:cs="Consolas"/>
+        </w:rPr>
+      </w:pPr>
+      <w:proofErr w:type="gramStart"/>
+      <w:r>
+        <w:rPr>
+          <w:rFonts w:ascii="Consolas" w:hAnsi="Consolas" w:cs="Consolas"/>
         </w:rPr>
         <w:t>system                                  : 0.0214124182</w:t>
       </w:r>
-    </w:p>
-    <w:p>
-      <w:pPr>
-        <w:tabs>
-          <w:tab w:val="left" w:pos="284"/>
-        </w:tabs>
-        <w:spacing w:after="0"/>
-        <w:ind w:left="284" w:firstLine="425"/>
-        <w:jc w:val="both"/>
-        <w:rPr>
-          <w:rFonts w:ascii="Consolas" w:hAnsi="Consolas" w:cs="Consolas"/>
-          <w:lang w:val="en-US"/>
-        </w:rPr>
-      </w:pPr>
-      <w:r>
-        <w:rPr>
-          <w:rFonts w:ascii="Consolas" w:hAnsi="Consolas" w:cs="Consolas"/>
-          <w:lang w:val="en-US"/>
-        </w:rPr>
-        <w:lastRenderedPageBreak/>
-        <w:t>desktop linux                           : 0.0193702972</w:t>
-      </w:r>
-    </w:p>
-    <w:p>
-      <w:pPr>
-        <w:tabs>
-          <w:tab w:val="left" w:pos="284"/>
-        </w:tabs>
-        <w:spacing w:after="0"/>
-        <w:ind w:left="284" w:firstLine="425"/>
-        <w:jc w:val="both"/>
-        <w:rPr>
-          <w:rFonts w:ascii="Consolas" w:hAnsi="Consolas" w:cs="Consolas"/>
-          <w:lang w:val="en-US"/>
-        </w:rPr>
-      </w:pPr>
-      <w:r>
-        <w:rPr>
-          <w:rFonts w:ascii="Consolas" w:hAnsi="Consolas" w:cs="Consolas"/>
-          <w:lang w:val="en-US"/>
-        </w:rPr>
-        <w:t>linux desktop                           : 0.0193702972</w:t>
-      </w:r>
-    </w:p>
-    <w:p>
-      <w:pPr>
-        <w:tabs>
-          <w:tab w:val="left" w:pos="284"/>
-        </w:tabs>
-        <w:spacing w:after="0"/>
-        <w:ind w:left="284" w:firstLine="425"/>
-        <w:jc w:val="both"/>
-        <w:rPr>
-          <w:rFonts w:ascii="Consolas" w:hAnsi="Consolas" w:cs="Consolas"/>
-          <w:lang w:val="en-US"/>
-        </w:rPr>
-      </w:pPr>
-      <w:r>
-        <w:rPr>
-          <w:rFonts w:ascii="Consolas" w:hAnsi="Consolas" w:cs="Consolas"/>
-          <w:lang w:val="en-US"/>
-        </w:rPr>
-        <w:t>linux kernel                            : 0.0192869190</w:t>
-      </w:r>
-    </w:p>
-    <w:p>
-      <w:pPr>
-        <w:tabs>
-          <w:tab w:val="left" w:pos="284"/>
-        </w:tabs>
-        <w:spacing w:after="0"/>
-        <w:ind w:left="284" w:firstLine="425"/>
-        <w:jc w:val="both"/>
-        <w:rPr>
-          <w:rFonts w:ascii="Consolas" w:hAnsi="Consolas" w:cs="Consolas"/>
-          <w:lang w:val="en-US"/>
-        </w:rPr>
-      </w:pPr>
-      <w:r>
-        <w:rPr>
-          <w:rFonts w:ascii="Consolas" w:hAnsi="Consolas" w:cs="Consolas"/>
-          <w:lang w:val="en-US"/>
-        </w:rPr>
-        <w:t>linux server                            : 0.0188159373</w:t>
-      </w:r>
-    </w:p>
-    <w:p>
-      <w:pPr>
-        <w:tabs>
-          <w:tab w:val="left" w:pos="284"/>
-        </w:tabs>
-        <w:spacing w:after="0"/>
-        <w:ind w:left="284" w:firstLine="425"/>
-        <w:jc w:val="both"/>
-        <w:rPr>
-          <w:rFonts w:ascii="Consolas" w:hAnsi="Consolas" w:cs="Consolas"/>
-          <w:lang w:val="en-US"/>
-        </w:rPr>
-      </w:pPr>
-      <w:r>
-        <w:rPr>
-          <w:rFonts w:ascii="Consolas" w:hAnsi="Consolas" w:cs="Consolas"/>
-          <w:lang w:val="en-US"/>
-        </w:rPr>
-        <w:t>support linux                           : 0.0184764710</w:t>
-      </w:r>
-    </w:p>
-    <w:p>
-      <w:pPr>
-        <w:tabs>
-          <w:tab w:val="left" w:pos="284"/>
-        </w:tabs>
-        <w:spacing w:after="0"/>
-        <w:ind w:left="284" w:firstLine="425"/>
-        <w:jc w:val="both"/>
-        <w:rPr>
-          <w:rFonts w:ascii="Consolas" w:hAnsi="Consolas" w:cs="Consolas"/>
-          <w:lang w:val="en-US"/>
-        </w:rPr>
-      </w:pPr>
-      <w:r>
-        <w:rPr>
-          <w:rFonts w:ascii="Consolas" w:hAnsi="Consolas" w:cs="Consolas"/>
-          <w:lang w:val="en-US"/>
-        </w:rPr>
-        <w:t>linux support                           : 0.0184764710</w:t>
-      </w:r>
-    </w:p>
-    <w:p>
-      <w:pPr>
-        <w:tabs>
-          <w:tab w:val="left" w:pos="284"/>
-        </w:tabs>
-        <w:spacing w:after="0"/>
-        <w:ind w:left="284" w:firstLine="425"/>
-        <w:jc w:val="both"/>
-        <w:rPr>
-          <w:rFonts w:ascii="Consolas" w:hAnsi="Consolas" w:cs="Consolas"/>
-          <w:lang w:val="en-US"/>
-        </w:rPr>
-      </w:pPr>
-      <w:r>
-        <w:rPr>
-          <w:rFonts w:ascii="Consolas" w:hAnsi="Consolas" w:cs="Consolas"/>
-          <w:lang w:val="en-US"/>
-        </w:rPr>
-        <w:t>linux application                       : 0.0184278101</w:t>
-      </w:r>
-    </w:p>
-    <w:p>
-      <w:pPr>
-        <w:tabs>
-          <w:tab w:val="left" w:pos="284"/>
-        </w:tabs>
-        <w:spacing w:after="0"/>
-        <w:ind w:left="284" w:firstLine="425"/>
-        <w:jc w:val="both"/>
-        <w:rPr>
-          <w:rFonts w:ascii="Consolas" w:hAnsi="Consolas" w:cs="Consolas"/>
-          <w:lang w:val="en-US"/>
-        </w:rPr>
-      </w:pPr>
-      <w:r>
-        <w:rPr>
-          <w:rFonts w:ascii="Consolas" w:hAnsi="Consolas" w:cs="Consolas"/>
-          <w:lang w:val="en-US"/>
-        </w:rPr>
-        <w:t>linux component                         : 0.0181841415</w:t>
-      </w:r>
-    </w:p>
-    <w:p>
-      <w:pPr>
-        <w:tabs>
-          <w:tab w:val="left" w:pos="284"/>
-        </w:tabs>
-        <w:spacing w:after="0"/>
-        <w:ind w:left="284" w:firstLine="425"/>
-        <w:jc w:val="both"/>
-        <w:rPr>
-          <w:rFonts w:ascii="Consolas" w:hAnsi="Consolas" w:cs="Consolas"/>
-          <w:lang w:val="en-US"/>
-        </w:rPr>
-      </w:pPr>
-      <w:r>
-        <w:rPr>
-          <w:rFonts w:ascii="Consolas" w:hAnsi="Consolas" w:cs="Consolas"/>
-          <w:lang w:val="en-US"/>
-        </w:rPr>
-        <w:t>linux user                              : 0.0180810794</w:t>
-      </w:r>
-    </w:p>
-    <w:p>
-      <w:pPr>
-        <w:tabs>
-          <w:tab w:val="left" w:pos="284"/>
-        </w:tabs>
-        <w:spacing w:after="0"/>
-        <w:ind w:left="284" w:firstLine="425"/>
-        <w:jc w:val="both"/>
-        <w:rPr>
-          <w:rFonts w:ascii="Consolas" w:hAnsi="Consolas" w:cs="Consolas"/>
-          <w:lang w:val="en-US"/>
-        </w:rPr>
-      </w:pPr>
-      <w:r>
-        <w:rPr>
-          <w:rFonts w:ascii="Consolas" w:hAnsi="Consolas" w:cs="Consolas"/>
-          <w:lang w:val="en-US"/>
-        </w:rPr>
-        <w:t>linux version                           : 0.0179390386</w:t>
-      </w:r>
-    </w:p>
-    <w:p>
-      <w:pPr>
-        <w:tabs>
-          <w:tab w:val="left" w:pos="284"/>
-        </w:tabs>
-        <w:spacing w:after="0"/>
-        <w:ind w:left="284" w:firstLine="425"/>
-        <w:jc w:val="both"/>
-        <w:rPr>
-          <w:rFonts w:ascii="Consolas" w:hAnsi="Consolas" w:cs="Consolas"/>
-          <w:lang w:val="en-US"/>
-        </w:rPr>
-      </w:pPr>
-      <w:r>
-        <w:rPr>
-          <w:rFonts w:ascii="Consolas" w:hAnsi="Consolas" w:cs="Consolas"/>
-          <w:lang w:val="en-US"/>
-        </w:rPr>
-        <w:t>use linux                               : 0.0178630241</w:t>
-      </w:r>
-    </w:p>
-    <w:p>
-      <w:pPr>
-        <w:tabs>
-          <w:tab w:val="left" w:pos="284"/>
-        </w:tabs>
-        <w:spacing w:after="0"/>
-        <w:ind w:left="284" w:firstLine="425"/>
-        <w:jc w:val="both"/>
-        <w:rPr>
-          <w:rFonts w:ascii="Consolas" w:hAnsi="Consolas" w:cs="Consolas"/>
-          <w:lang w:val="en-US"/>
-        </w:rPr>
-      </w:pPr>
-      <w:r>
-        <w:rPr>
-          <w:rFonts w:ascii="Consolas" w:hAnsi="Consolas" w:cs="Consolas"/>
-          <w:lang w:val="en-US"/>
-        </w:rPr>
-        <w:t>linux market                            : 0.0177808194</w:t>
-      </w:r>
-    </w:p>
-    <w:p>
-      <w:pPr>
-        <w:tabs>
-          <w:tab w:val="left" w:pos="284"/>
-        </w:tabs>
-        <w:spacing w:after="0"/>
-        <w:ind w:left="284" w:firstLine="425"/>
-        <w:jc w:val="both"/>
-        <w:rPr>
-          <w:rFonts w:ascii="Consolas" w:hAnsi="Consolas" w:cs="Consolas"/>
-          <w:lang w:val="en-US"/>
-        </w:rPr>
-      </w:pPr>
-      <w:r>
-        <w:rPr>
-          <w:rFonts w:ascii="Consolas" w:hAnsi="Consolas" w:cs="Consolas"/>
-          <w:lang w:val="en-US"/>
-        </w:rPr>
-        <w:t>ubuntu linux                            : 0.0174045626</w:t>
-      </w:r>
-    </w:p>
-    <w:p>
-      <w:pPr>
-        <w:tabs>
-          <w:tab w:val="left" w:pos="284"/>
-        </w:tabs>
-        <w:spacing w:after="0"/>
-        <w:ind w:left="284" w:firstLine="425"/>
-        <w:jc w:val="both"/>
-        <w:rPr>
-          <w:rFonts w:ascii="Consolas" w:hAnsi="Consolas" w:cs="Consolas"/>
-          <w:lang w:val="en-US"/>
-        </w:rPr>
-      </w:pPr>
-      <w:r>
-        <w:rPr>
-          <w:rFonts w:ascii="Consolas" w:hAnsi="Consolas" w:cs="Consolas"/>
-          <w:lang w:val="en-US"/>
-        </w:rPr>
-        <w:t>linux community                         : 0.0170494328</w:t>
-      </w:r>
-    </w:p>
-    <w:p>
-      <w:pPr>
-        <w:tabs>
-          <w:tab w:val="left" w:pos="284"/>
-        </w:tabs>
-        <w:spacing w:after="0"/>
-        <w:ind w:left="284" w:firstLine="425"/>
-        <w:jc w:val="both"/>
-        <w:rPr>
-          <w:rFonts w:ascii="Consolas" w:hAnsi="Consolas" w:cs="Consolas"/>
-        </w:rPr>
-      </w:pPr>
-      <w:r>
-        <w:rPr>
-          <w:rFonts w:ascii="Consolas" w:hAnsi="Consolas" w:cs="Consolas"/>
-        </w:rPr>
-        <w:t>linux name                              : 0.0168399142</w:t>
-      </w:r>
-    </w:p>
-    <w:p>
-      <w:pPr>
-        <w:tabs>
-          <w:tab w:val="left" w:pos="284"/>
-        </w:tabs>
-        <w:spacing w:after="0"/>
-        <w:ind w:left="284" w:firstLine="425"/>
-        <w:jc w:val="both"/>
-        <w:rPr>
-          <w:rFonts w:ascii="Consolas" w:hAnsi="Consolas" w:cs="Consolas"/>
-        </w:rPr>
-      </w:pPr>
-      <w:r>
-        <w:rPr>
-          <w:rFonts w:ascii="Consolas" w:hAnsi="Consolas" w:cs="Consolas"/>
-        </w:rPr>
-        <w:t xml:space="preserve">name linux                              : 0.0168399142 </w:t>
-      </w:r>
-    </w:p>
-    <w:p>
-      <w:pPr>
-        <w:pStyle w:val="Heading2"/>
+      <w:proofErr w:type="gramEnd"/>
+    </w:p>
+    <w:p>
+      <w:pPr>
+        <w:tabs>
+          <w:tab w:val="left" w:pos="284"/>
+        </w:tabs>
+        <w:spacing w:after="0"/>
+        <w:ind w:left="284" w:firstLine="425"/>
+        <w:jc w:val="both"/>
+        <w:rPr>
+          <w:rFonts w:ascii="Consolas" w:hAnsi="Consolas" w:cs="Consolas"/>
+          <w:lang w:val="en-US"/>
+        </w:rPr>
+      </w:pPr>
+      <w:proofErr w:type="gramStart"/>
+      <w:r>
+        <w:rPr>
+          <w:rFonts w:ascii="Consolas" w:hAnsi="Consolas" w:cs="Consolas"/>
+          <w:lang w:val="en-US"/>
+        </w:rPr>
+        <w:t>desktop</w:t>
+      </w:r>
+      <w:proofErr w:type="gramEnd"/>
+      <w:r>
+        <w:rPr>
+          <w:rFonts w:ascii="Consolas" w:hAnsi="Consolas" w:cs="Consolas"/>
+          <w:lang w:val="en-US"/>
+        </w:rPr>
+        <w:t xml:space="preserve"> </w:t>
+      </w:r>
+      <w:proofErr w:type="spellStart"/>
+      <w:r>
+        <w:rPr>
+          <w:rFonts w:ascii="Consolas" w:hAnsi="Consolas" w:cs="Consolas"/>
+          <w:lang w:val="en-US"/>
+        </w:rPr>
+        <w:t>linux</w:t>
+      </w:r>
+      <w:proofErr w:type="spellEnd"/>
+      <w:r>
+        <w:rPr>
+          <w:rFonts w:ascii="Consolas" w:hAnsi="Consolas" w:cs="Consolas"/>
+          <w:lang w:val="en-US"/>
+        </w:rPr>
+        <w:t xml:space="preserve">                           : 0.0193702972</w:t>
+      </w:r>
+    </w:p>
+    <w:p>
+      <w:pPr>
+        <w:tabs>
+          <w:tab w:val="left" w:pos="284"/>
+        </w:tabs>
+        <w:spacing w:after="0"/>
+        <w:ind w:left="284" w:firstLine="425"/>
+        <w:jc w:val="both"/>
+        <w:rPr>
+          <w:rFonts w:ascii="Consolas" w:hAnsi="Consolas" w:cs="Consolas"/>
+          <w:lang w:val="en-US"/>
+        </w:rPr>
+      </w:pPr>
+      <w:proofErr w:type="spellStart"/>
+      <w:proofErr w:type="gramStart"/>
+      <w:r>
+        <w:rPr>
+          <w:rFonts w:ascii="Consolas" w:hAnsi="Consolas" w:cs="Consolas"/>
+          <w:lang w:val="en-US"/>
+        </w:rPr>
+        <w:t>linux</w:t>
+      </w:r>
+      <w:proofErr w:type="spellEnd"/>
+      <w:proofErr w:type="gramEnd"/>
+      <w:r>
+        <w:rPr>
+          <w:rFonts w:ascii="Consolas" w:hAnsi="Consolas" w:cs="Consolas"/>
+          <w:lang w:val="en-US"/>
+        </w:rPr>
+        <w:t xml:space="preserve"> desktop                           : 0.0193702972</w:t>
+      </w:r>
+    </w:p>
+    <w:p>
+      <w:pPr>
+        <w:tabs>
+          <w:tab w:val="left" w:pos="284"/>
+        </w:tabs>
+        <w:spacing w:after="0"/>
+        <w:ind w:left="284" w:firstLine="425"/>
+        <w:jc w:val="both"/>
+        <w:rPr>
+          <w:rFonts w:ascii="Consolas" w:hAnsi="Consolas" w:cs="Consolas"/>
+          <w:lang w:val="en-US"/>
+        </w:rPr>
+      </w:pPr>
+      <w:proofErr w:type="spellStart"/>
+      <w:proofErr w:type="gramStart"/>
+      <w:r>
+        <w:rPr>
+          <w:rFonts w:ascii="Consolas" w:hAnsi="Consolas" w:cs="Consolas"/>
+          <w:lang w:val="en-US"/>
+        </w:rPr>
+        <w:t>linux</w:t>
+      </w:r>
+      <w:proofErr w:type="spellEnd"/>
+      <w:proofErr w:type="gramEnd"/>
+      <w:r>
+        <w:rPr>
+          <w:rFonts w:ascii="Consolas" w:hAnsi="Consolas" w:cs="Consolas"/>
+          <w:lang w:val="en-US"/>
+        </w:rPr>
+        <w:t xml:space="preserve"> kernel                            : 0.0192869190</w:t>
+      </w:r>
+    </w:p>
+    <w:p>
+      <w:pPr>
+        <w:tabs>
+          <w:tab w:val="left" w:pos="284"/>
+        </w:tabs>
+        <w:spacing w:after="0"/>
+        <w:ind w:left="284" w:firstLine="425"/>
+        <w:jc w:val="both"/>
+        <w:rPr>
+          <w:rFonts w:ascii="Consolas" w:hAnsi="Consolas" w:cs="Consolas"/>
+          <w:lang w:val="en-US"/>
+        </w:rPr>
+      </w:pPr>
+      <w:proofErr w:type="spellStart"/>
+      <w:proofErr w:type="gramStart"/>
+      <w:r>
+        <w:rPr>
+          <w:rFonts w:ascii="Consolas" w:hAnsi="Consolas" w:cs="Consolas"/>
+          <w:lang w:val="en-US"/>
+        </w:rPr>
+        <w:t>linux</w:t>
+      </w:r>
+      <w:proofErr w:type="spellEnd"/>
+      <w:proofErr w:type="gramEnd"/>
+      <w:r>
+        <w:rPr>
+          <w:rFonts w:ascii="Consolas" w:hAnsi="Consolas" w:cs="Consolas"/>
+          <w:lang w:val="en-US"/>
+        </w:rPr>
+        <w:t xml:space="preserve"> server                            : 0.0188159373</w:t>
+      </w:r>
+    </w:p>
+    <w:p>
+      <w:pPr>
+        <w:tabs>
+          <w:tab w:val="left" w:pos="284"/>
+        </w:tabs>
+        <w:spacing w:after="0"/>
+        <w:ind w:left="284" w:firstLine="425"/>
+        <w:jc w:val="both"/>
+        <w:rPr>
+          <w:rFonts w:ascii="Consolas" w:hAnsi="Consolas" w:cs="Consolas"/>
+          <w:lang w:val="en-US"/>
+        </w:rPr>
+      </w:pPr>
+      <w:proofErr w:type="gramStart"/>
+      <w:r>
+        <w:rPr>
+          <w:rFonts w:ascii="Consolas" w:hAnsi="Consolas" w:cs="Consolas"/>
+          <w:lang w:val="en-US"/>
+        </w:rPr>
+        <w:t>support</w:t>
+      </w:r>
+      <w:proofErr w:type="gramEnd"/>
+      <w:r>
+        <w:rPr>
+          <w:rFonts w:ascii="Consolas" w:hAnsi="Consolas" w:cs="Consolas"/>
+          <w:lang w:val="en-US"/>
+        </w:rPr>
+        <w:t xml:space="preserve"> </w:t>
+      </w:r>
+      <w:proofErr w:type="spellStart"/>
+      <w:r>
+        <w:rPr>
+          <w:rFonts w:ascii="Consolas" w:hAnsi="Consolas" w:cs="Consolas"/>
+          <w:lang w:val="en-US"/>
+        </w:rPr>
+        <w:t>linux</w:t>
+      </w:r>
+      <w:proofErr w:type="spellEnd"/>
+      <w:r>
+        <w:rPr>
+          <w:rFonts w:ascii="Consolas" w:hAnsi="Consolas" w:cs="Consolas"/>
+          <w:lang w:val="en-US"/>
+        </w:rPr>
+        <w:t xml:space="preserve">                           : 0.0184764710</w:t>
+      </w:r>
+    </w:p>
+    <w:p>
+      <w:pPr>
+        <w:tabs>
+          <w:tab w:val="left" w:pos="284"/>
+        </w:tabs>
+        <w:spacing w:after="0"/>
+        <w:ind w:left="284" w:firstLine="425"/>
+        <w:jc w:val="both"/>
+        <w:rPr>
+          <w:rFonts w:ascii="Consolas" w:hAnsi="Consolas" w:cs="Consolas"/>
+          <w:lang w:val="en-US"/>
+        </w:rPr>
+      </w:pPr>
+      <w:proofErr w:type="spellStart"/>
+      <w:proofErr w:type="gramStart"/>
+      <w:r>
+        <w:rPr>
+          <w:rFonts w:ascii="Consolas" w:hAnsi="Consolas" w:cs="Consolas"/>
+          <w:lang w:val="en-US"/>
+        </w:rPr>
+        <w:t>linux</w:t>
+      </w:r>
+      <w:proofErr w:type="spellEnd"/>
+      <w:proofErr w:type="gramEnd"/>
+      <w:r>
+        <w:rPr>
+          <w:rFonts w:ascii="Consolas" w:hAnsi="Consolas" w:cs="Consolas"/>
+          <w:lang w:val="en-US"/>
+        </w:rPr>
+        <w:t xml:space="preserve"> support                           : 0.0184764710</w:t>
+      </w:r>
+    </w:p>
+    <w:p>
+      <w:pPr>
+        <w:tabs>
+          <w:tab w:val="left" w:pos="284"/>
+        </w:tabs>
+        <w:spacing w:after="0"/>
+        <w:ind w:left="284" w:firstLine="425"/>
+        <w:jc w:val="both"/>
+        <w:rPr>
+          <w:rFonts w:ascii="Consolas" w:hAnsi="Consolas" w:cs="Consolas"/>
+          <w:lang w:val="en-US"/>
+        </w:rPr>
+      </w:pPr>
+      <w:proofErr w:type="spellStart"/>
+      <w:proofErr w:type="gramStart"/>
+      <w:r>
+        <w:rPr>
+          <w:rFonts w:ascii="Consolas" w:hAnsi="Consolas" w:cs="Consolas"/>
+          <w:lang w:val="en-US"/>
+        </w:rPr>
+        <w:t>linux</w:t>
+      </w:r>
+      <w:proofErr w:type="spellEnd"/>
+      <w:proofErr w:type="gramEnd"/>
+      <w:r>
+        <w:rPr>
+          <w:rFonts w:ascii="Consolas" w:hAnsi="Consolas" w:cs="Consolas"/>
+          <w:lang w:val="en-US"/>
+        </w:rPr>
+        <w:t xml:space="preserve"> application                       : 0.0184278101</w:t>
+      </w:r>
+    </w:p>
+    <w:p>
+      <w:pPr>
+        <w:tabs>
+          <w:tab w:val="left" w:pos="284"/>
+        </w:tabs>
+        <w:spacing w:after="0"/>
+        <w:ind w:left="284" w:firstLine="425"/>
+        <w:jc w:val="both"/>
+        <w:rPr>
+          <w:rFonts w:ascii="Consolas" w:hAnsi="Consolas" w:cs="Consolas"/>
+          <w:lang w:val="en-US"/>
+        </w:rPr>
+      </w:pPr>
+      <w:proofErr w:type="spellStart"/>
+      <w:proofErr w:type="gramStart"/>
+      <w:r>
+        <w:rPr>
+          <w:rFonts w:ascii="Consolas" w:hAnsi="Consolas" w:cs="Consolas"/>
+          <w:lang w:val="en-US"/>
+        </w:rPr>
+        <w:t>linux</w:t>
+      </w:r>
+      <w:proofErr w:type="spellEnd"/>
+      <w:proofErr w:type="gramEnd"/>
+      <w:r>
+        <w:rPr>
+          <w:rFonts w:ascii="Consolas" w:hAnsi="Consolas" w:cs="Consolas"/>
+          <w:lang w:val="en-US"/>
+        </w:rPr>
+        <w:t xml:space="preserve"> component                         : 0.0181841415</w:t>
+      </w:r>
+    </w:p>
+    <w:p>
+      <w:pPr>
+        <w:tabs>
+          <w:tab w:val="left" w:pos="284"/>
+        </w:tabs>
+        <w:spacing w:after="0"/>
+        <w:ind w:left="284" w:firstLine="425"/>
+        <w:jc w:val="both"/>
+        <w:rPr>
+          <w:rFonts w:ascii="Consolas" w:hAnsi="Consolas" w:cs="Consolas"/>
+          <w:lang w:val="en-US"/>
+        </w:rPr>
+      </w:pPr>
+      <w:proofErr w:type="spellStart"/>
+      <w:proofErr w:type="gramStart"/>
+      <w:r>
+        <w:rPr>
+          <w:rFonts w:ascii="Consolas" w:hAnsi="Consolas" w:cs="Consolas"/>
+          <w:lang w:val="en-US"/>
+        </w:rPr>
+        <w:t>linux</w:t>
+      </w:r>
+      <w:proofErr w:type="spellEnd"/>
+      <w:proofErr w:type="gramEnd"/>
+      <w:r>
+        <w:rPr>
+          <w:rFonts w:ascii="Consolas" w:hAnsi="Consolas" w:cs="Consolas"/>
+          <w:lang w:val="en-US"/>
+        </w:rPr>
+        <w:t xml:space="preserve"> user                              : 0.0180810794</w:t>
+      </w:r>
+    </w:p>
+    <w:p>
+      <w:pPr>
+        <w:tabs>
+          <w:tab w:val="left" w:pos="284"/>
+        </w:tabs>
+        <w:spacing w:after="0"/>
+        <w:ind w:left="284" w:firstLine="425"/>
+        <w:jc w:val="both"/>
+        <w:rPr>
+          <w:rFonts w:ascii="Consolas" w:hAnsi="Consolas" w:cs="Consolas"/>
+          <w:lang w:val="en-US"/>
+        </w:rPr>
+      </w:pPr>
+      <w:proofErr w:type="spellStart"/>
+      <w:proofErr w:type="gramStart"/>
+      <w:r>
+        <w:rPr>
+          <w:rFonts w:ascii="Consolas" w:hAnsi="Consolas" w:cs="Consolas"/>
+          <w:lang w:val="en-US"/>
+        </w:rPr>
+        <w:t>linux</w:t>
+      </w:r>
+      <w:proofErr w:type="spellEnd"/>
+      <w:proofErr w:type="gramEnd"/>
+      <w:r>
+        <w:rPr>
+          <w:rFonts w:ascii="Consolas" w:hAnsi="Consolas" w:cs="Consolas"/>
+          <w:lang w:val="en-US"/>
+        </w:rPr>
+        <w:t xml:space="preserve"> version                           : 0.0179390386</w:t>
+      </w:r>
+    </w:p>
+    <w:p>
+      <w:pPr>
+        <w:tabs>
+          <w:tab w:val="left" w:pos="284"/>
+        </w:tabs>
+        <w:spacing w:after="0"/>
+        <w:ind w:left="284" w:firstLine="425"/>
+        <w:jc w:val="both"/>
+        <w:rPr>
+          <w:rFonts w:ascii="Consolas" w:hAnsi="Consolas" w:cs="Consolas"/>
+          <w:lang w:val="en-US"/>
+        </w:rPr>
+      </w:pPr>
+      <w:proofErr w:type="gramStart"/>
+      <w:r>
+        <w:rPr>
+          <w:rFonts w:ascii="Consolas" w:hAnsi="Consolas" w:cs="Consolas"/>
+          <w:lang w:val="en-US"/>
+        </w:rPr>
+        <w:t>use</w:t>
+      </w:r>
+      <w:proofErr w:type="gramEnd"/>
+      <w:r>
+        <w:rPr>
+          <w:rFonts w:ascii="Consolas" w:hAnsi="Consolas" w:cs="Consolas"/>
+          <w:lang w:val="en-US"/>
+        </w:rPr>
+        <w:t xml:space="preserve"> </w:t>
+      </w:r>
+      <w:proofErr w:type="spellStart"/>
+      <w:r>
+        <w:rPr>
+          <w:rFonts w:ascii="Consolas" w:hAnsi="Consolas" w:cs="Consolas"/>
+          <w:lang w:val="en-US"/>
+        </w:rPr>
+        <w:t>linux</w:t>
+      </w:r>
+      <w:proofErr w:type="spellEnd"/>
+      <w:r>
+        <w:rPr>
+          <w:rFonts w:ascii="Consolas" w:hAnsi="Consolas" w:cs="Consolas"/>
+          <w:lang w:val="en-US"/>
+        </w:rPr>
+        <w:t xml:space="preserve">                               : 0.0178630241</w:t>
+      </w:r>
+    </w:p>
+    <w:p>
+      <w:pPr>
+        <w:tabs>
+          <w:tab w:val="left" w:pos="284"/>
+        </w:tabs>
+        <w:spacing w:after="0"/>
+        <w:ind w:left="284" w:firstLine="425"/>
+        <w:jc w:val="both"/>
+        <w:rPr>
+          <w:rFonts w:ascii="Consolas" w:hAnsi="Consolas" w:cs="Consolas"/>
+          <w:lang w:val="en-US"/>
+        </w:rPr>
+      </w:pPr>
+      <w:proofErr w:type="spellStart"/>
+      <w:proofErr w:type="gramStart"/>
+      <w:r>
+        <w:rPr>
+          <w:rFonts w:ascii="Consolas" w:hAnsi="Consolas" w:cs="Consolas"/>
+          <w:lang w:val="en-US"/>
+        </w:rPr>
+        <w:t>linux</w:t>
+      </w:r>
+      <w:proofErr w:type="spellEnd"/>
+      <w:proofErr w:type="gramEnd"/>
+      <w:r>
+        <w:rPr>
+          <w:rFonts w:ascii="Consolas" w:hAnsi="Consolas" w:cs="Consolas"/>
+          <w:lang w:val="en-US"/>
+        </w:rPr>
+        <w:t xml:space="preserve"> market                            : 0.0177808194</w:t>
+      </w:r>
+    </w:p>
+    <w:p>
+      <w:pPr>
+        <w:tabs>
+          <w:tab w:val="left" w:pos="284"/>
+        </w:tabs>
+        <w:spacing w:after="0"/>
+        <w:ind w:left="284" w:firstLine="425"/>
+        <w:jc w:val="both"/>
+        <w:rPr>
+          <w:rFonts w:ascii="Consolas" w:hAnsi="Consolas" w:cs="Consolas"/>
+          <w:lang w:val="en-US"/>
+        </w:rPr>
+      </w:pPr>
+      <w:proofErr w:type="spellStart"/>
+      <w:proofErr w:type="gramStart"/>
+      <w:r>
+        <w:rPr>
+          <w:rFonts w:ascii="Consolas" w:hAnsi="Consolas" w:cs="Consolas"/>
+          <w:lang w:val="en-US"/>
+        </w:rPr>
+        <w:t>ubuntu</w:t>
+      </w:r>
+      <w:proofErr w:type="spellEnd"/>
+      <w:proofErr w:type="gramEnd"/>
+      <w:r>
+        <w:rPr>
+          <w:rFonts w:ascii="Consolas" w:hAnsi="Consolas" w:cs="Consolas"/>
+          <w:lang w:val="en-US"/>
+        </w:rPr>
+        <w:t xml:space="preserve"> </w:t>
+      </w:r>
+      <w:proofErr w:type="spellStart"/>
+      <w:r>
+        <w:rPr>
+          <w:rFonts w:ascii="Consolas" w:hAnsi="Consolas" w:cs="Consolas"/>
+          <w:lang w:val="en-US"/>
+        </w:rPr>
+        <w:t>linux</w:t>
+      </w:r>
+      <w:proofErr w:type="spellEnd"/>
+      <w:r>
+        <w:rPr>
+          <w:rFonts w:ascii="Consolas" w:hAnsi="Consolas" w:cs="Consolas"/>
+          <w:lang w:val="en-US"/>
+        </w:rPr>
+        <w:t xml:space="preserve">                            : 0.0174045626</w:t>
+      </w:r>
+    </w:p>
+    <w:p>
+      <w:pPr>
+        <w:tabs>
+          <w:tab w:val="left" w:pos="284"/>
+        </w:tabs>
+        <w:spacing w:after="0"/>
+        <w:ind w:left="284" w:firstLine="425"/>
+        <w:jc w:val="both"/>
+        <w:rPr>
+          <w:rFonts w:ascii="Consolas" w:hAnsi="Consolas" w:cs="Consolas"/>
+          <w:lang w:val="en-US"/>
+        </w:rPr>
+      </w:pPr>
+      <w:proofErr w:type="spellStart"/>
+      <w:proofErr w:type="gramStart"/>
+      <w:r>
+        <w:rPr>
+          <w:rFonts w:ascii="Consolas" w:hAnsi="Consolas" w:cs="Consolas"/>
+          <w:lang w:val="en-US"/>
+        </w:rPr>
+        <w:t>linux</w:t>
+      </w:r>
+      <w:proofErr w:type="spellEnd"/>
+      <w:proofErr w:type="gramEnd"/>
+      <w:r>
+        <w:rPr>
+          <w:rFonts w:ascii="Consolas" w:hAnsi="Consolas" w:cs="Consolas"/>
+          <w:lang w:val="en-US"/>
+        </w:rPr>
+        <w:t xml:space="preserve"> community                         : 0.0170494328</w:t>
+      </w:r>
+    </w:p>
+    <w:p>
+      <w:pPr>
+        <w:tabs>
+          <w:tab w:val="left" w:pos="284"/>
+        </w:tabs>
+        <w:spacing w:after="0"/>
+        <w:ind w:left="284" w:firstLine="425"/>
+        <w:jc w:val="both"/>
+        <w:rPr>
+          <w:rFonts w:ascii="Consolas" w:hAnsi="Consolas" w:cs="Consolas"/>
+          <w:lang w:val="en-US"/>
+        </w:rPr>
+      </w:pPr>
+      <w:proofErr w:type="spellStart"/>
+      <w:proofErr w:type="gramStart"/>
+      <w:r>
+        <w:rPr>
+          <w:rFonts w:ascii="Consolas" w:hAnsi="Consolas" w:cs="Consolas"/>
+          <w:lang w:val="en-US"/>
+        </w:rPr>
+        <w:t>linux</w:t>
+      </w:r>
+      <w:proofErr w:type="spellEnd"/>
+      <w:proofErr w:type="gramEnd"/>
+      <w:r>
+        <w:rPr>
+          <w:rFonts w:ascii="Consolas" w:hAnsi="Consolas" w:cs="Consolas"/>
+          <w:lang w:val="en-US"/>
+        </w:rPr>
+        <w:t xml:space="preserve"> name                              : 0.0168399142</w:t>
+      </w:r>
+    </w:p>
+    <w:p>
+      <w:pPr>
+        <w:tabs>
+          <w:tab w:val="left" w:pos="284"/>
+        </w:tabs>
+        <w:spacing w:after="0"/>
+        <w:ind w:left="284" w:firstLine="425"/>
+        <w:jc w:val="both"/>
+        <w:rPr>
+          <w:rFonts w:ascii="Consolas" w:hAnsi="Consolas" w:cs="Consolas"/>
+          <w:lang w:val="en-US"/>
+        </w:rPr>
+      </w:pPr>
+      <w:proofErr w:type="gramStart"/>
+      <w:r>
+        <w:rPr>
+          <w:rFonts w:ascii="Consolas" w:hAnsi="Consolas" w:cs="Consolas"/>
+          <w:lang w:val="en-US"/>
+        </w:rPr>
+        <w:t>name</w:t>
+      </w:r>
+      <w:proofErr w:type="gramEnd"/>
+      <w:r>
+        <w:rPr>
+          <w:rFonts w:ascii="Consolas" w:hAnsi="Consolas" w:cs="Consolas"/>
+          <w:lang w:val="en-US"/>
+        </w:rPr>
+        <w:t xml:space="preserve"> </w:t>
+      </w:r>
+      <w:proofErr w:type="spellStart"/>
+      <w:r>
+        <w:rPr>
+          <w:rFonts w:ascii="Consolas" w:hAnsi="Consolas" w:cs="Consolas"/>
+          <w:lang w:val="en-US"/>
+        </w:rPr>
+        <w:t>linux</w:t>
+      </w:r>
+      <w:proofErr w:type="spellEnd"/>
+      <w:r>
+        <w:rPr>
+          <w:rFonts w:ascii="Consolas" w:hAnsi="Consolas" w:cs="Consolas"/>
+          <w:lang w:val="en-US"/>
+        </w:rPr>
+        <w:t xml:space="preserve">                              : 0.0168399142</w:t>
+      </w:r>
+    </w:p>
+    <w:p>
+      <w:pPr>
+        <w:tabs>
+          <w:tab w:val="left" w:pos="284"/>
+        </w:tabs>
+        <w:spacing w:after="0"/>
+        <w:ind w:left="284" w:firstLine="425"/>
+        <w:jc w:val="both"/>
+        <w:rPr>
+          <w:rFonts w:ascii="Consolas" w:hAnsi="Consolas" w:cs="Consolas"/>
+          <w:lang w:val="en-US"/>
+        </w:rPr>
+      </w:pPr>
+      <w:proofErr w:type="spellStart"/>
+      <w:proofErr w:type="gramStart"/>
+      <w:r>
+        <w:rPr>
+          <w:rFonts w:ascii="Consolas" w:hAnsi="Consolas" w:cs="Consolas"/>
+          <w:lang w:val="en-US"/>
+        </w:rPr>
+        <w:t>linux</w:t>
+      </w:r>
+      <w:proofErr w:type="spellEnd"/>
+      <w:proofErr w:type="gramEnd"/>
+      <w:r>
+        <w:rPr>
+          <w:rFonts w:ascii="Consolas" w:hAnsi="Consolas" w:cs="Consolas"/>
+          <w:lang w:val="en-US"/>
+        </w:rPr>
+        <w:t xml:space="preserve"> foundation                        : 0.0168045704</w:t>
+      </w:r>
+    </w:p>
+    <w:p>
+      <w:pPr>
+        <w:tabs>
+          <w:tab w:val="left" w:pos="284"/>
+        </w:tabs>
+        <w:spacing w:after="0"/>
+        <w:ind w:left="284" w:firstLine="425"/>
+        <w:jc w:val="both"/>
+        <w:rPr>
+          <w:rFonts w:ascii="Consolas" w:hAnsi="Consolas" w:cs="Consolas"/>
+          <w:lang w:val="en-US"/>
+        </w:rPr>
+      </w:pPr>
+      <w:proofErr w:type="gramStart"/>
+      <w:r>
+        <w:rPr>
+          <w:rFonts w:ascii="Consolas" w:hAnsi="Consolas" w:cs="Consolas"/>
+          <w:lang w:val="en-US"/>
+        </w:rPr>
+        <w:t>trademark</w:t>
+      </w:r>
+      <w:proofErr w:type="gramEnd"/>
+      <w:r>
+        <w:rPr>
+          <w:rFonts w:ascii="Consolas" w:hAnsi="Consolas" w:cs="Consolas"/>
+          <w:lang w:val="en-US"/>
+        </w:rPr>
+        <w:t xml:space="preserve"> </w:t>
+      </w:r>
+      <w:proofErr w:type="spellStart"/>
+      <w:r>
+        <w:rPr>
+          <w:rFonts w:ascii="Consolas" w:hAnsi="Consolas" w:cs="Consolas"/>
+          <w:lang w:val="en-US"/>
+        </w:rPr>
+        <w:t>linux</w:t>
+      </w:r>
+      <w:proofErr w:type="spellEnd"/>
+      <w:r>
+        <w:rPr>
+          <w:rFonts w:ascii="Consolas" w:hAnsi="Consolas" w:cs="Consolas"/>
+          <w:lang w:val="en-US"/>
+        </w:rPr>
+        <w:t xml:space="preserve">                         : 0.0166688218</w:t>
+      </w:r>
+    </w:p>
+    <w:p>
+      <w:pPr>
+        <w:tabs>
+          <w:tab w:val="left" w:pos="284"/>
+        </w:tabs>
+        <w:spacing w:after="0"/>
+        <w:ind w:left="284" w:firstLine="425"/>
+        <w:jc w:val="both"/>
+        <w:rPr>
+          <w:rFonts w:ascii="Consolas" w:hAnsi="Consolas" w:cs="Consolas"/>
+          <w:lang w:val="en-US"/>
+        </w:rPr>
+      </w:pPr>
+      <w:proofErr w:type="spellStart"/>
+      <w:proofErr w:type="gramStart"/>
+      <w:r>
+        <w:rPr>
+          <w:rFonts w:ascii="Consolas" w:hAnsi="Consolas" w:cs="Consolas"/>
+          <w:lang w:val="en-US"/>
+        </w:rPr>
+        <w:t>linux</w:t>
+      </w:r>
+      <w:proofErr w:type="spellEnd"/>
+      <w:proofErr w:type="gramEnd"/>
+      <w:r>
+        <w:rPr>
+          <w:rFonts w:ascii="Consolas" w:hAnsi="Consolas" w:cs="Consolas"/>
+          <w:lang w:val="en-US"/>
+        </w:rPr>
+        <w:t xml:space="preserve"> gaming                            : 0.0165466097</w:t>
+      </w:r>
+    </w:p>
+    <w:p>
+      <w:pPr>
+        <w:tabs>
+          <w:tab w:val="left" w:pos="284"/>
+        </w:tabs>
+        <w:spacing w:after="0"/>
+        <w:ind w:left="284" w:firstLine="425"/>
+        <w:jc w:val="both"/>
+        <w:rPr>
+          <w:rFonts w:ascii="Consolas" w:hAnsi="Consolas" w:cs="Consolas"/>
+          <w:lang w:val="en-US"/>
+        </w:rPr>
+      </w:pPr>
+      <w:proofErr w:type="spellStart"/>
+      <w:proofErr w:type="gramStart"/>
+      <w:r>
+        <w:rPr>
+          <w:rFonts w:ascii="Consolas" w:hAnsi="Consolas" w:cs="Consolas"/>
+          <w:lang w:val="en-US"/>
+        </w:rPr>
+        <w:t>suse</w:t>
+      </w:r>
+      <w:proofErr w:type="spellEnd"/>
+      <w:proofErr w:type="gramEnd"/>
+      <w:r>
+        <w:rPr>
+          <w:rFonts w:ascii="Consolas" w:hAnsi="Consolas" w:cs="Consolas"/>
+          <w:lang w:val="en-US"/>
+        </w:rPr>
+        <w:t xml:space="preserve"> </w:t>
+      </w:r>
+      <w:proofErr w:type="spellStart"/>
+      <w:r>
+        <w:rPr>
+          <w:rFonts w:ascii="Consolas" w:hAnsi="Consolas" w:cs="Consolas"/>
+          <w:lang w:val="en-US"/>
+        </w:rPr>
+        <w:t>linux</w:t>
+      </w:r>
+      <w:proofErr w:type="spellEnd"/>
+      <w:r>
+        <w:rPr>
+          <w:rFonts w:ascii="Consolas" w:hAnsi="Consolas" w:cs="Consolas"/>
+          <w:lang w:val="en-US"/>
+        </w:rPr>
+        <w:t xml:space="preserve">                              : 0.0165387945</w:t>
+      </w:r>
+    </w:p>
+    <w:p>
+      <w:pPr>
+        <w:tabs>
+          <w:tab w:val="left" w:pos="284"/>
+        </w:tabs>
+        <w:spacing w:after="0"/>
+        <w:ind w:left="284" w:firstLine="425"/>
+        <w:jc w:val="both"/>
+        <w:rPr>
+          <w:rFonts w:ascii="Consolas" w:hAnsi="Consolas" w:cs="Consolas"/>
+          <w:lang w:val="en-US"/>
+        </w:rPr>
+      </w:pPr>
+      <w:proofErr w:type="spellStart"/>
+      <w:proofErr w:type="gramStart"/>
+      <w:r>
+        <w:rPr>
+          <w:rFonts w:ascii="Consolas" w:hAnsi="Consolas" w:cs="Consolas"/>
+          <w:lang w:val="en-US"/>
+        </w:rPr>
+        <w:t>linux</w:t>
+      </w:r>
+      <w:proofErr w:type="spellEnd"/>
+      <w:proofErr w:type="gramEnd"/>
+      <w:r>
+        <w:rPr>
+          <w:rFonts w:ascii="Consolas" w:hAnsi="Consolas" w:cs="Consolas"/>
+          <w:lang w:val="en-US"/>
+        </w:rPr>
+        <w:t xml:space="preserve"> installed                         : 0.0165190090</w:t>
+      </w:r>
+    </w:p>
+    <w:p>
+      <w:pPr>
+        <w:tabs>
+          <w:tab w:val="left" w:pos="284"/>
+        </w:tabs>
+        <w:spacing w:after="0"/>
+        <w:ind w:left="284" w:firstLine="425"/>
+        <w:jc w:val="both"/>
+        <w:rPr>
+          <w:rFonts w:ascii="Consolas" w:hAnsi="Consolas" w:cs="Consolas"/>
+          <w:lang w:val="en-US"/>
+        </w:rPr>
+      </w:pPr>
+      <w:proofErr w:type="gramStart"/>
+      <w:r>
+        <w:rPr>
+          <w:rFonts w:ascii="Consolas" w:hAnsi="Consolas" w:cs="Consolas"/>
+          <w:lang w:val="en-US"/>
+        </w:rPr>
+        <w:t>year</w:t>
+      </w:r>
+      <w:proofErr w:type="gramEnd"/>
+      <w:r>
+        <w:rPr>
+          <w:rFonts w:ascii="Consolas" w:hAnsi="Consolas" w:cs="Consolas"/>
+          <w:lang w:val="en-US"/>
+        </w:rPr>
+        <w:t xml:space="preserve"> </w:t>
+      </w:r>
+      <w:proofErr w:type="spellStart"/>
+      <w:r>
+        <w:rPr>
+          <w:rFonts w:ascii="Consolas" w:hAnsi="Consolas" w:cs="Consolas"/>
+          <w:lang w:val="en-US"/>
+        </w:rPr>
+        <w:t>linux</w:t>
+      </w:r>
+      <w:proofErr w:type="spellEnd"/>
+      <w:r>
+        <w:rPr>
+          <w:rFonts w:ascii="Consolas" w:hAnsi="Consolas" w:cs="Consolas"/>
+          <w:lang w:val="en-US"/>
+        </w:rPr>
+        <w:t xml:space="preserve">                              : 0.0165066253</w:t>
+      </w:r>
+    </w:p>
+    <w:p>
+      <w:pPr>
+        <w:tabs>
+          <w:tab w:val="left" w:pos="284"/>
+        </w:tabs>
+        <w:spacing w:after="0"/>
+        <w:ind w:left="284" w:firstLine="425"/>
+        <w:jc w:val="both"/>
+        <w:rPr>
+          <w:rFonts w:ascii="Consolas" w:hAnsi="Consolas" w:cs="Consolas"/>
+          <w:lang w:val="en-US"/>
+        </w:rPr>
+      </w:pPr>
+      <w:proofErr w:type="gramStart"/>
+      <w:r>
+        <w:rPr>
+          <w:rFonts w:ascii="Consolas" w:hAnsi="Consolas" w:cs="Consolas"/>
+          <w:lang w:val="en-US"/>
+        </w:rPr>
+        <w:t>many</w:t>
+      </w:r>
+      <w:proofErr w:type="gramEnd"/>
+      <w:r>
+        <w:rPr>
+          <w:rFonts w:ascii="Consolas" w:hAnsi="Consolas" w:cs="Consolas"/>
+          <w:lang w:val="en-US"/>
+        </w:rPr>
+        <w:t xml:space="preserve"> </w:t>
+      </w:r>
+      <w:proofErr w:type="spellStart"/>
+      <w:r>
+        <w:rPr>
+          <w:rFonts w:ascii="Consolas" w:hAnsi="Consolas" w:cs="Consolas"/>
+          <w:lang w:val="en-US"/>
+        </w:rPr>
+        <w:t>linux</w:t>
+      </w:r>
+      <w:proofErr w:type="spellEnd"/>
+      <w:r>
+        <w:rPr>
+          <w:rFonts w:ascii="Consolas" w:hAnsi="Consolas" w:cs="Consolas"/>
+          <w:lang w:val="en-US"/>
+        </w:rPr>
+        <w:t xml:space="preserve"> distribution                 : 0.0164929502</w:t>
+      </w:r>
+    </w:p>
+    <w:p>
+      <w:pPr>
+        <w:tabs>
+          <w:tab w:val="left" w:pos="284"/>
+        </w:tabs>
+        <w:spacing w:after="0"/>
+        <w:ind w:left="284" w:firstLine="425"/>
+        <w:jc w:val="both"/>
+        <w:rPr>
+          <w:rFonts w:ascii="Consolas" w:hAnsi="Consolas" w:cs="Consolas"/>
+          <w:lang w:val="en-US"/>
+        </w:rPr>
+      </w:pPr>
+      <w:proofErr w:type="spellStart"/>
+      <w:proofErr w:type="gramStart"/>
+      <w:r>
+        <w:rPr>
+          <w:rFonts w:ascii="Consolas" w:hAnsi="Consolas" w:cs="Consolas"/>
+          <w:lang w:val="en-US"/>
+        </w:rPr>
+        <w:t>linux</w:t>
+      </w:r>
+      <w:proofErr w:type="spellEnd"/>
+      <w:proofErr w:type="gramEnd"/>
+      <w:r>
+        <w:rPr>
+          <w:rFonts w:ascii="Consolas" w:hAnsi="Consolas" w:cs="Consolas"/>
+          <w:lang w:val="en-US"/>
+        </w:rPr>
+        <w:t xml:space="preserve"> vendor                            : 0.0164921965</w:t>
+      </w:r>
+    </w:p>
+    <w:p>
+      <w:pPr>
+        <w:tabs>
+          <w:tab w:val="left" w:pos="284"/>
+        </w:tabs>
+        <w:spacing w:after="0"/>
+        <w:ind w:left="284" w:firstLine="425"/>
+        <w:jc w:val="both"/>
+        <w:rPr>
+          <w:rFonts w:ascii="Consolas" w:hAnsi="Consolas" w:cs="Consolas"/>
+          <w:lang w:val="en-US"/>
+        </w:rPr>
+      </w:pPr>
+      <w:proofErr w:type="spellStart"/>
+      <w:proofErr w:type="gramStart"/>
+      <w:r>
+        <w:rPr>
+          <w:rFonts w:ascii="Consolas" w:hAnsi="Consolas" w:cs="Consolas"/>
+          <w:lang w:val="en-US"/>
+        </w:rPr>
+        <w:t>linux</w:t>
+      </w:r>
+      <w:proofErr w:type="spellEnd"/>
+      <w:proofErr w:type="gramEnd"/>
+      <w:r>
+        <w:rPr>
+          <w:rFonts w:ascii="Consolas" w:hAnsi="Consolas" w:cs="Consolas"/>
+          <w:lang w:val="en-US"/>
+        </w:rPr>
+        <w:t xml:space="preserve"> focus                             : 0.0164305391</w:t>
+      </w:r>
+    </w:p>
+    <w:p>
+      <w:pPr>
+        <w:tabs>
+          <w:tab w:val="left" w:pos="284"/>
+        </w:tabs>
+        <w:spacing w:after="0"/>
+        <w:ind w:left="284" w:firstLine="425"/>
+        <w:jc w:val="both"/>
+        <w:rPr>
+          <w:rFonts w:ascii="Consolas" w:hAnsi="Consolas" w:cs="Consolas"/>
+          <w:lang w:val="en-US"/>
+        </w:rPr>
+      </w:pPr>
+      <w:proofErr w:type="gramStart"/>
+      <w:r>
+        <w:rPr>
+          <w:rFonts w:ascii="Consolas" w:hAnsi="Consolas" w:cs="Consolas"/>
+          <w:lang w:val="en-US"/>
+        </w:rPr>
+        <w:t>enterprise</w:t>
+      </w:r>
+      <w:proofErr w:type="gramEnd"/>
+      <w:r>
+        <w:rPr>
+          <w:rFonts w:ascii="Consolas" w:hAnsi="Consolas" w:cs="Consolas"/>
+          <w:lang w:val="en-US"/>
+        </w:rPr>
+        <w:t xml:space="preserve"> </w:t>
+      </w:r>
+      <w:proofErr w:type="spellStart"/>
+      <w:r>
+        <w:rPr>
+          <w:rFonts w:ascii="Consolas" w:hAnsi="Consolas" w:cs="Consolas"/>
+          <w:lang w:val="en-US"/>
+        </w:rPr>
+        <w:t>linux</w:t>
+      </w:r>
+      <w:proofErr w:type="spellEnd"/>
+      <w:r>
+        <w:rPr>
+          <w:rFonts w:ascii="Consolas" w:hAnsi="Consolas" w:cs="Consolas"/>
+          <w:lang w:val="en-US"/>
+        </w:rPr>
+        <w:t xml:space="preserve">                        : 0.0163868020</w:t>
+      </w:r>
+    </w:p>
+    <w:p>
+      <w:pPr>
+        <w:tabs>
+          <w:tab w:val="left" w:pos="284"/>
+        </w:tabs>
+        <w:spacing w:after="0"/>
+        <w:ind w:left="284" w:firstLine="425"/>
+        <w:jc w:val="both"/>
+        <w:rPr>
+          <w:rFonts w:ascii="Consolas" w:hAnsi="Consolas" w:cs="Consolas"/>
+          <w:lang w:val="en-US"/>
+        </w:rPr>
+      </w:pPr>
+      <w:proofErr w:type="gramStart"/>
+      <w:r>
+        <w:rPr>
+          <w:rFonts w:ascii="Consolas" w:hAnsi="Consolas" w:cs="Consolas"/>
+          <w:lang w:val="en-US"/>
+        </w:rPr>
+        <w:t>hat</w:t>
+      </w:r>
+      <w:proofErr w:type="gramEnd"/>
+      <w:r>
+        <w:rPr>
+          <w:rFonts w:ascii="Consolas" w:hAnsi="Consolas" w:cs="Consolas"/>
+          <w:lang w:val="en-US"/>
+        </w:rPr>
+        <w:t xml:space="preserve"> </w:t>
+      </w:r>
+      <w:proofErr w:type="spellStart"/>
+      <w:r>
+        <w:rPr>
+          <w:rFonts w:ascii="Consolas" w:hAnsi="Consolas" w:cs="Consolas"/>
+          <w:lang w:val="en-US"/>
+        </w:rPr>
+        <w:t>linux</w:t>
+      </w:r>
+      <w:proofErr w:type="spellEnd"/>
+      <w:r>
+        <w:rPr>
+          <w:rFonts w:ascii="Consolas" w:hAnsi="Consolas" w:cs="Consolas"/>
+          <w:lang w:val="en-US"/>
+        </w:rPr>
+        <w:t xml:space="preserve">                               : 0.0163848482</w:t>
+      </w:r>
+    </w:p>
+    <w:p>
+      <w:pPr>
+        <w:tabs>
+          <w:tab w:val="left" w:pos="284"/>
+        </w:tabs>
+        <w:spacing w:after="0"/>
+        <w:ind w:left="284" w:firstLine="425"/>
+        <w:jc w:val="both"/>
+        <w:rPr>
+          <w:rFonts w:ascii="Consolas" w:hAnsi="Consolas" w:cs="Consolas"/>
+          <w:lang w:val="en-US"/>
+        </w:rPr>
+      </w:pPr>
+      <w:proofErr w:type="spellStart"/>
+      <w:proofErr w:type="gramStart"/>
+      <w:r>
+        <w:rPr>
+          <w:rFonts w:ascii="Consolas" w:hAnsi="Consolas" w:cs="Consolas"/>
+          <w:lang w:val="en-US"/>
+        </w:rPr>
+        <w:t>linux</w:t>
+      </w:r>
+      <w:proofErr w:type="spellEnd"/>
+      <w:proofErr w:type="gramEnd"/>
+      <w:r>
+        <w:rPr>
+          <w:rFonts w:ascii="Consolas" w:hAnsi="Consolas" w:cs="Consolas"/>
+          <w:lang w:val="en-US"/>
+        </w:rPr>
+        <w:t xml:space="preserve"> distribution support              : 0.0163336840</w:t>
+      </w:r>
+    </w:p>
+    <w:p>
+      <w:pPr>
+        <w:tabs>
+          <w:tab w:val="left" w:pos="284"/>
+        </w:tabs>
+        <w:spacing w:after="0"/>
+        <w:ind w:left="284" w:firstLine="425"/>
+        <w:jc w:val="both"/>
+        <w:rPr>
+          <w:rFonts w:ascii="Consolas" w:hAnsi="Consolas" w:cs="Consolas"/>
+          <w:lang w:val="en-US"/>
+        </w:rPr>
+      </w:pPr>
+      <w:proofErr w:type="gramStart"/>
+      <w:r>
+        <w:rPr>
+          <w:rFonts w:ascii="Consolas" w:hAnsi="Consolas" w:cs="Consolas"/>
+          <w:lang w:val="en-US"/>
+        </w:rPr>
+        <w:t>customized</w:t>
+      </w:r>
+      <w:proofErr w:type="gramEnd"/>
+      <w:r>
+        <w:rPr>
+          <w:rFonts w:ascii="Consolas" w:hAnsi="Consolas" w:cs="Consolas"/>
+          <w:lang w:val="en-US"/>
+        </w:rPr>
+        <w:t xml:space="preserve"> </w:t>
+      </w:r>
+      <w:proofErr w:type="spellStart"/>
+      <w:r>
+        <w:rPr>
+          <w:rFonts w:ascii="Consolas" w:hAnsi="Consolas" w:cs="Consolas"/>
+          <w:lang w:val="en-US"/>
+        </w:rPr>
+        <w:t>linux</w:t>
+      </w:r>
+      <w:proofErr w:type="spellEnd"/>
+      <w:r>
+        <w:rPr>
+          <w:rFonts w:ascii="Consolas" w:hAnsi="Consolas" w:cs="Consolas"/>
+          <w:lang w:val="en-US"/>
+        </w:rPr>
+        <w:t xml:space="preserve">                        : 0.0163254509</w:t>
+      </w:r>
+    </w:p>
+    <w:p>
+      <w:pPr>
+        <w:tabs>
+          <w:tab w:val="left" w:pos="284"/>
+        </w:tabs>
+        <w:spacing w:after="0"/>
+        <w:ind w:left="284" w:firstLine="425"/>
+        <w:jc w:val="both"/>
+        <w:rPr>
+          <w:rFonts w:ascii="Consolas" w:hAnsi="Consolas" w:cs="Consolas"/>
+          <w:lang w:val="en-US"/>
+        </w:rPr>
+      </w:pPr>
+      <w:proofErr w:type="spellStart"/>
+      <w:proofErr w:type="gramStart"/>
+      <w:r>
+        <w:rPr>
+          <w:rFonts w:ascii="Consolas" w:hAnsi="Consolas" w:cs="Consolas"/>
+          <w:lang w:val="en-US"/>
+        </w:rPr>
+        <w:t>linux</w:t>
+      </w:r>
+      <w:proofErr w:type="spellEnd"/>
+      <w:proofErr w:type="gramEnd"/>
+      <w:r>
+        <w:rPr>
+          <w:rFonts w:ascii="Consolas" w:hAnsi="Consolas" w:cs="Consolas"/>
+          <w:lang w:val="en-US"/>
+        </w:rPr>
+        <w:t xml:space="preserve"> live                              : 0.0162831616</w:t>
+      </w:r>
+    </w:p>
+    <w:p>
+      <w:pPr>
+        <w:tabs>
+          <w:tab w:val="left" w:pos="284"/>
+        </w:tabs>
+        <w:spacing w:after="0"/>
+        <w:ind w:left="284" w:firstLine="425"/>
+        <w:jc w:val="both"/>
+        <w:rPr>
+          <w:rFonts w:ascii="Consolas" w:hAnsi="Consolas" w:cs="Consolas"/>
+          <w:lang w:val="en-US"/>
+        </w:rPr>
+      </w:pPr>
+      <w:proofErr w:type="gramStart"/>
+      <w:r>
+        <w:rPr>
+          <w:rFonts w:ascii="Consolas" w:hAnsi="Consolas" w:cs="Consolas"/>
+          <w:lang w:val="en-US"/>
+        </w:rPr>
+        <w:t>free</w:t>
+      </w:r>
+      <w:proofErr w:type="gramEnd"/>
+      <w:r>
+        <w:rPr>
+          <w:rFonts w:ascii="Consolas" w:hAnsi="Consolas" w:cs="Consolas"/>
+          <w:lang w:val="en-US"/>
+        </w:rPr>
+        <w:t xml:space="preserve"> </w:t>
+      </w:r>
+      <w:proofErr w:type="spellStart"/>
+      <w:r>
+        <w:rPr>
+          <w:rFonts w:ascii="Consolas" w:hAnsi="Consolas" w:cs="Consolas"/>
+          <w:lang w:val="en-US"/>
+        </w:rPr>
+        <w:t>linux</w:t>
+      </w:r>
+      <w:proofErr w:type="spellEnd"/>
+      <w:r>
+        <w:rPr>
+          <w:rFonts w:ascii="Consolas" w:hAnsi="Consolas" w:cs="Consolas"/>
+          <w:lang w:val="en-US"/>
+        </w:rPr>
+        <w:t xml:space="preserve"> distribution                 : 0.0162293737</w:t>
+      </w:r>
+    </w:p>
+    <w:p>
+      <w:pPr>
+        <w:tabs>
+          <w:tab w:val="left" w:pos="284"/>
+        </w:tabs>
+        <w:spacing w:after="0"/>
+        <w:ind w:left="284" w:firstLine="425"/>
+        <w:jc w:val="both"/>
+        <w:rPr>
+          <w:rFonts w:ascii="Consolas" w:hAnsi="Consolas" w:cs="Consolas"/>
+        </w:rPr>
+      </w:pPr>
+      <w:r>
+        <w:rPr>
+          <w:rFonts w:ascii="Consolas" w:hAnsi="Consolas" w:cs="Consolas"/>
+        </w:rPr>
+        <w:t xml:space="preserve">software </w:t>
+      </w:r>
+      <w:proofErr w:type="gramStart"/>
+      <w:r>
+        <w:rPr>
+          <w:rFonts w:ascii="Consolas" w:hAnsi="Consolas" w:cs="Consolas"/>
+        </w:rPr>
+        <w:t>system                         : 0.0158545019</w:t>
+      </w:r>
+      <w:proofErr w:type="gramEnd"/>
+    </w:p>
+    <w:p>
+      <w:pPr>
+        <w:tabs>
+          <w:tab w:val="left" w:pos="284"/>
+        </w:tabs>
+        <w:spacing w:after="0"/>
+        <w:ind w:left="284" w:firstLine="425"/>
+        <w:jc w:val="both"/>
+        <w:rPr>
+          <w:rFonts w:ascii="Consolas" w:hAnsi="Consolas" w:cs="Consolas"/>
+        </w:rPr>
+      </w:pPr>
+    </w:p>
+    <w:p>
+      <w:pPr>
+        <w:pStyle w:val="Nagwek2"/>
         <w:numPr>
           <w:ilvl w:val="0"/>
           <w:numId w:val="3"/>
@@ -1413,9 +2708,7 @@
         <w:contextualSpacing w:val="0"/>
       </w:pPr>
       <w:r>
-        <w:t xml:space="preserve"> </w:t>
-      </w:r>
-      <w:r>
+        <w:lastRenderedPageBreak/>
         <w:t>Wydajność</w:t>
       </w:r>
     </w:p>
@@ -1447,7 +2740,21 @@
         <w:rPr>
           <w:rFonts w:ascii="Arial" w:hAnsi="Arial" w:cs="Arial"/>
         </w:rPr>
-        <w:t xml:space="preserve"> wybrane artykuły na Wikipedii dotyczące informatyki. Wybrane artykuły </w:t>
+        <w:t xml:space="preserve"> wybrane artykuły na Wikipedii dotyczące </w:t>
+      </w:r>
+      <w:proofErr w:type="gramStart"/>
+      <w:r>
+        <w:rPr>
+          <w:rFonts w:ascii="Arial" w:hAnsi="Arial" w:cs="Arial"/>
+        </w:rPr>
+        <w:t xml:space="preserve">informatyki. </w:t>
+      </w:r>
+      <w:proofErr w:type="gramEnd"/>
+      <w:r>
+        <w:rPr>
+          <w:rFonts w:ascii="Arial" w:hAnsi="Arial" w:cs="Arial"/>
+        </w:rPr>
+        <w:t xml:space="preserve">Wybrane artykuły </w:t>
       </w:r>
       <w:r>
         <w:rPr>
@@ -1522,6 +2829,8 @@
         </w:rPr>
         <w:t xml:space="preserve"> z zainstalowanym systemem operacyjnym Windows 7 64-bit oraz 4-rdzeniowym procesorem Intel i7-3612 QM.</w:t>
       </w:r>
+      <w:bookmarkStart w:id="0" w:name="_GoBack"/>
+      <w:bookmarkEnd w:id="0"/>
     </w:p>
     <w:p>
       <w:pPr>
@@ -1581,6 +2890,7 @@
     </w:p>
     <w:p>
       <w:pPr>
+        <w:jc w:val="center"/>
         <w:rPr>
           <w:lang w:eastAsia="pl-PL"/>
         </w:rPr>
@@ -1592,13 +2902,13 @@
         </w:rPr>
         <w:drawing>
           <wp:inline distT="0" distB="0" distL="0" distR="0" wp14:anchorId="419D0D90" wp14:editId="3F4C1842">
-            <wp:extent cx="5780405" cy="3038475"/>
-            <wp:effectExtent l="0" t="0" r="10795" b="9525"/>
+            <wp:extent cx="6067425" cy="3514725"/>
+            <wp:effectExtent l="0" t="0" r="9525" b="9525"/>
             <wp:docPr id="1" name="Wykres 1"/>
             <wp:cNvGraphicFramePr/>
             <a:graphic xmlns:a="http://schemas.openxmlformats.org/drawingml/2006/main">
               <a:graphicData uri="http://schemas.openxmlformats.org/drawingml/2006/chart">
-                <c:chart xmlns:c="http://schemas.openxmlformats.org/drawingml/2006/chart" xmlns:r="http://schemas.openxmlformats.org/officeDocument/2006/relationships" r:id="rId7"/>
+                <c:chart xmlns:c="http://schemas.openxmlformats.org/drawingml/2006/chart" xmlns:r="http://schemas.openxmlformats.org/officeDocument/2006/relationships" r:id="rId8"/>
               </a:graphicData>
             </a:graphic>
           </wp:inline>
@@ -1618,7 +2928,7 @@
       </w:r>
     </w:p>
     <w:sectPr>
-      <w:footerReference w:type="default" r:id="rId8"/>
+      <w:footerReference w:type="default" r:id="rId9"/>
       <w:pgSz w:w="11906" w:h="16838"/>
       <w:pgMar w:top="1440" w:right="1440" w:bottom="1440" w:left="1440" w:header="708" w:footer="708" w:gutter="0"/>
       <w:cols w:space="708"/>
@@ -1629,7 +2939,7 @@
 </file>
 
 <file path=word/endnotes.xml><?xml version="1.0" encoding="utf-8"?>
-<w:endnotes xmlns:wpc="http://schemas.microsoft.com/office/word/2010/wordprocessingCanvas" xmlns:cx="http://schemas.microsoft.com/office/drawing/2014/chartex" xmlns:cx1="http://schemas.microsoft.com/office/drawing/2015/9/8/chartex" xmlns:mc="http://schemas.openxmlformats.org/markup-compatibility/2006" xmlns:o="urn:schemas-microsoft-com:office:office" xmlns:r="http://schemas.openxmlformats.org/officeDocument/2006/relationships" xmlns:m="http://schemas.openxmlformats.org/officeDocument/2006/math" xmlns:v="urn:schemas-microsoft-com:vml" xmlns:wp14="http://schemas.microsoft.com/office/word/2010/wordprocessingDrawing" xmlns:wp="http://schemas.openxmlformats.org/drawingml/2006/wordprocessingDrawing" xmlns:w10="urn:schemas-microsoft-com:office:word" xmlns:w="http://schemas.openxmlformats.org/wordprocessingml/2006/main" xmlns:w14="http://schemas.microsoft.com/office/word/2010/wordml" xmlns:w15="http://schemas.microsoft.com/office/word/2012/wordml" xmlns:w16se="http://schemas.microsoft.com/office/word/2015/wordml/symex" xmlns:wpg="http://schemas.microsoft.com/office/word/2010/wordprocessingGroup" xmlns:wpi="http://schemas.microsoft.com/office/word/2010/wordprocessingInk" xmlns:wne="http://schemas.microsoft.com/office/word/2006/wordml" xmlns:wps="http://schemas.microsoft.com/office/word/2010/wordprocessingShape" mc:Ignorable="w14 w15 w16se wp14">
+<w:endnotes xmlns:wpc="http://schemas.microsoft.com/office/word/2010/wordprocessingCanvas" xmlns:mc="http://schemas.openxmlformats.org/markup-compatibility/2006" xmlns:o="urn:schemas-microsoft-com:office:office" xmlns:r="http://schemas.openxmlformats.org/officeDocument/2006/relationships" xmlns:m="http://schemas.openxmlformats.org/officeDocument/2006/math" xmlns:v="urn:schemas-microsoft-com:vml" xmlns:wp14="http://schemas.microsoft.com/office/word/2010/wordprocessingDrawing" xmlns:wp="http://schemas.openxmlformats.org/drawingml/2006/wordprocessingDrawing" xmlns:w10="urn:schemas-microsoft-com:office:word" xmlns:w="http://schemas.openxmlformats.org/wordprocessingml/2006/main" xmlns:w14="http://schemas.microsoft.com/office/word/2010/wordml" xmlns:wpg="http://schemas.microsoft.com/office/word/2010/wordprocessingGroup" xmlns:wpi="http://schemas.microsoft.com/office/word/2010/wordprocessingInk" xmlns:wne="http://schemas.microsoft.com/office/word/2006/wordml" xmlns:wps="http://schemas.microsoft.com/office/word/2010/wordprocessingShape" mc:Ignorable="w14 wp14">
   <w:endnote w:type="separator" w:id="-1">
     <w:p>
       <w:pPr>
@@ -1654,7 +2964,7 @@
 </file>
 
 <file path=word/footer1.xml><?xml version="1.0" encoding="utf-8"?>
-<w:ftr xmlns:wpc="http://schemas.microsoft.com/office/word/2010/wordprocessingCanvas" xmlns:cx="http://schemas.microsoft.com/office/drawing/2014/chartex" xmlns:cx1="http://schemas.microsoft.com/office/drawing/2015/9/8/chartex" xmlns:mc="http://schemas.openxmlformats.org/markup-compatibility/2006" xmlns:o="urn:schemas-microsoft-com:office:office" xmlns:r="http://schemas.openxmlformats.org/officeDocument/2006/relationships" xmlns:m="http://schemas.openxmlformats.org/officeDocument/2006/math" xmlns:v="urn:schemas-microsoft-com:vml" xmlns:wp14="http://schemas.microsoft.com/office/word/2010/wordprocessingDrawing" xmlns:wp="http://schemas.openxmlformats.org/drawingml/2006/wordprocessingDrawing" xmlns:w10="urn:schemas-microsoft-com:office:word" xmlns:w="http://schemas.openxmlformats.org/wordprocessingml/2006/main" xmlns:w14="http://schemas.microsoft.com/office/word/2010/wordml" xmlns:w15="http://schemas.microsoft.com/office/word/2012/wordml" xmlns:w16se="http://schemas.microsoft.com/office/word/2015/wordml/symex" xmlns:wpg="http://schemas.microsoft.com/office/word/2010/wordprocessingGroup" xmlns:wpi="http://schemas.microsoft.com/office/word/2010/wordprocessingInk" xmlns:wne="http://schemas.microsoft.com/office/word/2006/wordml" xmlns:wps="http://schemas.microsoft.com/office/word/2010/wordprocessingShape" mc:Ignorable="w14 w15 w16se wp14">
+<w:ftr xmlns:wpc="http://schemas.microsoft.com/office/word/2010/wordprocessingCanvas" xmlns:mc="http://schemas.openxmlformats.org/markup-compatibility/2006" xmlns:o="urn:schemas-microsoft-com:office:office" xmlns:r="http://schemas.openxmlformats.org/officeDocument/2006/relationships" xmlns:m="http://schemas.openxmlformats.org/officeDocument/2006/math" xmlns:v="urn:schemas-microsoft-com:vml" xmlns:wp14="http://schemas.microsoft.com/office/word/2010/wordprocessingDrawing" xmlns:wp="http://schemas.openxmlformats.org/drawingml/2006/wordprocessingDrawing" xmlns:w10="urn:schemas-microsoft-com:office:word" xmlns:w="http://schemas.openxmlformats.org/wordprocessingml/2006/main" xmlns:w14="http://schemas.microsoft.com/office/word/2010/wordml" xmlns:wpg="http://schemas.microsoft.com/office/word/2010/wordprocessingGroup" xmlns:wpi="http://schemas.microsoft.com/office/word/2010/wordprocessingInk" xmlns:wne="http://schemas.microsoft.com/office/word/2006/wordml" xmlns:wps="http://schemas.microsoft.com/office/word/2010/wordprocessingShape" mc:Ignorable="w14 wp14">
   <w:sdt>
     <w:sdtPr>
       <w:id w:val="-1646892563"/>
@@ -1671,7 +2981,7 @@
     <w:sdtContent>
       <w:p>
         <w:pPr>
-          <w:pStyle w:val="Footer"/>
+          <w:pStyle w:val="Stopka"/>
           <w:jc w:val="center"/>
           <w:rPr>
             <w:rFonts w:ascii="Arial" w:hAnsi="Arial" w:cs="Arial"/>
@@ -1700,7 +3010,7 @@
             <w:rFonts w:ascii="Arial" w:hAnsi="Arial" w:cs="Arial"/>
             <w:noProof/>
           </w:rPr>
-          <w:t>2</w:t>
+          <w:t>4</w:t>
         </w:r>
         <w:r>
           <w:rPr>
@@ -1713,14 +3023,14 @@
   </w:sdt>
   <w:p>
     <w:pPr>
-      <w:pStyle w:val="Footer"/>
+      <w:pStyle w:val="Stopka"/>
     </w:pPr>
   </w:p>
 </w:ftr>
 </file>
 
 <file path=word/footnotes.xml><?xml version="1.0" encoding="utf-8"?>
-<w:footnotes xmlns:wpc="http://schemas.microsoft.com/office/word/2010/wordprocessingCanvas" xmlns:cx="http://schemas.microsoft.com/office/drawing/2014/chartex" xmlns:cx1="http://schemas.microsoft.com/office/drawing/2015/9/8/chartex" xmlns:mc="http://schemas.openxmlformats.org/markup-compatibility/2006" xmlns:o="urn:schemas-microsoft-com:office:office" xmlns:r="http://schemas.openxmlformats.org/officeDocument/2006/relationships" xmlns:m="http://schemas.openxmlformats.org/officeDocument/2006/math" xmlns:v="urn:schemas-microsoft-com:vml" xmlns:wp14="http://schemas.microsoft.com/office/word/2010/wordprocessingDrawing" xmlns:wp="http://schemas.openxmlformats.org/drawingml/2006/wordprocessingDrawing" xmlns:w10="urn:schemas-microsoft-com:office:word" xmlns:w="http://schemas.openxmlformats.org/wordprocessingml/2006/main" xmlns:w14="http://schemas.microsoft.com/office/word/2010/wordml" xmlns:w15="http://schemas.microsoft.com/office/word/2012/wordml" xmlns:w16se="http://schemas.microsoft.com/office/word/2015/wordml/symex" xmlns:wpg="http://schemas.microsoft.com/office/word/2010/wordprocessingGroup" xmlns:wpi="http://schemas.microsoft.com/office/word/2010/wordprocessingInk" xmlns:wne="http://schemas.microsoft.com/office/word/2006/wordml" xmlns:wps="http://schemas.microsoft.com/office/word/2010/wordprocessingShape" mc:Ignorable="w14 w15 w16se wp14">
+<w:footnotes xmlns:wpc="http://schemas.microsoft.com/office/word/2010/wordprocessingCanvas" xmlns:mc="http://schemas.openxmlformats.org/markup-compatibility/2006" xmlns:o="urn:schemas-microsoft-com:office:office" xmlns:r="http://schemas.openxmlformats.org/officeDocument/2006/relationships" xmlns:m="http://schemas.openxmlformats.org/officeDocument/2006/math" xmlns:v="urn:schemas-microsoft-com:vml" xmlns:wp14="http://schemas.microsoft.com/office/word/2010/wordprocessingDrawing" xmlns:wp="http://schemas.openxmlformats.org/drawingml/2006/wordprocessingDrawing" xmlns:w10="urn:schemas-microsoft-com:office:word" xmlns:w="http://schemas.openxmlformats.org/wordprocessingml/2006/main" xmlns:w14="http://schemas.microsoft.com/office/word/2010/wordml" xmlns:wpg="http://schemas.microsoft.com/office/word/2010/wordprocessingGroup" xmlns:wpi="http://schemas.microsoft.com/office/word/2010/wordprocessingInk" xmlns:wne="http://schemas.microsoft.com/office/word/2006/wordml" xmlns:wps="http://schemas.microsoft.com/office/word/2010/wordprocessingShape" mc:Ignorable="w14 wp14">
   <w:footnote w:type="separator" w:id="-1">
     <w:p>
       <w:pPr>
@@ -1745,8 +3055,8 @@
 </file>
 
 <file path=word/numbering.xml><?xml version="1.0" encoding="utf-8"?>
-<w:numbering xmlns:wpc="http://schemas.microsoft.com/office/word/2010/wordprocessingCanvas" xmlns:cx="http://schemas.microsoft.com/office/drawing/2014/chartex" xmlns:cx1="http://schemas.microsoft.com/office/drawing/2015/9/8/chartex" xmlns:mc="http://schemas.openxmlformats.org/markup-compatibility/2006" xmlns:o="urn:schemas-microsoft-com:office:office" xmlns:r="http://schemas.openxmlformats.org/officeDocument/2006/relationships" xmlns:m="http://schemas.openxmlformats.org/officeDocument/2006/math" xmlns:v="urn:schemas-microsoft-com:vml" xmlns:wp14="http://schemas.microsoft.com/office/word/2010/wordprocessingDrawing" xmlns:wp="http://schemas.openxmlformats.org/drawingml/2006/wordprocessingDrawing" xmlns:w10="urn:schemas-microsoft-com:office:word" xmlns:w="http://schemas.openxmlformats.org/wordprocessingml/2006/main" xmlns:w14="http://schemas.microsoft.com/office/word/2010/wordml" xmlns:w15="http://schemas.microsoft.com/office/word/2012/wordml" xmlns:w16se="http://schemas.microsoft.com/office/word/2015/wordml/symex" xmlns:wpg="http://schemas.microsoft.com/office/word/2010/wordprocessingGroup" xmlns:wpi="http://schemas.microsoft.com/office/word/2010/wordprocessingInk" xmlns:wne="http://schemas.microsoft.com/office/word/2006/wordml" xmlns:wps="http://schemas.microsoft.com/office/word/2010/wordprocessingShape" mc:Ignorable="w14 w15 w16se wp14">
-  <w:abstractNum w:abstractNumId="0" w15:restartNumberingAfterBreak="0">
+<w:numbering xmlns:wpc="http://schemas.microsoft.com/office/word/2010/wordprocessingCanvas" xmlns:mc="http://schemas.openxmlformats.org/markup-compatibility/2006" xmlns:o="urn:schemas-microsoft-com:office:office" xmlns:r="http://schemas.openxmlformats.org/officeDocument/2006/relationships" xmlns:m="http://schemas.openxmlformats.org/officeDocument/2006/math" xmlns:v="urn:schemas-microsoft-com:vml" xmlns:wp14="http://schemas.microsoft.com/office/word/2010/wordprocessingDrawing" xmlns:wp="http://schemas.openxmlformats.org/drawingml/2006/wordprocessingDrawing" xmlns:w10="urn:schemas-microsoft-com:office:word" xmlns:w="http://schemas.openxmlformats.org/wordprocessingml/2006/main" xmlns:w14="http://schemas.microsoft.com/office/word/2010/wordml" xmlns:wpg="http://schemas.microsoft.com/office/word/2010/wordprocessingGroup" xmlns:wpi="http://schemas.microsoft.com/office/word/2010/wordprocessingInk" xmlns:wne="http://schemas.microsoft.com/office/word/2006/wordml" xmlns:wps="http://schemas.microsoft.com/office/word/2010/wordprocessingShape" mc:Ignorable="w14 wp14">
+  <w:abstractNum w:abstractNumId="0">
     <w:nsid w:val="232157C8"/>
     <w:multiLevelType w:val="hybridMultilevel"/>
     <w:tmpl w:val="21643C86"/>
@@ -1835,7 +3145,7 @@
       </w:pPr>
     </w:lvl>
   </w:abstractNum>
-  <w:abstractNum w:abstractNumId="1" w15:restartNumberingAfterBreak="0">
+  <w:abstractNum w:abstractNumId="1">
     <w:nsid w:val="4A821466"/>
     <w:multiLevelType w:val="hybridMultilevel"/>
     <w:tmpl w:val="112AC5B4"/>
@@ -1924,7 +3234,7 @@
       </w:pPr>
     </w:lvl>
   </w:abstractNum>
-  <w:abstractNum w:abstractNumId="2" w15:restartNumberingAfterBreak="0">
+  <w:abstractNum w:abstractNumId="2">
     <w:nsid w:val="52095A0E"/>
     <w:multiLevelType w:val="hybridMultilevel"/>
     <w:tmpl w:val="917CEF12"/>
@@ -2013,7 +3323,7 @@
       </w:pPr>
     </w:lvl>
   </w:abstractNum>
-  <w:abstractNum w:abstractNumId="3" w15:restartNumberingAfterBreak="0">
+  <w:abstractNum w:abstractNumId="3">
     <w:nsid w:val="57436272"/>
     <w:multiLevelType w:val="hybridMultilevel"/>
     <w:tmpl w:val="8A3826BE"/>
@@ -2118,7 +3428,7 @@
 </file>
 
 <file path=word/styles.xml><?xml version="1.0" encoding="utf-8"?>
-<w:styles xmlns:mc="http://schemas.openxmlformats.org/markup-compatibility/2006" xmlns:r="http://schemas.openxmlformats.org/officeDocument/2006/relationships" xmlns:w="http://schemas.openxmlformats.org/wordprocessingml/2006/main" xmlns:w14="http://schemas.microsoft.com/office/word/2010/wordml" xmlns:w15="http://schemas.microsoft.com/office/word/2012/wordml" xmlns:w16se="http://schemas.microsoft.com/office/word/2015/wordml/symex" mc:Ignorable="w14 w15 w16se">
+<w:styles xmlns:mc="http://schemas.openxmlformats.org/markup-compatibility/2006" xmlns:r="http://schemas.openxmlformats.org/officeDocument/2006/relationships" xmlns:w="http://schemas.openxmlformats.org/wordprocessingml/2006/main" xmlns:w14="http://schemas.microsoft.com/office/word/2010/wordml" mc:Ignorable="w14">
   <w:docDefaults>
     <w:rPrDefault>
       <w:rPr>
@@ -2134,388 +3444,154 @@
       </w:pPr>
     </w:pPrDefault>
   </w:docDefaults>
-  <w:latentStyles w:defLockedState="0" w:defUIPriority="99" w:defSemiHidden="0" w:defUnhideWhenUsed="0" w:defQFormat="0" w:count="371">
-    <w:lsdException w:name="Normal" w:uiPriority="0" w:qFormat="1"/>
-    <w:lsdException w:name="heading 1" w:uiPriority="9" w:qFormat="1"/>
-    <w:lsdException w:name="heading 2" w:semiHidden="1" w:uiPriority="0" w:unhideWhenUsed="1" w:qFormat="1"/>
-    <w:lsdException w:name="heading 3" w:semiHidden="1" w:uiPriority="9" w:unhideWhenUsed="1" w:qFormat="1"/>
-    <w:lsdException w:name="heading 4" w:semiHidden="1" w:uiPriority="9" w:unhideWhenUsed="1" w:qFormat="1"/>
-    <w:lsdException w:name="heading 5" w:semiHidden="1" w:uiPriority="9" w:unhideWhenUsed="1" w:qFormat="1"/>
-    <w:lsdException w:name="heading 6" w:semiHidden="1" w:uiPriority="9" w:unhideWhenUsed="1" w:qFormat="1"/>
-    <w:lsdException w:name="heading 7" w:semiHidden="1" w:uiPriority="9" w:unhideWhenUsed="1" w:qFormat="1"/>
-    <w:lsdException w:name="heading 8" w:semiHidden="1" w:uiPriority="9" w:unhideWhenUsed="1" w:qFormat="1"/>
-    <w:lsdException w:name="heading 9" w:semiHidden="1" w:uiPriority="9" w:unhideWhenUsed="1" w:qFormat="1"/>
-    <w:lsdException w:name="index 1" w:semiHidden="1" w:unhideWhenUsed="1"/>
-    <w:lsdException w:name="index 2" w:semiHidden="1" w:unhideWhenUsed="1"/>
-    <w:lsdException w:name="index 3" w:semiHidden="1" w:unhideWhenUsed="1"/>
-    <w:lsdException w:name="index 4" w:semiHidden="1" w:unhideWhenUsed="1"/>
-    <w:lsdException w:name="index 5" w:semiHidden="1" w:unhideWhenUsed="1"/>
-    <w:lsdException w:name="index 6" w:semiHidden="1" w:unhideWhenUsed="1"/>
-    <w:lsdException w:name="index 7" w:semiHidden="1" w:unhideWhenUsed="1"/>
-    <w:lsdException w:name="index 8" w:semiHidden="1" w:unhideWhenUsed="1"/>
-    <w:lsdException w:name="index 9" w:semiHidden="1" w:unhideWhenUsed="1"/>
-    <w:lsdException w:name="toc 1" w:semiHidden="1" w:uiPriority="39" w:unhideWhenUsed="1"/>
-    <w:lsdException w:name="toc 2" w:semiHidden="1" w:uiPriority="39" w:unhideWhenUsed="1"/>
-    <w:lsdException w:name="toc 3" w:semiHidden="1" w:uiPriority="39" w:unhideWhenUsed="1"/>
-    <w:lsdException w:name="toc 4" w:semiHidden="1" w:uiPriority="39" w:unhideWhenUsed="1"/>
-    <w:lsdException w:name="toc 5" w:semiHidden="1" w:uiPriority="39" w:unhideWhenUsed="1"/>
-    <w:lsdException w:name="toc 6" w:semiHidden="1" w:uiPriority="39" w:unhideWhenUsed="1"/>
-    <w:lsdException w:name="toc 7" w:semiHidden="1" w:uiPriority="39" w:unhideWhenUsed="1"/>
-    <w:lsdException w:name="toc 8" w:semiHidden="1" w:uiPriority="39" w:unhideWhenUsed="1"/>
-    <w:lsdException w:name="toc 9" w:semiHidden="1" w:uiPriority="39" w:unhideWhenUsed="1"/>
-    <w:lsdException w:name="Normal Indent" w:semiHidden="1" w:unhideWhenUsed="1"/>
-    <w:lsdException w:name="footnote text" w:semiHidden="1" w:unhideWhenUsed="1"/>
-    <w:lsdException w:name="annotation text" w:semiHidden="1" w:unhideWhenUsed="1"/>
-    <w:lsdException w:name="header" w:semiHidden="1" w:unhideWhenUsed="1"/>
-    <w:lsdException w:name="footer" w:semiHidden="1" w:unhideWhenUsed="1"/>
-    <w:lsdException w:name="index heading" w:semiHidden="1" w:unhideWhenUsed="1"/>
-    <w:lsdException w:name="caption" w:semiHidden="1" w:uiPriority="35" w:unhideWhenUsed="1" w:qFormat="1"/>
-    <w:lsdException w:name="table of figures" w:semiHidden="1" w:unhideWhenUsed="1"/>
-    <w:lsdException w:name="envelope address" w:semiHidden="1" w:unhideWhenUsed="1"/>
-    <w:lsdException w:name="envelope return" w:semiHidden="1" w:unhideWhenUsed="1"/>
-    <w:lsdException w:name="footnote reference" w:semiHidden="1" w:unhideWhenUsed="1"/>
-    <w:lsdException w:name="annotation reference" w:semiHidden="1" w:unhideWhenUsed="1"/>
-    <w:lsdException w:name="line number" w:semiHidden="1" w:unhideWhenUsed="1"/>
-    <w:lsdException w:name="page number" w:semiHidden="1" w:unhideWhenUsed="1"/>
-    <w:lsdException w:name="endnote reference" w:semiHidden="1" w:unhideWhenUsed="1"/>
-    <w:lsdException w:name="endnote text" w:semiHidden="1" w:unhideWhenUsed="1"/>
-    <w:lsdException w:name="table of authorities" w:semiHidden="1" w:unhideWhenUsed="1"/>
-    <w:lsdException w:name="macro" w:semiHidden="1" w:unhideWhenUsed="1"/>
-    <w:lsdException w:name="toa heading" w:semiHidden="1" w:unhideWhenUsed="1"/>
-    <w:lsdException w:name="List" w:semiHidden="1" w:unhideWhenUsed="1"/>
-    <w:lsdException w:name="List Bullet" w:semiHidden="1" w:unhideWhenUsed="1"/>
-    <w:lsdException w:name="List Number" w:semiHidden="1" w:unhideWhenUsed="1"/>
-    <w:lsdException w:name="List 2" w:semiHidden="1" w:unhideWhenUsed="1"/>
-    <w:lsdException w:name="List 3" w:semiHidden="1" w:unhideWhenUsed="1"/>
-    <w:lsdException w:name="List 4" w:semiHidden="1" w:unhideWhenUsed="1"/>
-    <w:lsdException w:name="List 5" w:semiHidden="1" w:unhideWhenUsed="1"/>
-    <w:lsdException w:name="List Bullet 2" w:semiHidden="1" w:unhideWhenUsed="1"/>
-    <w:lsdException w:name="List Bullet 3" w:semiHidden="1" w:unhideWhenUsed="1"/>
-    <w:lsdException w:name="List Bullet 4" w:semiHidden="1" w:unhideWhenUsed="1"/>
-    <w:lsdException w:name="List Bullet 5" w:semiHidden="1" w:unhideWhenUsed="1"/>
-    <w:lsdException w:name="List Number 2" w:semiHidden="1" w:unhideWhenUsed="1"/>
-    <w:lsdException w:name="List Number 3" w:semiHidden="1" w:unhideWhenUsed="1"/>
-    <w:lsdException w:name="List Number 4" w:semiHidden="1" w:unhideWhenUsed="1"/>
-    <w:lsdException w:name="List Number 5" w:semiHidden="1" w:unhideWhenUsed="1"/>
-    <w:lsdException w:name="Title" w:uiPriority="10" w:qFormat="1"/>
-    <w:lsdException w:name="Closing" w:semiHidden="1" w:unhideWhenUsed="1"/>
-    <w:lsdException w:name="Signature" w:semiHidden="1" w:unhideWhenUsed="1"/>
-    <w:lsdException w:name="Default Paragraph Font" w:semiHidden="1" w:uiPriority="1" w:unhideWhenUsed="1"/>
-    <w:lsdException w:name="Body Text" w:semiHidden="1" w:unhideWhenUsed="1"/>
-    <w:lsdException w:name="Body Text Indent" w:semiHidden="1" w:unhideWhenUsed="1"/>
-    <w:lsdException w:name="List Continue" w:semiHidden="1" w:unhideWhenUsed="1"/>
-    <w:lsdException w:name="List Continue 2" w:semiHidden="1" w:unhideWhenUsed="1"/>
-    <w:lsdException w:name="List Continue 3" w:semiHidden="1" w:unhideWhenUsed="1"/>
-    <w:lsdException w:name="List Continue 4" w:semiHidden="1" w:unhideWhenUsed="1"/>
-    <w:lsdException w:name="List Continue 5" w:semiHidden="1" w:unhideWhenUsed="1"/>
-    <w:lsdException w:name="Message Header" w:semiHidden="1" w:unhideWhenUsed="1"/>
-    <w:lsdException w:name="Subtitle" w:uiPriority="11" w:qFormat="1"/>
-    <w:lsdException w:name="Salutation" w:semiHidden="1" w:unhideWhenUsed="1"/>
-    <w:lsdException w:name="Date" w:semiHidden="1" w:unhideWhenUsed="1"/>
-    <w:lsdException w:name="Body Text First Indent" w:semiHidden="1" w:unhideWhenUsed="1"/>
-    <w:lsdException w:name="Body Text First Indent 2" w:semiHidden="1" w:unhideWhenUsed="1"/>
-    <w:lsdException w:name="Note Heading" w:semiHidden="1" w:unhideWhenUsed="1"/>
-    <w:lsdException w:name="Body Text 2" w:semiHidden="1" w:unhideWhenUsed="1"/>
-    <w:lsdException w:name="Body Text 3" w:semiHidden="1" w:unhideWhenUsed="1"/>
-    <w:lsdException w:name="Body Text Indent 2" w:semiHidden="1" w:unhideWhenUsed="1"/>
-    <w:lsdException w:name="Body Text Indent 3" w:semiHidden="1" w:unhideWhenUsed="1"/>
-    <w:lsdException w:name="Block Text" w:semiHidden="1" w:unhideWhenUsed="1"/>
-    <w:lsdException w:name="Hyperlink" w:semiHidden="1" w:unhideWhenUsed="1"/>
-    <w:lsdException w:name="FollowedHyperlink" w:semiHidden="1" w:unhideWhenUsed="1"/>
-    <w:lsdException w:name="Strong" w:uiPriority="22" w:qFormat="1"/>
-    <w:lsdException w:name="Emphasis" w:uiPriority="20" w:qFormat="1"/>
-    <w:lsdException w:name="Document Map" w:semiHidden="1" w:unhideWhenUsed="1"/>
-    <w:lsdException w:name="Plain Text" w:semiHidden="1" w:unhideWhenUsed="1"/>
-    <w:lsdException w:name="E-mail Signature" w:semiHidden="1" w:unhideWhenUsed="1"/>
-    <w:lsdException w:name="HTML Top of Form" w:semiHidden="1" w:unhideWhenUsed="1"/>
-    <w:lsdException w:name="HTML Bottom of Form" w:semiHidden="1" w:unhideWhenUsed="1"/>
-    <w:lsdException w:name="Normal (Web)" w:semiHidden="1" w:unhideWhenUsed="1"/>
-    <w:lsdException w:name="HTML Acronym" w:semiHidden="1" w:unhideWhenUsed="1"/>
-    <w:lsdException w:name="HTML Address" w:semiHidden="1" w:unhideWhenUsed="1"/>
-    <w:lsdException w:name="HTML Cite" w:semiHidden="1" w:unhideWhenUsed="1"/>
-    <w:lsdException w:name="HTML Code" w:semiHidden="1" w:unhideWhenUsed="1"/>
-    <w:lsdException w:name="HTML Definition" w:semiHidden="1" w:unhideWhenUsed="1"/>
-    <w:lsdException w:name="HTML Keyboard" w:semiHidden="1" w:unhideWhenUsed="1"/>
-    <w:lsdException w:name="HTML Preformatted" w:semiHidden="1" w:unhideWhenUsed="1"/>
-    <w:lsdException w:name="HTML Sample" w:semiHidden="1" w:unhideWhenUsed="1"/>
-    <w:lsdException w:name="HTML Typewriter" w:semiHidden="1" w:unhideWhenUsed="1"/>
-    <w:lsdException w:name="HTML Variable" w:semiHidden="1" w:unhideWhenUsed="1"/>
-    <w:lsdException w:name="Normal Table" w:semiHidden="1" w:unhideWhenUsed="1"/>
-    <w:lsdException w:name="annotation subject" w:semiHidden="1" w:unhideWhenUsed="1"/>
-    <w:lsdException w:name="No List" w:semiHidden="1" w:unhideWhenUsed="1"/>
-    <w:lsdException w:name="Outline List 1" w:semiHidden="1" w:unhideWhenUsed="1"/>
-    <w:lsdException w:name="Outline List 2" w:semiHidden="1" w:unhideWhenUsed="1"/>
-    <w:lsdException w:name="Outline List 3" w:semiHidden="1" w:unhideWhenUsed="1"/>
-    <w:lsdException w:name="Table Simple 1" w:semiHidden="1" w:unhideWhenUsed="1"/>
-    <w:lsdException w:name="Table Simple 2" w:semiHidden="1" w:unhideWhenUsed="1"/>
-    <w:lsdException w:name="Table Simple 3" w:semiHidden="1" w:unhideWhenUsed="1"/>
-    <w:lsdException w:name="Table Classic 1" w:semiHidden="1" w:unhideWhenUsed="1"/>
-    <w:lsdException w:name="Table Classic 2" w:semiHidden="1" w:unhideWhenUsed="1"/>
-    <w:lsdException w:name="Table Classic 3" w:semiHidden="1" w:unhideWhenUsed="1"/>
-    <w:lsdException w:name="Table Classic 4" w:semiHidden="1" w:unhideWhenUsed="1"/>
-    <w:lsdException w:name="Table Colorful 1" w:semiHidden="1" w:unhideWhenUsed="1"/>
-    <w:lsdException w:name="Table Colorful 2" w:semiHidden="1" w:unhideWhenUsed="1"/>
-    <w:lsdException w:name="Table Colorful 3" w:semiHidden="1" w:unhideWhenUsed="1"/>
-    <w:lsdException w:name="Table Columns 1" w:semiHidden="1" w:unhideWhenUsed="1"/>
-    <w:lsdException w:name="Table Columns 2" w:semiHidden="1" w:unhideWhenUsed="1"/>
-    <w:lsdException w:name="Table Columns 3" w:semiHidden="1" w:unhideWhenUsed="1"/>
-    <w:lsdException w:name="Table Columns 4" w:semiHidden="1" w:unhideWhenUsed="1"/>
-    <w:lsdException w:name="Table Columns 5" w:semiHidden="1" w:unhideWhenUsed="1"/>
-    <w:lsdException w:name="Table Grid 1" w:semiHidden="1" w:unhideWhenUsed="1"/>
-    <w:lsdException w:name="Table Grid 2" w:semiHidden="1" w:unhideWhenUsed="1"/>
-    <w:lsdException w:name="Table Grid 3" w:semiHidden="1" w:unhideWhenUsed="1"/>
-    <w:lsdException w:name="Table Grid 4" w:semiHidden="1" w:unhideWhenUsed="1"/>
-    <w:lsdException w:name="Table Grid 5" w:semiHidden="1" w:unhideWhenUsed="1"/>
-    <w:lsdException w:name="Table Grid 6" w:semiHidden="1" w:unhideWhenUsed="1"/>
-    <w:lsdException w:name="Table Grid 7" w:semiHidden="1" w:unhideWhenUsed="1"/>
-    <w:lsdException w:name="Table Grid 8" w:semiHidden="1" w:unhideWhenUsed="1"/>
-    <w:lsdException w:name="Table List 1" w:semiHidden="1" w:unhideWhenUsed="1"/>
-    <w:lsdException w:name="Table List 2" w:semiHidden="1" w:unhideWhenUsed="1"/>
-    <w:lsdException w:name="Table List 3" w:semiHidden="1" w:unhideWhenUsed="1"/>
-    <w:lsdException w:name="Table List 4" w:semiHidden="1" w:unhideWhenUsed="1"/>
-    <w:lsdException w:name="Table List 5" w:semiHidden="1" w:unhideWhenUsed="1"/>
-    <w:lsdException w:name="Table List 6" w:semiHidden="1" w:unhideWhenUsed="1"/>
-    <w:lsdException w:name="Table List 7" w:semiHidden="1" w:unhideWhenUsed="1"/>
-    <w:lsdException w:name="Table List 8" w:semiHidden="1" w:unhideWhenUsed="1"/>
-    <w:lsdException w:name="Table 3D effects 1" w:semiHidden="1" w:unhideWhenUsed="1"/>
-    <w:lsdException w:name="Table 3D effects 2" w:semiHidden="1" w:unhideWhenUsed="1"/>
-    <w:lsdException w:name="Table 3D effects 3" w:semiHidden="1" w:unhideWhenUsed="1"/>
-    <w:lsdException w:name="Table Contemporary" w:semiHidden="1" w:unhideWhenUsed="1"/>
-    <w:lsdException w:name="Table Elegant" w:semiHidden="1" w:unhideWhenUsed="1"/>
-    <w:lsdException w:name="Table Professional" w:semiHidden="1" w:unhideWhenUsed="1"/>
-    <w:lsdException w:name="Table Subtle 1" w:semiHidden="1" w:unhideWhenUsed="1"/>
-    <w:lsdException w:name="Table Subtle 2" w:semiHidden="1" w:unhideWhenUsed="1"/>
-    <w:lsdException w:name="Table Web 1" w:semiHidden="1" w:unhideWhenUsed="1"/>
-    <w:lsdException w:name="Table Web 2" w:semiHidden="1" w:unhideWhenUsed="1"/>
-    <w:lsdException w:name="Table Web 3" w:semiHidden="1" w:unhideWhenUsed="1"/>
-    <w:lsdException w:name="Balloon Text" w:semiHidden="1" w:unhideWhenUsed="1"/>
-    <w:lsdException w:name="Table Grid" w:uiPriority="59"/>
-    <w:lsdException w:name="Table Theme" w:semiHidden="1" w:unhideWhenUsed="1"/>
-    <w:lsdException w:name="Placeholder Text" w:semiHidden="1"/>
-    <w:lsdException w:name="No Spacing" w:uiPriority="1" w:qFormat="1"/>
-    <w:lsdException w:name="Light Shading" w:uiPriority="60"/>
-    <w:lsdException w:name="Light List" w:uiPriority="61"/>
-    <w:lsdException w:name="Light Grid" w:uiPriority="62"/>
-    <w:lsdException w:name="Medium Shading 1" w:uiPriority="63"/>
-    <w:lsdException w:name="Medium Shading 2" w:uiPriority="64"/>
-    <w:lsdException w:name="Medium List 1" w:uiPriority="65"/>
-    <w:lsdException w:name="Medium List 2" w:uiPriority="66"/>
-    <w:lsdException w:name="Medium Grid 1" w:uiPriority="67"/>
-    <w:lsdException w:name="Medium Grid 2" w:uiPriority="68"/>
-    <w:lsdException w:name="Medium Grid 3" w:uiPriority="69"/>
-    <w:lsdException w:name="Dark List" w:uiPriority="70"/>
-    <w:lsdException w:name="Colorful Shading" w:uiPriority="71"/>
-    <w:lsdException w:name="Colorful List" w:uiPriority="72"/>
-    <w:lsdException w:name="Colorful Grid" w:uiPriority="73"/>
-    <w:lsdException w:name="Light Shading Accent 1" w:uiPriority="60"/>
-    <w:lsdException w:name="Light List Accent 1" w:uiPriority="61"/>
-    <w:lsdException w:name="Light Grid Accent 1" w:uiPriority="62"/>
-    <w:lsdException w:name="Medium Shading 1 Accent 1" w:uiPriority="63"/>
-    <w:lsdException w:name="Medium Shading 2 Accent 1" w:uiPriority="64"/>
-    <w:lsdException w:name="Medium List 1 Accent 1" w:uiPriority="65"/>
-    <w:lsdException w:name="Revision" w:semiHidden="1"/>
-    <w:lsdException w:name="List Paragraph" w:uiPriority="34" w:qFormat="1"/>
-    <w:lsdException w:name="Quote" w:uiPriority="29" w:qFormat="1"/>
-    <w:lsdException w:name="Intense Quote" w:uiPriority="30" w:qFormat="1"/>
-    <w:lsdException w:name="Medium List 2 Accent 1" w:uiPriority="66"/>
-    <w:lsdException w:name="Medium Grid 1 Accent 1" w:uiPriority="67"/>
-    <w:lsdException w:name="Medium Grid 2 Accent 1" w:uiPriority="68"/>
-    <w:lsdException w:name="Medium Grid 3 Accent 1" w:uiPriority="69"/>
-    <w:lsdException w:name="Dark List Accent 1" w:uiPriority="70"/>
-    <w:lsdException w:name="Colorful Shading Accent 1" w:uiPriority="71"/>
-    <w:lsdException w:name="Colorful List Accent 1" w:uiPriority="72"/>
-    <w:lsdException w:name="Colorful Grid Accent 1" w:uiPriority="73"/>
-    <w:lsdException w:name="Light Shading Accent 2" w:uiPriority="60"/>
-    <w:lsdException w:name="Light List Accent 2" w:uiPriority="61"/>
-    <w:lsdException w:name="Light Grid Accent 2" w:uiPriority="62"/>
-    <w:lsdException w:name="Medium Shading 1 Accent 2" w:uiPriority="63"/>
-    <w:lsdException w:name="Medium Shading 2 Accent 2" w:uiPriority="64"/>
-    <w:lsdException w:name="Medium List 1 Accent 2" w:uiPriority="65"/>
-    <w:lsdException w:name="Medium List 2 Accent 2" w:uiPriority="66"/>
-    <w:lsdException w:name="Medium Grid 1 Accent 2" w:uiPriority="67"/>
-    <w:lsdException w:name="Medium Grid 2 Accent 2" w:uiPriority="68"/>
-    <w:lsdException w:name="Medium Grid 3 Accent 2" w:uiPriority="69"/>
-    <w:lsdException w:name="Dark List Accent 2" w:uiPriority="70"/>
-    <w:lsdException w:name="Colorful Shading Accent 2" w:uiPriority="71"/>
-    <w:lsdException w:name="Colorful List Accent 2" w:uiPriority="72"/>
-    <w:lsdException w:name="Colorful Grid Accent 2" w:uiPriority="73"/>
-    <w:lsdException w:name="Light Shading Accent 3" w:uiPriority="60"/>
-    <w:lsdException w:name="Light List Accent 3" w:uiPriority="61"/>
-    <w:lsdException w:name="Light Grid Accent 3" w:uiPriority="62"/>
-    <w:lsdException w:name="Medium Shading 1 Accent 3" w:uiPriority="63"/>
-    <w:lsdException w:name="Medium Shading 2 Accent 3" w:uiPriority="64"/>
-    <w:lsdException w:name="Medium List 1 Accent 3" w:uiPriority="65"/>
-    <w:lsdException w:name="Medium List 2 Accent 3" w:uiPriority="66"/>
-    <w:lsdException w:name="Medium Grid 1 Accent 3" w:uiPriority="67"/>
-    <w:lsdException w:name="Medium Grid 2 Accent 3" w:uiPriority="68"/>
-    <w:lsdException w:name="Medium Grid 3 Accent 3" w:uiPriority="69"/>
-    <w:lsdException w:name="Dark List Accent 3" w:uiPriority="70"/>
-    <w:lsdException w:name="Colorful Shading Accent 3" w:uiPriority="71"/>
-    <w:lsdException w:name="Colorful List Accent 3" w:uiPriority="72"/>
-    <w:lsdException w:name="Colorful Grid Accent 3" w:uiPriority="73"/>
-    <w:lsdException w:name="Light Shading Accent 4" w:uiPriority="60"/>
-    <w:lsdException w:name="Light List Accent 4" w:uiPriority="61"/>
-    <w:lsdException w:name="Light Grid Accent 4" w:uiPriority="62"/>
-    <w:lsdException w:name="Medium Shading 1 Accent 4" w:uiPriority="63"/>
-    <w:lsdException w:name="Medium Shading 2 Accent 4" w:uiPriority="64"/>
-    <w:lsdException w:name="Medium List 1 Accent 4" w:uiPriority="65"/>
-    <w:lsdException w:name="Medium List 2 Accent 4" w:uiPriority="66"/>
-    <w:lsdException w:name="Medium Grid 1 Accent 4" w:uiPriority="67"/>
-    <w:lsdException w:name="Medium Grid 2 Accent 4" w:uiPriority="68"/>
-    <w:lsdException w:name="Medium Grid 3 Accent 4" w:uiPriority="69"/>
-    <w:lsdException w:name="Dark List Accent 4" w:uiPriority="70"/>
-    <w:lsdException w:name="Colorful Shading Accent 4" w:uiPriority="71"/>
-    <w:lsdException w:name="Colorful List Accent 4" w:uiPriority="72"/>
-    <w:lsdException w:name="Colorful Grid Accent 4" w:uiPriority="73"/>
-    <w:lsdException w:name="Light Shading Accent 5" w:uiPriority="60"/>
-    <w:lsdException w:name="Light List Accent 5" w:uiPriority="61"/>
-    <w:lsdException w:name="Light Grid Accent 5" w:uiPriority="62"/>
-    <w:lsdException w:name="Medium Shading 1 Accent 5" w:uiPriority="63"/>
-    <w:lsdException w:name="Medium Shading 2 Accent 5" w:uiPriority="64"/>
-    <w:lsdException w:name="Medium List 1 Accent 5" w:uiPriority="65"/>
-    <w:lsdException w:name="Medium List 2 Accent 5" w:uiPriority="66"/>
-    <w:lsdException w:name="Medium Grid 1 Accent 5" w:uiPriority="67"/>
-    <w:lsdException w:name="Medium Grid 2 Accent 5" w:uiPriority="68"/>
-    <w:lsdException w:name="Medium Grid 3 Accent 5" w:uiPriority="69"/>
-    <w:lsdException w:name="Dark List Accent 5" w:uiPriority="70"/>
-    <w:lsdException w:name="Colorful Shading Accent 5" w:uiPriority="71"/>
-    <w:lsdException w:name="Colorful List Accent 5" w:uiPriority="72"/>
-    <w:lsdException w:name="Colorful Grid Accent 5" w:uiPriority="73"/>
-    <w:lsdException w:name="Light Shading Accent 6" w:uiPriority="60"/>
-    <w:lsdException w:name="Light List Accent 6" w:uiPriority="61"/>
-    <w:lsdException w:name="Light Grid Accent 6" w:uiPriority="62"/>
-    <w:lsdException w:name="Medium Shading 1 Accent 6" w:uiPriority="63"/>
-    <w:lsdException w:name="Medium Shading 2 Accent 6" w:uiPriority="64"/>
-    <w:lsdException w:name="Medium List 1 Accent 6" w:uiPriority="65"/>
-    <w:lsdException w:name="Medium List 2 Accent 6" w:uiPriority="66"/>
-    <w:lsdException w:name="Medium Grid 1 Accent 6" w:uiPriority="67"/>
-    <w:lsdException w:name="Medium Grid 2 Accent 6" w:uiPriority="68"/>
-    <w:lsdException w:name="Medium Grid 3 Accent 6" w:uiPriority="69"/>
-    <w:lsdException w:name="Dark List Accent 6" w:uiPriority="70"/>
-    <w:lsdException w:name="Colorful Shading Accent 6" w:uiPriority="71"/>
-    <w:lsdException w:name="Colorful List Accent 6" w:uiPriority="72"/>
-    <w:lsdException w:name="Colorful Grid Accent 6" w:uiPriority="73"/>
-    <w:lsdException w:name="Subtle Emphasis" w:uiPriority="19" w:qFormat="1"/>
-    <w:lsdException w:name="Intense Emphasis" w:uiPriority="21" w:qFormat="1"/>
-    <w:lsdException w:name="Subtle Reference" w:uiPriority="31" w:qFormat="1"/>
-    <w:lsdException w:name="Intense Reference" w:uiPriority="32" w:qFormat="1"/>
-    <w:lsdException w:name="Book Title" w:uiPriority="33" w:qFormat="1"/>
-    <w:lsdException w:name="Bibliography" w:semiHidden="1" w:uiPriority="37" w:unhideWhenUsed="1"/>
-    <w:lsdException w:name="TOC Heading" w:semiHidden="1" w:uiPriority="39" w:unhideWhenUsed="1" w:qFormat="1"/>
-    <w:lsdException w:name="Plain Table 1" w:uiPriority="41"/>
-    <w:lsdException w:name="Plain Table 2" w:uiPriority="42"/>
-    <w:lsdException w:name="Plain Table 3" w:uiPriority="43"/>
-    <w:lsdException w:name="Plain Table 4" w:uiPriority="44"/>
-    <w:lsdException w:name="Plain Table 5" w:uiPriority="45"/>
-    <w:lsdException w:name="Grid Table Light" w:uiPriority="40"/>
-    <w:lsdException w:name="Grid Table 1 Light" w:uiPriority="46"/>
-    <w:lsdException w:name="Grid Table 2" w:uiPriority="47"/>
-    <w:lsdException w:name="Grid Table 3" w:uiPriority="48"/>
-    <w:lsdException w:name="Grid Table 4" w:uiPriority="49"/>
-    <w:lsdException w:name="Grid Table 5 Dark" w:uiPriority="50"/>
-    <w:lsdException w:name="Grid Table 6 Colorful" w:uiPriority="51"/>
-    <w:lsdException w:name="Grid Table 7 Colorful" w:uiPriority="52"/>
-    <w:lsdException w:name="Grid Table 1 Light Accent 1" w:uiPriority="46"/>
-    <w:lsdException w:name="Grid Table 2 Accent 1" w:uiPriority="47"/>
-    <w:lsdException w:name="Grid Table 3 Accent 1" w:uiPriority="48"/>
-    <w:lsdException w:name="Grid Table 4 Accent 1" w:uiPriority="49"/>
-    <w:lsdException w:name="Grid Table 5 Dark Accent 1" w:uiPriority="50"/>
-    <w:lsdException w:name="Grid Table 6 Colorful Accent 1" w:uiPriority="51"/>
-    <w:lsdException w:name="Grid Table 7 Colorful Accent 1" w:uiPriority="52"/>
-    <w:lsdException w:name="Grid Table 1 Light Accent 2" w:uiPriority="46"/>
-    <w:lsdException w:name="Grid Table 2 Accent 2" w:uiPriority="47"/>
-    <w:lsdException w:name="Grid Table 3 Accent 2" w:uiPriority="48"/>
-    <w:lsdException w:name="Grid Table 4 Accent 2" w:uiPriority="49"/>
-    <w:lsdException w:name="Grid Table 5 Dark Accent 2" w:uiPriority="50"/>
-    <w:lsdException w:name="Grid Table 6 Colorful Accent 2" w:uiPriority="51"/>
-    <w:lsdException w:name="Grid Table 7 Colorful Accent 2" w:uiPriority="52"/>
-    <w:lsdException w:name="Grid Table 1 Light Accent 3" w:uiPriority="46"/>
-    <w:lsdException w:name="Grid Table 2 Accent 3" w:uiPriority="47"/>
-    <w:lsdException w:name="Grid Table 3 Accent 3" w:uiPriority="48"/>
-    <w:lsdException w:name="Grid Table 4 Accent 3" w:uiPriority="49"/>
-    <w:lsdException w:name="Grid Table 5 Dark Accent 3" w:uiPriority="50"/>
-    <w:lsdException w:name="Grid Table 6 Colorful Accent 3" w:uiPriority="51"/>
-    <w:lsdException w:name="Grid Table 7 Colorful Accent 3" w:uiPriority="52"/>
-    <w:lsdException w:name="Grid Table 1 Light Accent 4" w:uiPriority="46"/>
-    <w:lsdException w:name="Grid Table 2 Accent 4" w:uiPriority="47"/>
-    <w:lsdException w:name="Grid Table 3 Accent 4" w:uiPriority="48"/>
-    <w:lsdException w:name="Grid Table 4 Accent 4" w:uiPriority="49"/>
-    <w:lsdException w:name="Grid Table 5 Dark Accent 4" w:uiPriority="50"/>
-    <w:lsdException w:name="Grid Table 6 Colorful Accent 4" w:uiPriority="51"/>
-    <w:lsdException w:name="Grid Table 7 Colorful Accent 4" w:uiPriority="52"/>
-    <w:lsdException w:name="Grid Table 1 Light Accent 5" w:uiPriority="46"/>
-    <w:lsdException w:name="Grid Table 2 Accent 5" w:uiPriority="47"/>
-    <w:lsdException w:name="Grid Table 3 Accent 5" w:uiPriority="48"/>
-    <w:lsdException w:name="Grid Table 4 Accent 5" w:uiPriority="49"/>
-    <w:lsdException w:name="Grid Table 5 Dark Accent 5" w:uiPriority="50"/>
-    <w:lsdException w:name="Grid Table 6 Colorful Accent 5" w:uiPriority="51"/>
-    <w:lsdException w:name="Grid Table 7 Colorful Accent 5" w:uiPriority="52"/>
-    <w:lsdException w:name="Grid Table 1 Light Accent 6" w:uiPriority="46"/>
-    <w:lsdException w:name="Grid Table 2 Accent 6" w:uiPriority="47"/>
-    <w:lsdException w:name="Grid Table 3 Accent 6" w:uiPriority="48"/>
-    <w:lsdException w:name="Grid Table 4 Accent 6" w:uiPriority="49"/>
-    <w:lsdException w:name="Grid Table 5 Dark Accent 6" w:uiPriority="50"/>
-    <w:lsdException w:name="Grid Table 6 Colorful Accent 6" w:uiPriority="51"/>
-    <w:lsdException w:name="Grid Table 7 Colorful Accent 6" w:uiPriority="52"/>
-    <w:lsdException w:name="List Table 1 Light" w:uiPriority="46"/>
-    <w:lsdException w:name="List Table 2" w:uiPriority="47"/>
-    <w:lsdException w:name="List Table 3" w:uiPriority="48"/>
-    <w:lsdException w:name="List Table 4" w:uiPriority="49"/>
-    <w:lsdException w:name="List Table 5 Dark" w:uiPriority="50"/>
-    <w:lsdException w:name="List Table 6 Colorful" w:uiPriority="51"/>
-    <w:lsdException w:name="List Table 7 Colorful" w:uiPriority="52"/>
-    <w:lsdException w:name="List Table 1 Light Accent 1" w:uiPriority="46"/>
-    <w:lsdException w:name="List Table 2 Accent 1" w:uiPriority="47"/>
-    <w:lsdException w:name="List Table 3 Accent 1" w:uiPriority="48"/>
-    <w:lsdException w:name="List Table 4 Accent 1" w:uiPriority="49"/>
-    <w:lsdException w:name="List Table 5 Dark Accent 1" w:uiPriority="50"/>
-    <w:lsdException w:name="List Table 6 Colorful Accent 1" w:uiPriority="51"/>
-    <w:lsdException w:name="List Table 7 Colorful Accent 1" w:uiPriority="52"/>
-    <w:lsdException w:name="List Table 1 Light Accent 2" w:uiPriority="46"/>
-    <w:lsdException w:name="List Table 2 Accent 2" w:uiPriority="47"/>
-    <w:lsdException w:name="List Table 3 Accent 2" w:uiPriority="48"/>
-    <w:lsdException w:name="List Table 4 Accent 2" w:uiPriority="49"/>
-    <w:lsdException w:name="List Table 5 Dark Accent 2" w:uiPriority="50"/>
-    <w:lsdException w:name="List Table 6 Colorful Accent 2" w:uiPriority="51"/>
-    <w:lsdException w:name="List Table 7 Colorful Accent 2" w:uiPriority="52"/>
-    <w:lsdException w:name="List Table 1 Light Accent 3" w:uiPriority="46"/>
-    <w:lsdException w:name="List Table 2 Accent 3" w:uiPriority="47"/>
-    <w:lsdException w:name="List Table 3 Accent 3" w:uiPriority="48"/>
-    <w:lsdException w:name="List Table 4 Accent 3" w:uiPriority="49"/>
-    <w:lsdException w:name="List Table 5 Dark Accent 3" w:uiPriority="50"/>
-    <w:lsdException w:name="List Table 6 Colorful Accent 3" w:uiPriority="51"/>
-    <w:lsdException w:name="List Table 7 Colorful Accent 3" w:uiPriority="52"/>
-    <w:lsdException w:name="List Table 1 Light Accent 4" w:uiPriority="46"/>
-    <w:lsdException w:name="List Table 2 Accent 4" w:uiPriority="47"/>
-    <w:lsdException w:name="List Table 3 Accent 4" w:uiPriority="48"/>
-    <w:lsdException w:name="List Table 4 Accent 4" w:uiPriority="49"/>
-    <w:lsdException w:name="List Table 5 Dark Accent 4" w:uiPriority="50"/>
-    <w:lsdException w:name="List Table 6 Colorful Accent 4" w:uiPriority="51"/>
-    <w:lsdException w:name="List Table 7 Colorful Accent 4" w:uiPriority="52"/>
-    <w:lsdException w:name="List Table 1 Light Accent 5" w:uiPriority="46"/>
-    <w:lsdException w:name="List Table 2 Accent 5" w:uiPriority="47"/>
-    <w:lsdException w:name="List Table 3 Accent 5" w:uiPriority="48"/>
-    <w:lsdException w:name="List Table 4 Accent 5" w:uiPriority="49"/>
-    <w:lsdException w:name="List Table 5 Dark Accent 5" w:uiPriority="50"/>
-    <w:lsdException w:name="List Table 6 Colorful Accent 5" w:uiPriority="51"/>
-    <w:lsdException w:name="List Table 7 Colorful Accent 5" w:uiPriority="52"/>
-    <w:lsdException w:name="List Table 1 Light Accent 6" w:uiPriority="46"/>
-    <w:lsdException w:name="List Table 2 Accent 6" w:uiPriority="47"/>
-    <w:lsdException w:name="List Table 3 Accent 6" w:uiPriority="48"/>
-    <w:lsdException w:name="List Table 4 Accent 6" w:uiPriority="49"/>
-    <w:lsdException w:name="List Table 5 Dark Accent 6" w:uiPriority="50"/>
-    <w:lsdException w:name="List Table 6 Colorful Accent 6" w:uiPriority="51"/>
-    <w:lsdException w:name="List Table 7 Colorful Accent 6" w:uiPriority="52"/>
+  <w:latentStyles w:defLockedState="0" w:defUIPriority="99" w:defSemiHidden="1" w:defUnhideWhenUsed="1" w:defQFormat="0" w:count="267">
+    <w:lsdException w:name="Normal" w:semiHidden="0" w:uiPriority="0" w:unhideWhenUsed="0" w:qFormat="1"/>
+    <w:lsdException w:name="heading 1" w:semiHidden="0" w:uiPriority="9" w:unhideWhenUsed="0" w:qFormat="1"/>
+    <w:lsdException w:name="heading 2" w:uiPriority="0" w:qFormat="1"/>
+    <w:lsdException w:name="heading 3" w:uiPriority="9" w:qFormat="1"/>
+    <w:lsdException w:name="heading 4" w:uiPriority="9" w:qFormat="1"/>
+    <w:lsdException w:name="heading 5" w:uiPriority="9" w:qFormat="1"/>
+    <w:lsdException w:name="heading 6" w:uiPriority="9" w:qFormat="1"/>
+    <w:lsdException w:name="heading 7" w:uiPriority="9" w:qFormat="1"/>
+    <w:lsdException w:name="heading 8" w:uiPriority="9" w:qFormat="1"/>
+    <w:lsdException w:name="heading 9" w:uiPriority="9" w:qFormat="1"/>
+    <w:lsdException w:name="toc 1" w:uiPriority="39"/>
+    <w:lsdException w:name="toc 2" w:uiPriority="39"/>
+    <w:lsdException w:name="toc 3" w:uiPriority="39"/>
+    <w:lsdException w:name="toc 4" w:uiPriority="39"/>
+    <w:lsdException w:name="toc 5" w:uiPriority="39"/>
+    <w:lsdException w:name="toc 6" w:uiPriority="39"/>
+    <w:lsdException w:name="toc 7" w:uiPriority="39"/>
+    <w:lsdException w:name="toc 8" w:uiPriority="39"/>
+    <w:lsdException w:name="toc 9" w:uiPriority="39"/>
+    <w:lsdException w:name="caption" w:uiPriority="35" w:qFormat="1"/>
+    <w:lsdException w:name="Title" w:semiHidden="0" w:uiPriority="10" w:unhideWhenUsed="0" w:qFormat="1"/>
+    <w:lsdException w:name="Default Paragraph Font" w:uiPriority="1"/>
+    <w:lsdException w:name="Subtitle" w:semiHidden="0" w:uiPriority="11" w:unhideWhenUsed="0" w:qFormat="1"/>
+    <w:lsdException w:name="Strong" w:semiHidden="0" w:uiPriority="22" w:unhideWhenUsed="0" w:qFormat="1"/>
+    <w:lsdException w:name="Emphasis" w:semiHidden="0" w:uiPriority="20" w:unhideWhenUsed="0" w:qFormat="1"/>
+    <w:lsdException w:name="Table Grid" w:semiHidden="0" w:uiPriority="59" w:unhideWhenUsed="0"/>
+    <w:lsdException w:name="Placeholder Text" w:unhideWhenUsed="0"/>
+    <w:lsdException w:name="No Spacing" w:semiHidden="0" w:uiPriority="1" w:unhideWhenUsed="0" w:qFormat="1"/>
+    <w:lsdException w:name="Light Shading" w:semiHidden="0" w:uiPriority="60" w:unhideWhenUsed="0"/>
+    <w:lsdException w:name="Light List" w:semiHidden="0" w:uiPriority="61" w:unhideWhenUsed="0"/>
+    <w:lsdException w:name="Light Grid" w:semiHidden="0" w:uiPriority="62" w:unhideWhenUsed="0"/>
+    <w:lsdException w:name="Medium Shading 1" w:semiHidden="0" w:uiPriority="63" w:unhideWhenUsed="0"/>
+    <w:lsdException w:name="Medium Shading 2" w:semiHidden="0" w:uiPriority="64" w:unhideWhenUsed="0"/>
+    <w:lsdException w:name="Medium List 1" w:semiHidden="0" w:uiPriority="65" w:unhideWhenUsed="0"/>
+    <w:lsdException w:name="Medium List 2" w:semiHidden="0" w:uiPriority="66" w:unhideWhenUsed="0"/>
+    <w:lsdException w:name="Medium Grid 1" w:semiHidden="0" w:uiPriority="67" w:unhideWhenUsed="0"/>
+    <w:lsdException w:name="Medium Grid 2" w:semiHidden="0" w:uiPriority="68" w:unhideWhenUsed="0"/>
+    <w:lsdException w:name="Medium Grid 3" w:semiHidden="0" w:uiPriority="69" w:unhideWhenUsed="0"/>
+    <w:lsdException w:name="Dark List" w:semiHidden="0" w:uiPriority="70" w:unhideWhenUsed="0"/>
+    <w:lsdException w:name="Colorful Shading" w:semiHidden="0" w:uiPriority="71" w:unhideWhenUsed="0"/>
+    <w:lsdException w:name="Colorful List" w:semiHidden="0" w:uiPriority="72" w:unhideWhenUsed="0"/>
+    <w:lsdException w:name="Colorful Grid" w:semiHidden="0" w:uiPriority="73" w:unhideWhenUsed="0"/>
+    <w:lsdException w:name="Light Shading Accent 1" w:semiHidden="0" w:uiPriority="60" w:unhideWhenUsed="0"/>
+    <w:lsdException w:name="Light List Accent 1" w:semiHidden="0" w:uiPriority="61" w:unhideWhenUsed="0"/>
+    <w:lsdException w:name="Light Grid Accent 1" w:semiHidden="0" w:uiPriority="62" w:unhideWhenUsed="0"/>
+    <w:lsdException w:name="Medium Shading 1 Accent 1" w:semiHidden="0" w:uiPriority="63" w:unhideWhenUsed="0"/>
+    <w:lsdException w:name="Medium Shading 2 Accent 1" w:semiHidden="0" w:uiPriority="64" w:unhideWhenUsed="0"/>
+    <w:lsdException w:name="Medium List 1 Accent 1" w:semiHidden="0" w:uiPriority="65" w:unhideWhenUsed="0"/>
+    <w:lsdException w:name="Revision" w:unhideWhenUsed="0"/>
+    <w:lsdException w:name="List Paragraph" w:semiHidden="0" w:uiPriority="34" w:unhideWhenUsed="0" w:qFormat="1"/>
+    <w:lsdException w:name="Quote" w:semiHidden="0" w:uiPriority="29" w:unhideWhenUsed="0" w:qFormat="1"/>
+    <w:lsdException w:name="Intense Quote" w:semiHidden="0" w:uiPriority="30" w:unhideWhenUsed="0" w:qFormat="1"/>
+    <w:lsdException w:name="Medium List 2 Accent 1" w:semiHidden="0" w:uiPriority="66" w:unhideWhenUsed="0"/>
+    <w:lsdException w:name="Medium Grid 1 Accent 1" w:semiHidden="0" w:uiPriority="67" w:unhideWhenUsed="0"/>
+    <w:lsdException w:name="Medium Grid 2 Accent 1" w:semiHidden="0" w:uiPriority="68" w:unhideWhenUsed="0"/>
+    <w:lsdException w:name="Medium Grid 3 Accent 1" w:semiHidden="0" w:uiPriority="69" w:unhideWhenUsed="0"/>
+    <w:lsdException w:name="Dark List Accent 1" w:semiHidden="0" w:uiPriority="70" w:unhideWhenUsed="0"/>
+    <w:lsdException w:name="Colorful Shading Accent 1" w:semiHidden="0" w:uiPriority="71" w:unhideWhenUsed="0"/>
+    <w:lsdException w:name="Colorful List Accent 1" w:semiHidden="0" w:uiPriority="72" w:unhideWhenUsed="0"/>
+    <w:lsdException w:name="Colorful Grid Accent 1" w:semiHidden="0" w:uiPriority="73" w:unhideWhenUsed="0"/>
+    <w:lsdException w:name="Light Shading Accent 2" w:semiHidden="0" w:uiPriority="60" w:unhideWhenUsed="0"/>
+    <w:lsdException w:name="Light List Accent 2" w:semiHidden="0" w:uiPriority="61" w:unhideWhenUsed="0"/>
+    <w:lsdException w:name="Light Grid Accent 2" w:semiHidden="0" w:uiPriority="62" w:unhideWhenUsed="0"/>
+    <w:lsdException w:name="Medium Shading 1 Accent 2" w:semiHidden="0" w:uiPriority="63" w:unhideWhenUsed="0"/>
+    <w:lsdException w:name="Medium Shading 2 Accent 2" w:semiHidden="0" w:uiPriority="64" w:unhideWhenUsed="0"/>
+    <w:lsdException w:name="Medium List 1 Accent 2" w:semiHidden="0" w:uiPriority="65" w:unhideWhenUsed="0"/>
+    <w:lsdException w:name="Medium List 2 Accent 2" w:semiHidden="0" w:uiPriority="66" w:unhideWhenUsed="0"/>
+    <w:lsdException w:name="Medium Grid 1 Accent 2" w:semiHidden="0" w:uiPriority="67" w:unhideWhenUsed="0"/>
+    <w:lsdException w:name="Medium Grid 2 Accent 2" w:semiHidden="0" w:uiPriority="68" w:unhideWhenUsed="0"/>
+    <w:lsdException w:name="Medium Grid 3 Accent 2" w:semiHidden="0" w:uiPriority="69" w:unhideWhenUsed="0"/>
+    <w:lsdException w:name="Dark List Accent 2" w:semiHidden="0" w:uiPriority="70" w:unhideWhenUsed="0"/>
+    <w:lsdException w:name="Colorful Shading Accent 2" w:semiHidden="0" w:uiPriority="71" w:unhideWhenUsed="0"/>
+    <w:lsdException w:name="Colorful List Accent 2" w:semiHidden="0" w:uiPriority="72" w:unhideWhenUsed="0"/>
+    <w:lsdException w:name="Colorful Grid Accent 2" w:semiHidden="0" w:uiPriority="73" w:unhideWhenUsed="0"/>
+    <w:lsdException w:name="Light Shading Accent 3" w:semiHidden="0" w:uiPriority="60" w:unhideWhenUsed="0"/>
+    <w:lsdException w:name="Light List Accent 3" w:semiHidden="0" w:uiPriority="61" w:unhideWhenUsed="0"/>
+    <w:lsdException w:name="Light Grid Accent 3" w:semiHidden="0" w:uiPriority="62" w:unhideWhenUsed="0"/>
+    <w:lsdException w:name="Medium Shading 1 Accent 3" w:semiHidden="0" w:uiPriority="63" w:unhideWhenUsed="0"/>
+    <w:lsdException w:name="Medium Shading 2 Accent 3" w:semiHidden="0" w:uiPriority="64" w:unhideWhenUsed="0"/>
+    <w:lsdException w:name="Medium List 1 Accent 3" w:semiHidden="0" w:uiPriority="65" w:unhideWhenUsed="0"/>
+    <w:lsdException w:name="Medium List 2 Accent 3" w:semiHidden="0" w:uiPriority="66" w:unhideWhenUsed="0"/>
+    <w:lsdException w:name="Medium Grid 1 Accent 3" w:semiHidden="0" w:uiPriority="67" w:unhideWhenUsed="0"/>
+    <w:lsdException w:name="Medium Grid 2 Accent 3" w:semiHidden="0" w:uiPriority="68" w:unhideWhenUsed="0"/>
+    <w:lsdException w:name="Medium Grid 3 Accent 3" w:semiHidden="0" w:uiPriority="69" w:unhideWhenUsed="0"/>
+    <w:lsdException w:name="Dark List Accent 3" w:semiHidden="0" w:uiPriority="70" w:unhideWhenUsed="0"/>
+    <w:lsdException w:name="Colorful Shading Accent 3" w:semiHidden="0" w:uiPriority="71" w:unhideWhenUsed="0"/>
+    <w:lsdException w:name="Colorful List Accent 3" w:semiHidden="0" w:uiPriority="72" w:unhideWhenUsed="0"/>
+    <w:lsdException w:name="Colorful Grid Accent 3" w:semiHidden="0" w:uiPriority="73" w:unhideWhenUsed="0"/>
+    <w:lsdException w:name="Light Shading Accent 4" w:semiHidden="0" w:uiPriority="60" w:unhideWhenUsed="0"/>
+    <w:lsdException w:name="Light List Accent 4" w:semiHidden="0" w:uiPriority="61" w:unhideWhenUsed="0"/>
+    <w:lsdException w:name="Light Grid Accent 4" w:semiHidden="0" w:uiPriority="62" w:unhideWhenUsed="0"/>
+    <w:lsdException w:name="Medium Shading 1 Accent 4" w:semiHidden="0" w:uiPriority="63" w:unhideWhenUsed="0"/>
+    <w:lsdException w:name="Medium Shading 2 Accent 4" w:semiHidden="0" w:uiPriority="64" w:unhideWhenUsed="0"/>
+    <w:lsdException w:name="Medium List 1 Accent 4" w:semiHidden="0" w:uiPriority="65" w:unhideWhenUsed="0"/>
+    <w:lsdException w:name="Medium List 2 Accent 4" w:semiHidden="0" w:uiPriority="66" w:unhideWhenUsed="0"/>
+    <w:lsdException w:name="Medium Grid 1 Accent 4" w:semiHidden="0" w:uiPriority="67" w:unhideWhenUsed="0"/>
+    <w:lsdException w:name="Medium Grid 2 Accent 4" w:semiHidden="0" w:uiPriority="68" w:unhideWhenUsed="0"/>
+    <w:lsdException w:name="Medium Grid 3 Accent 4" w:semiHidden="0" w:uiPriority="69" w:unhideWhenUsed="0"/>
+    <w:lsdException w:name="Dark List Accent 4" w:semiHidden="0" w:uiPriority="70" w:unhideWhenUsed="0"/>
+    <w:lsdException w:name="Colorful Shading Accent 4" w:semiHidden="0" w:uiPriority="71" w:unhideWhenUsed="0"/>
+    <w:lsdException w:name="Colorful List Accent 4" w:semiHidden="0" w:uiPriority="72" w:unhideWhenUsed="0"/>
+    <w:lsdException w:name="Colorful Grid Accent 4" w:semiHidden="0" w:uiPriority="73" w:unhideWhenUsed="0"/>
+    <w:lsdException w:name="Light Shading Accent 5" w:semiHidden="0" w:uiPriority="60" w:unhideWhenUsed="0"/>
+    <w:lsdException w:name="Light List Accent 5" w:semiHidden="0" w:uiPriority="61" w:unhideWhenUsed="0"/>
+    <w:lsdException w:name="Light Grid Accent 5" w:semiHidden="0" w:uiPriority="62" w:unhideWhenUsed="0"/>
+    <w:lsdException w:name="Medium Shading 1 Accent 5" w:semiHidden="0" w:uiPriority="63" w:unhideWhenUsed="0"/>
+    <w:lsdException w:name="Medium Shading 2 Accent 5" w:semiHidden="0" w:uiPriority="64" w:unhideWhenUsed="0"/>
+    <w:lsdException w:name="Medium List 1 Accent 5" w:semiHidden="0" w:uiPriority="65" w:unhideWhenUsed="0"/>
+    <w:lsdException w:name="Medium List 2 Accent 5" w:semiHidden="0" w:uiPriority="66" w:unhideWhenUsed="0"/>
+    <w:lsdException w:name="Medium Grid 1 Accent 5" w:semiHidden="0" w:uiPriority="67" w:unhideWhenUsed="0"/>
+    <w:lsdException w:name="Medium Grid 2 Accent 5" w:semiHidden="0" w:uiPriority="68" w:unhideWhenUsed="0"/>
+    <w:lsdException w:name="Medium Grid 3 Accent 5" w:semiHidden="0" w:uiPriority="69" w:unhideWhenUsed="0"/>
+    <w:lsdException w:name="Dark List Accent 5" w:semiHidden="0" w:uiPriority="70" w:unhideWhenUsed="0"/>
+    <w:lsdException w:name="Colorful Shading Accent 5" w:semiHidden="0" w:uiPriority="71" w:unhideWhenUsed="0"/>
+    <w:lsdException w:name="Colorful List Accent 5" w:semiHidden="0" w:uiPriority="72" w:unhideWhenUsed="0"/>
+    <w:lsdException w:name="Colorful Grid Accent 5" w:semiHidden="0" w:uiPriority="73" w:unhideWhenUsed="0"/>
+    <w:lsdException w:name="Light Shading Accent 6" w:semiHidden="0" w:uiPriority="60" w:unhideWhenUsed="0"/>
+    <w:lsdException w:name="Light List Accent 6" w:semiHidden="0" w:uiPriority="61" w:unhideWhenUsed="0"/>
+    <w:lsdException w:name="Light Grid Accent 6" w:semiHidden="0" w:uiPriority="62" w:unhideWhenUsed="0"/>
+    <w:lsdException w:name="Medium Shading 1 Accent 6" w:semiHidden="0" w:uiPriority="63" w:unhideWhenUsed="0"/>
+    <w:lsdException w:name="Medium Shading 2 Accent 6" w:semiHidden="0" w:uiPriority="64" w:unhideWhenUsed="0"/>
+    <w:lsdException w:name="Medium List 1 Accent 6" w:semiHidden="0" w:uiPriority="65" w:unhideWhenUsed="0"/>
+    <w:lsdException w:name="Medium List 2 Accent 6" w:semiHidden="0" w:uiPriority="66" w:unhideWhenUsed="0"/>
+    <w:lsdException w:name="Medium Grid 1 Accent 6" w:semiHidden="0" w:uiPriority="67" w:unhideWhenUsed="0"/>
+    <w:lsdException w:name="Medium Grid 2 Accent 6" w:semiHidden="0" w:uiPriority="68" w:unhideWhenUsed="0"/>
+    <w:lsdException w:name="Medium Grid 3 Accent 6" w:semiHidden="0" w:uiPriority="69" w:unhideWhenUsed="0"/>
+    <w:lsdException w:name="Dark List Accent 6" w:semiHidden="0" w:uiPriority="70" w:unhideWhenUsed="0"/>
+    <w:lsdException w:name="Colorful Shading Accent 6" w:semiHidden="0" w:uiPriority="71" w:unhideWhenUsed="0"/>
+    <w:lsdException w:name="Colorful List Accent 6" w:semiHidden="0" w:uiPriority="72" w:unhideWhenUsed="0"/>
+    <w:lsdException w:name="Colorful Grid Accent 6" w:semiHidden="0" w:uiPriority="73" w:unhideWhenUsed="0"/>
+    <w:lsdException w:name="Subtle Emphasis" w:semiHidden="0" w:uiPriority="19" w:unhideWhenUsed="0" w:qFormat="1"/>
+    <w:lsdException w:name="Intense Emphasis" w:semiHidden="0" w:uiPriority="21" w:unhideWhenUsed="0" w:qFormat="1"/>
+    <w:lsdException w:name="Subtle Reference" w:semiHidden="0" w:uiPriority="31" w:unhideWhenUsed="0" w:qFormat="1"/>
+    <w:lsdException w:name="Intense Reference" w:semiHidden="0" w:uiPriority="32" w:unhideWhenUsed="0" w:qFormat="1"/>
+    <w:lsdException w:name="Book Title" w:semiHidden="0" w:uiPriority="33" w:unhideWhenUsed="0" w:qFormat="1"/>
+    <w:lsdException w:name="Bibliography" w:uiPriority="37"/>
+    <w:lsdException w:name="TOC Heading" w:uiPriority="39" w:qFormat="1"/>
   </w:latentStyles>
-  <w:style w:type="paragraph" w:default="1" w:styleId="Normal">
+  <w:style w:type="paragraph" w:default="1" w:styleId="Normalny">
     <w:name w:val="Normal"/>
     <w:qFormat/>
   </w:style>
-  <w:style w:type="paragraph" w:styleId="Heading1">
+  <w:style w:type="paragraph" w:styleId="Nagwek1">
     <w:name w:val="heading 1"/>
-    <w:basedOn w:val="Normal"/>
-    <w:next w:val="Normal"/>
-    <w:link w:val="Heading1Char"/>
+    <w:basedOn w:val="Normalny"/>
+    <w:next w:val="Normalny"/>
+    <w:link w:val="Nagwek1Znak"/>
     <w:uiPriority w:val="9"/>
     <w:qFormat/>
     <w:rsid w:val="006C41FB"/>
@@ -2534,11 +3610,11 @@
       <w:szCs w:val="28"/>
     </w:rPr>
   </w:style>
-  <w:style w:type="paragraph" w:styleId="Heading2">
+  <w:style w:type="paragraph" w:styleId="Nagwek2">
     <w:name w:val="heading 2"/>
-    <w:basedOn w:val="Normal"/>
-    <w:next w:val="Normal"/>
-    <w:link w:val="Heading2Char"/>
+    <w:basedOn w:val="Normalny"/>
+    <w:next w:val="Normalny"/>
+    <w:link w:val="Nagwek2Znak"/>
     <w:rsid w:val="006C41FB"/>
     <w:pPr>
       <w:keepNext/>
@@ -2555,13 +3631,13 @@
       <w:lang w:eastAsia="pl-PL"/>
     </w:rPr>
   </w:style>
-  <w:style w:type="character" w:default="1" w:styleId="DefaultParagraphFont">
+  <w:style w:type="character" w:default="1" w:styleId="Domylnaczcionkaakapitu">
     <w:name w:val="Default Paragraph Font"/>
     <w:uiPriority w:val="1"/>
     <w:semiHidden/>
     <w:unhideWhenUsed/>
   </w:style>
-  <w:style w:type="table" w:default="1" w:styleId="TableNormal">
+  <w:style w:type="table" w:default="1" w:styleId="Standardowy">
     <w:name w:val="Normal Table"/>
     <w:uiPriority w:val="99"/>
     <w:semiHidden/>
@@ -2576,17 +3652,17 @@
       </w:tblCellMar>
     </w:tblPr>
   </w:style>
-  <w:style w:type="numbering" w:default="1" w:styleId="NoList">
+  <w:style w:type="numbering" w:default="1" w:styleId="Bezlisty">
     <w:name w:val="No List"/>
     <w:uiPriority w:val="99"/>
     <w:semiHidden/>
     <w:unhideWhenUsed/>
   </w:style>
-  <w:style w:type="paragraph" w:styleId="Title">
+  <w:style w:type="paragraph" w:styleId="Tytu">
     <w:name w:val="Title"/>
-    <w:basedOn w:val="Normal"/>
-    <w:next w:val="Normal"/>
-    <w:link w:val="TitleChar"/>
+    <w:basedOn w:val="Normalny"/>
+    <w:next w:val="Normalny"/>
+    <w:link w:val="TytuZnak"/>
     <w:uiPriority w:val="10"/>
     <w:qFormat/>
     <w:rsid w:val="006C41FB"/>
@@ -2606,10 +3682,10 @@
       <w:szCs w:val="52"/>
     </w:rPr>
   </w:style>
-  <w:style w:type="character" w:customStyle="1" w:styleId="TitleChar">
-    <w:name w:val="Title Char"/>
-    <w:basedOn w:val="DefaultParagraphFont"/>
-    <w:link w:val="Title"/>
+  <w:style w:type="character" w:customStyle="1" w:styleId="TytuZnak">
+    <w:name w:val="Tytuł Znak"/>
+    <w:basedOn w:val="Domylnaczcionkaakapitu"/>
+    <w:link w:val="Tytu"/>
     <w:uiPriority w:val="10"/>
     <w:rsid w:val="006C41FB"/>
     <w:rPr>
@@ -2621,11 +3697,11 @@
       <w:szCs w:val="52"/>
     </w:rPr>
   </w:style>
-  <w:style w:type="paragraph" w:styleId="Subtitle">
+  <w:style w:type="paragraph" w:styleId="Podtytu">
     <w:name w:val="Subtitle"/>
-    <w:basedOn w:val="Normal"/>
-    <w:next w:val="Normal"/>
-    <w:link w:val="SubtitleChar"/>
+    <w:basedOn w:val="Normalny"/>
+    <w:next w:val="Normalny"/>
+    <w:link w:val="PodtytuZnak"/>
     <w:uiPriority w:val="11"/>
     <w:qFormat/>
     <w:rsid w:val="006C41FB"/>
@@ -2644,10 +3720,10 @@
       <w:szCs w:val="24"/>
     </w:rPr>
   </w:style>
-  <w:style w:type="character" w:customStyle="1" w:styleId="SubtitleChar">
-    <w:name w:val="Subtitle Char"/>
-    <w:basedOn w:val="DefaultParagraphFont"/>
-    <w:link w:val="Subtitle"/>
+  <w:style w:type="character" w:customStyle="1" w:styleId="PodtytuZnak">
+    <w:name w:val="Podtytuł Znak"/>
+    <w:basedOn w:val="Domylnaczcionkaakapitu"/>
+    <w:link w:val="Podtytu"/>
     <w:uiPriority w:val="11"/>
     <w:rsid w:val="006C41FB"/>
     <w:rPr>
@@ -2660,9 +3736,9 @@
       <w:szCs w:val="24"/>
     </w:rPr>
   </w:style>
-  <w:style w:type="paragraph" w:styleId="ListParagraph">
+  <w:style w:type="paragraph" w:styleId="Akapitzlist">
     <w:name w:val="List Paragraph"/>
-    <w:basedOn w:val="Normal"/>
+    <w:basedOn w:val="Normalny"/>
     <w:uiPriority w:val="34"/>
     <w:qFormat/>
     <w:rsid w:val="006C41FB"/>
@@ -2671,10 +3747,10 @@
       <w:contextualSpacing/>
     </w:pPr>
   </w:style>
-  <w:style w:type="character" w:customStyle="1" w:styleId="Heading1Char">
-    <w:name w:val="Heading 1 Char"/>
-    <w:basedOn w:val="DefaultParagraphFont"/>
-    <w:link w:val="Heading1"/>
+  <w:style w:type="character" w:customStyle="1" w:styleId="Nagwek1Znak">
+    <w:name w:val="Nagłówek 1 Znak"/>
+    <w:basedOn w:val="Domylnaczcionkaakapitu"/>
+    <w:link w:val="Nagwek1"/>
     <w:uiPriority w:val="9"/>
     <w:rsid w:val="006C41FB"/>
     <w:rPr>
@@ -2686,10 +3762,10 @@
       <w:szCs w:val="28"/>
     </w:rPr>
   </w:style>
-  <w:style w:type="character" w:customStyle="1" w:styleId="Heading2Char">
-    <w:name w:val="Heading 2 Char"/>
-    <w:basedOn w:val="DefaultParagraphFont"/>
-    <w:link w:val="Heading2"/>
+  <w:style w:type="character" w:customStyle="1" w:styleId="Nagwek2Znak">
+    <w:name w:val="Nagłówek 2 Znak"/>
+    <w:basedOn w:val="Domylnaczcionkaakapitu"/>
+    <w:link w:val="Nagwek2"/>
     <w:rsid w:val="006C41FB"/>
     <w:rPr>
       <w:rFonts w:ascii="Arial" w:eastAsia="Arial" w:hAnsi="Arial" w:cs="Arial"/>
@@ -2699,10 +3775,10 @@
       <w:lang w:eastAsia="pl-PL"/>
     </w:rPr>
   </w:style>
-  <w:style w:type="paragraph" w:styleId="Header">
+  <w:style w:type="paragraph" w:styleId="Nagwek">
     <w:name w:val="header"/>
-    <w:basedOn w:val="Normal"/>
-    <w:link w:val="HeaderChar"/>
+    <w:basedOn w:val="Normalny"/>
+    <w:link w:val="NagwekZnak"/>
     <w:uiPriority w:val="99"/>
     <w:unhideWhenUsed/>
     <w:rsid w:val="006C41FB"/>
@@ -2714,17 +3790,17 @@
       <w:spacing w:after="0" w:line="240" w:lineRule="auto"/>
     </w:pPr>
   </w:style>
-  <w:style w:type="character" w:customStyle="1" w:styleId="HeaderChar">
-    <w:name w:val="Header Char"/>
-    <w:basedOn w:val="DefaultParagraphFont"/>
-    <w:link w:val="Header"/>
+  <w:style w:type="character" w:customStyle="1" w:styleId="NagwekZnak">
+    <w:name w:val="Nagłówek Znak"/>
+    <w:basedOn w:val="Domylnaczcionkaakapitu"/>
+    <w:link w:val="Nagwek"/>
     <w:uiPriority w:val="99"/>
     <w:rsid w:val="006C41FB"/>
   </w:style>
-  <w:style w:type="paragraph" w:styleId="Footer">
+  <w:style w:type="paragraph" w:styleId="Stopka">
     <w:name w:val="footer"/>
-    <w:basedOn w:val="Normal"/>
-    <w:link w:val="FooterChar"/>
+    <w:basedOn w:val="Normalny"/>
+    <w:link w:val="StopkaZnak"/>
     <w:uiPriority w:val="99"/>
     <w:unhideWhenUsed/>
     <w:rsid w:val="006C41FB"/>
@@ -2736,17 +3812,17 @@
       <w:spacing w:after="0" w:line="240" w:lineRule="auto"/>
     </w:pPr>
   </w:style>
-  <w:style w:type="character" w:customStyle="1" w:styleId="FooterChar">
-    <w:name w:val="Footer Char"/>
-    <w:basedOn w:val="DefaultParagraphFont"/>
-    <w:link w:val="Footer"/>
+  <w:style w:type="character" w:customStyle="1" w:styleId="StopkaZnak">
+    <w:name w:val="Stopka Znak"/>
+    <w:basedOn w:val="Domylnaczcionkaakapitu"/>
+    <w:link w:val="Stopka"/>
     <w:uiPriority w:val="99"/>
     <w:rsid w:val="006C41FB"/>
   </w:style>
-  <w:style w:type="paragraph" w:styleId="BalloonText">
+  <w:style w:type="paragraph" w:styleId="Tekstdymka">
     <w:name w:val="Balloon Text"/>
-    <w:basedOn w:val="Normal"/>
-    <w:link w:val="BalloonTextChar"/>
+    <w:basedOn w:val="Normalny"/>
+    <w:link w:val="TekstdymkaZnak"/>
     <w:uiPriority w:val="99"/>
     <w:semiHidden/>
     <w:unhideWhenUsed/>
@@ -2760,10 +3836,435 @@
       <w:szCs w:val="16"/>
     </w:rPr>
   </w:style>
-  <w:style w:type="character" w:customStyle="1" w:styleId="BalloonTextChar">
-    <w:name w:val="Balloon Text Char"/>
-    <w:basedOn w:val="DefaultParagraphFont"/>
-    <w:link w:val="BalloonText"/>
+  <w:style w:type="character" w:customStyle="1" w:styleId="TekstdymkaZnak">
+    <w:name w:val="Tekst dymka Znak"/>
+    <w:basedOn w:val="Domylnaczcionkaakapitu"/>
+    <w:link w:val="Tekstdymka"/>
+    <w:uiPriority w:val="99"/>
+    <w:semiHidden/>
+    <w:rsid w:val="004578C9"/>
+    <w:rPr>
+      <w:rFonts w:ascii="Tahoma" w:hAnsi="Tahoma" w:cs="Tahoma"/>
+      <w:sz w:val="16"/>
+      <w:szCs w:val="16"/>
+    </w:rPr>
+  </w:style>
+</w:styles>
+</file>
+
+<file path=word/stylesWithEffects.xml><?xml version="1.0" encoding="utf-8"?>
+<w:styles xmlns:wpc="http://schemas.microsoft.com/office/word/2010/wordprocessingCanvas" xmlns:mc="http://schemas.openxmlformats.org/markup-compatibility/2006" xmlns:o="urn:schemas-microsoft-com:office:office" xmlns:r="http://schemas.openxmlformats.org/officeDocument/2006/relationships" xmlns:m="http://schemas.openxmlformats.org/officeDocument/2006/math" xmlns:v="urn:schemas-microsoft-com:vml" xmlns:wp14="http://schemas.microsoft.com/office/word/2010/wordprocessingDrawing" xmlns:wp="http://schemas.openxmlformats.org/drawingml/2006/wordprocessingDrawing" xmlns:w10="urn:schemas-microsoft-com:office:word" xmlns:w="http://schemas.openxmlformats.org/wordprocessingml/2006/main" xmlns:w14="http://schemas.microsoft.com/office/word/2010/wordml" xmlns:wpg="http://schemas.microsoft.com/office/word/2010/wordprocessingGroup" xmlns:wpi="http://schemas.microsoft.com/office/word/2010/wordprocessingInk" xmlns:wne="http://schemas.microsoft.com/office/word/2006/wordml" xmlns:wps="http://schemas.microsoft.com/office/word/2010/wordprocessingShape" mc:Ignorable="w14 wp14">
+  <w:docDefaults>
+    <w:rPrDefault>
+      <w:rPr>
+        <w:rFonts w:asciiTheme="minorHAnsi" w:eastAsiaTheme="minorHAnsi" w:hAnsiTheme="minorHAnsi" w:cstheme="minorBidi"/>
+        <w:sz w:val="22"/>
+        <w:szCs w:val="22"/>
+        <w:lang w:val="pl-PL" w:eastAsia="en-US" w:bidi="ar-SA"/>
+      </w:rPr>
+    </w:rPrDefault>
+    <w:pPrDefault>
+      <w:pPr>
+        <w:spacing w:after="200" w:line="276" w:lineRule="auto"/>
+      </w:pPr>
+    </w:pPrDefault>
+  </w:docDefaults>
+  <w:latentStyles w:defLockedState="0" w:defUIPriority="99" w:defSemiHidden="1" w:defUnhideWhenUsed="1" w:defQFormat="0" w:count="267">
+    <w:lsdException w:name="Normal" w:semiHidden="0" w:uiPriority="0" w:unhideWhenUsed="0" w:qFormat="1"/>
+    <w:lsdException w:name="heading 1" w:semiHidden="0" w:uiPriority="9" w:unhideWhenUsed="0" w:qFormat="1"/>
+    <w:lsdException w:name="heading 2" w:uiPriority="0" w:qFormat="1"/>
+    <w:lsdException w:name="heading 3" w:uiPriority="9" w:qFormat="1"/>
+    <w:lsdException w:name="heading 4" w:uiPriority="9" w:qFormat="1"/>
+    <w:lsdException w:name="heading 5" w:uiPriority="9" w:qFormat="1"/>
+    <w:lsdException w:name="heading 6" w:uiPriority="9" w:qFormat="1"/>
+    <w:lsdException w:name="heading 7" w:uiPriority="9" w:qFormat="1"/>
+    <w:lsdException w:name="heading 8" w:uiPriority="9" w:qFormat="1"/>
+    <w:lsdException w:name="heading 9" w:uiPriority="9" w:qFormat="1"/>
+    <w:lsdException w:name="toc 1" w:uiPriority="39"/>
+    <w:lsdException w:name="toc 2" w:uiPriority="39"/>
+    <w:lsdException w:name="toc 3" w:uiPriority="39"/>
+    <w:lsdException w:name="toc 4" w:uiPriority="39"/>
+    <w:lsdException w:name="toc 5" w:uiPriority="39"/>
+    <w:lsdException w:name="toc 6" w:uiPriority="39"/>
+    <w:lsdException w:name="toc 7" w:uiPriority="39"/>
+    <w:lsdException w:name="toc 8" w:uiPriority="39"/>
+    <w:lsdException w:name="toc 9" w:uiPriority="39"/>
+    <w:lsdException w:name="caption" w:uiPriority="35" w:qFormat="1"/>
+    <w:lsdException w:name="Title" w:semiHidden="0" w:uiPriority="10" w:unhideWhenUsed="0" w:qFormat="1"/>
+    <w:lsdException w:name="Default Paragraph Font" w:uiPriority="1"/>
+    <w:lsdException w:name="Subtitle" w:semiHidden="0" w:uiPriority="11" w:unhideWhenUsed="0" w:qFormat="1"/>
+    <w:lsdException w:name="Strong" w:semiHidden="0" w:uiPriority="22" w:unhideWhenUsed="0" w:qFormat="1"/>
+    <w:lsdException w:name="Emphasis" w:semiHidden="0" w:uiPriority="20" w:unhideWhenUsed="0" w:qFormat="1"/>
+    <w:lsdException w:name="Table Grid" w:semiHidden="0" w:uiPriority="59" w:unhideWhenUsed="0"/>
+    <w:lsdException w:name="Placeholder Text" w:unhideWhenUsed="0"/>
+    <w:lsdException w:name="No Spacing" w:semiHidden="0" w:uiPriority="1" w:unhideWhenUsed="0" w:qFormat="1"/>
+    <w:lsdException w:name="Light Shading" w:semiHidden="0" w:uiPriority="60" w:unhideWhenUsed="0"/>
+    <w:lsdException w:name="Light List" w:semiHidden="0" w:uiPriority="61" w:unhideWhenUsed="0"/>
+    <w:lsdException w:name="Light Grid" w:semiHidden="0" w:uiPriority="62" w:unhideWhenUsed="0"/>
+    <w:lsdException w:name="Medium Shading 1" w:semiHidden="0" w:uiPriority="63" w:unhideWhenUsed="0"/>
+    <w:lsdException w:name="Medium Shading 2" w:semiHidden="0" w:uiPriority="64" w:unhideWhenUsed="0"/>
+    <w:lsdException w:name="Medium List 1" w:semiHidden="0" w:uiPriority="65" w:unhideWhenUsed="0"/>
+    <w:lsdException w:name="Medium List 2" w:semiHidden="0" w:uiPriority="66" w:unhideWhenUsed="0"/>
+    <w:lsdException w:name="Medium Grid 1" w:semiHidden="0" w:uiPriority="67" w:unhideWhenUsed="0"/>
+    <w:lsdException w:name="Medium Grid 2" w:semiHidden="0" w:uiPriority="68" w:unhideWhenUsed="0"/>
+    <w:lsdException w:name="Medium Grid 3" w:semiHidden="0" w:uiPriority="69" w:unhideWhenUsed="0"/>
+    <w:lsdException w:name="Dark List" w:semiHidden="0" w:uiPriority="70" w:unhideWhenUsed="0"/>
+    <w:lsdException w:name="Colorful Shading" w:semiHidden="0" w:uiPriority="71" w:unhideWhenUsed="0"/>
+    <w:lsdException w:name="Colorful List" w:semiHidden="0" w:uiPriority="72" w:unhideWhenUsed="0"/>
+    <w:lsdException w:name="Colorful Grid" w:semiHidden="0" w:uiPriority="73" w:unhideWhenUsed="0"/>
+    <w:lsdException w:name="Light Shading Accent 1" w:semiHidden="0" w:uiPriority="60" w:unhideWhenUsed="0"/>
+    <w:lsdException w:name="Light List Accent 1" w:semiHidden="0" w:uiPriority="61" w:unhideWhenUsed="0"/>
+    <w:lsdException w:name="Light Grid Accent 1" w:semiHidden="0" w:uiPriority="62" w:unhideWhenUsed="0"/>
+    <w:lsdException w:name="Medium Shading 1 Accent 1" w:semiHidden="0" w:uiPriority="63" w:unhideWhenUsed="0"/>
+    <w:lsdException w:name="Medium Shading 2 Accent 1" w:semiHidden="0" w:uiPriority="64" w:unhideWhenUsed="0"/>
+    <w:lsdException w:name="Medium List 1 Accent 1" w:semiHidden="0" w:uiPriority="65" w:unhideWhenUsed="0"/>
+    <w:lsdException w:name="Revision" w:unhideWhenUsed="0"/>
+    <w:lsdException w:name="List Paragraph" w:semiHidden="0" w:uiPriority="34" w:unhideWhenUsed="0" w:qFormat="1"/>
+    <w:lsdException w:name="Quote" w:semiHidden="0" w:uiPriority="29" w:unhideWhenUsed="0" w:qFormat="1"/>
+    <w:lsdException w:name="Intense Quote" w:semiHidden="0" w:uiPriority="30" w:unhideWhenUsed="0" w:qFormat="1"/>
+    <w:lsdException w:name="Medium List 2 Accent 1" w:semiHidden="0" w:uiPriority="66" w:unhideWhenUsed="0"/>
+    <w:lsdException w:name="Medium Grid 1 Accent 1" w:semiHidden="0" w:uiPriority="67" w:unhideWhenUsed="0"/>
+    <w:lsdException w:name="Medium Grid 2 Accent 1" w:semiHidden="0" w:uiPriority="68" w:unhideWhenUsed="0"/>
+    <w:lsdException w:name="Medium Grid 3 Accent 1" w:semiHidden="0" w:uiPriority="69" w:unhideWhenUsed="0"/>
+    <w:lsdException w:name="Dark List Accent 1" w:semiHidden="0" w:uiPriority="70" w:unhideWhenUsed="0"/>
+    <w:lsdException w:name="Colorful Shading Accent 1" w:semiHidden="0" w:uiPriority="71" w:unhideWhenUsed="0"/>
+    <w:lsdException w:name="Colorful List Accent 1" w:semiHidden="0" w:uiPriority="72" w:unhideWhenUsed="0"/>
+    <w:lsdException w:name="Colorful Grid Accent 1" w:semiHidden="0" w:uiPriority="73" w:unhideWhenUsed="0"/>
+    <w:lsdException w:name="Light Shading Accent 2" w:semiHidden="0" w:uiPriority="60" w:unhideWhenUsed="0"/>
+    <w:lsdException w:name="Light List Accent 2" w:semiHidden="0" w:uiPriority="61" w:unhideWhenUsed="0"/>
+    <w:lsdException w:name="Light Grid Accent 2" w:semiHidden="0" w:uiPriority="62" w:unhideWhenUsed="0"/>
+    <w:lsdException w:name="Medium Shading 1 Accent 2" w:semiHidden="0" w:uiPriority="63" w:unhideWhenUsed="0"/>
+    <w:lsdException w:name="Medium Shading 2 Accent 2" w:semiHidden="0" w:uiPriority="64" w:unhideWhenUsed="0"/>
+    <w:lsdException w:name="Medium List 1 Accent 2" w:semiHidden="0" w:uiPriority="65" w:unhideWhenUsed="0"/>
+    <w:lsdException w:name="Medium List 2 Accent 2" w:semiHidden="0" w:uiPriority="66" w:unhideWhenUsed="0"/>
+    <w:lsdException w:name="Medium Grid 1 Accent 2" w:semiHidden="0" w:uiPriority="67" w:unhideWhenUsed="0"/>
+    <w:lsdException w:name="Medium Grid 2 Accent 2" w:semiHidden="0" w:uiPriority="68" w:unhideWhenUsed="0"/>
+    <w:lsdException w:name="Medium Grid 3 Accent 2" w:semiHidden="0" w:uiPriority="69" w:unhideWhenUsed="0"/>
+    <w:lsdException w:name="Dark List Accent 2" w:semiHidden="0" w:uiPriority="70" w:unhideWhenUsed="0"/>
+    <w:lsdException w:name="Colorful Shading Accent 2" w:semiHidden="0" w:uiPriority="71" w:unhideWhenUsed="0"/>
+    <w:lsdException w:name="Colorful List Accent 2" w:semiHidden="0" w:uiPriority="72" w:unhideWhenUsed="0"/>
+    <w:lsdException w:name="Colorful Grid Accent 2" w:semiHidden="0" w:uiPriority="73" w:unhideWhenUsed="0"/>
+    <w:lsdException w:name="Light Shading Accent 3" w:semiHidden="0" w:uiPriority="60" w:unhideWhenUsed="0"/>
+    <w:lsdException w:name="Light List Accent 3" w:semiHidden="0" w:uiPriority="61" w:unhideWhenUsed="0"/>
+    <w:lsdException w:name="Light Grid Accent 3" w:semiHidden="0" w:uiPriority="62" w:unhideWhenUsed="0"/>
+    <w:lsdException w:name="Medium Shading 1 Accent 3" w:semiHidden="0" w:uiPriority="63" w:unhideWhenUsed="0"/>
+    <w:lsdException w:name="Medium Shading 2 Accent 3" w:semiHidden="0" w:uiPriority="64" w:unhideWhenUsed="0"/>
+    <w:lsdException w:name="Medium List 1 Accent 3" w:semiHidden="0" w:uiPriority="65" w:unhideWhenUsed="0"/>
+    <w:lsdException w:name="Medium List 2 Accent 3" w:semiHidden="0" w:uiPriority="66" w:unhideWhenUsed="0"/>
+    <w:lsdException w:name="Medium Grid 1 Accent 3" w:semiHidden="0" w:uiPriority="67" w:unhideWhenUsed="0"/>
+    <w:lsdException w:name="Medium Grid 2 Accent 3" w:semiHidden="0" w:uiPriority="68" w:unhideWhenUsed="0"/>
+    <w:lsdException w:name="Medium Grid 3 Accent 3" w:semiHidden="0" w:uiPriority="69" w:unhideWhenUsed="0"/>
+    <w:lsdException w:name="Dark List Accent 3" w:semiHidden="0" w:uiPriority="70" w:unhideWhenUsed="0"/>
+    <w:lsdException w:name="Colorful Shading Accent 3" w:semiHidden="0" w:uiPriority="71" w:unhideWhenUsed="0"/>
+    <w:lsdException w:name="Colorful List Accent 3" w:semiHidden="0" w:uiPriority="72" w:unhideWhenUsed="0"/>
+    <w:lsdException w:name="Colorful Grid Accent 3" w:semiHidden="0" w:uiPriority="73" w:unhideWhenUsed="0"/>
+    <w:lsdException w:name="Light Shading Accent 4" w:semiHidden="0" w:uiPriority="60" w:unhideWhenUsed="0"/>
+    <w:lsdException w:name="Light List Accent 4" w:semiHidden="0" w:uiPriority="61" w:unhideWhenUsed="0"/>
+    <w:lsdException w:name="Light Grid Accent 4" w:semiHidden="0" w:uiPriority="62" w:unhideWhenUsed="0"/>
+    <w:lsdException w:name="Medium Shading 1 Accent 4" w:semiHidden="0" w:uiPriority="63" w:unhideWhenUsed="0"/>
+    <w:lsdException w:name="Medium Shading 2 Accent 4" w:semiHidden="0" w:uiPriority="64" w:unhideWhenUsed="0"/>
+    <w:lsdException w:name="Medium List 1 Accent 4" w:semiHidden="0" w:uiPriority="65" w:unhideWhenUsed="0"/>
+    <w:lsdException w:name="Medium List 2 Accent 4" w:semiHidden="0" w:uiPriority="66" w:unhideWhenUsed="0"/>
+    <w:lsdException w:name="Medium Grid 1 Accent 4" w:semiHidden="0" w:uiPriority="67" w:unhideWhenUsed="0"/>
+    <w:lsdException w:name="Medium Grid 2 Accent 4" w:semiHidden="0" w:uiPriority="68" w:unhideWhenUsed="0"/>
+    <w:lsdException w:name="Medium Grid 3 Accent 4" w:semiHidden="0" w:uiPriority="69" w:unhideWhenUsed="0"/>
+    <w:lsdException w:name="Dark List Accent 4" w:semiHidden="0" w:uiPriority="70" w:unhideWhenUsed="0"/>
+    <w:lsdException w:name="Colorful Shading Accent 4" w:semiHidden="0" w:uiPriority="71" w:unhideWhenUsed="0"/>
+    <w:lsdException w:name="Colorful List Accent 4" w:semiHidden="0" w:uiPriority="72" w:unhideWhenUsed="0"/>
+    <w:lsdException w:name="Colorful Grid Accent 4" w:semiHidden="0" w:uiPriority="73" w:unhideWhenUsed="0"/>
+    <w:lsdException w:name="Light Shading Accent 5" w:semiHidden="0" w:uiPriority="60" w:unhideWhenUsed="0"/>
+    <w:lsdException w:name="Light List Accent 5" w:semiHidden="0" w:uiPriority="61" w:unhideWhenUsed="0"/>
+    <w:lsdException w:name="Light Grid Accent 5" w:semiHidden="0" w:uiPriority="62" w:unhideWhenUsed="0"/>
+    <w:lsdException w:name="Medium Shading 1 Accent 5" w:semiHidden="0" w:uiPriority="63" w:unhideWhenUsed="0"/>
+    <w:lsdException w:name="Medium Shading 2 Accent 5" w:semiHidden="0" w:uiPriority="64" w:unhideWhenUsed="0"/>
+    <w:lsdException w:name="Medium List 1 Accent 5" w:semiHidden="0" w:uiPriority="65" w:unhideWhenUsed="0"/>
+    <w:lsdException w:name="Medium List 2 Accent 5" w:semiHidden="0" w:uiPriority="66" w:unhideWhenUsed="0"/>
+    <w:lsdException w:name="Medium Grid 1 Accent 5" w:semiHidden="0" w:uiPriority="67" w:unhideWhenUsed="0"/>
+    <w:lsdException w:name="Medium Grid 2 Accent 5" w:semiHidden="0" w:uiPriority="68" w:unhideWhenUsed="0"/>
+    <w:lsdException w:name="Medium Grid 3 Accent 5" w:semiHidden="0" w:uiPriority="69" w:unhideWhenUsed="0"/>
+    <w:lsdException w:name="Dark List Accent 5" w:semiHidden="0" w:uiPriority="70" w:unhideWhenUsed="0"/>
+    <w:lsdException w:name="Colorful Shading Accent 5" w:semiHidden="0" w:uiPriority="71" w:unhideWhenUsed="0"/>
+    <w:lsdException w:name="Colorful List Accent 5" w:semiHidden="0" w:uiPriority="72" w:unhideWhenUsed="0"/>
+    <w:lsdException w:name="Colorful Grid Accent 5" w:semiHidden="0" w:uiPriority="73" w:unhideWhenUsed="0"/>
+    <w:lsdException w:name="Light Shading Accent 6" w:semiHidden="0" w:uiPriority="60" w:unhideWhenUsed="0"/>
+    <w:lsdException w:name="Light List Accent 6" w:semiHidden="0" w:uiPriority="61" w:unhideWhenUsed="0"/>
+    <w:lsdException w:name="Light Grid Accent 6" w:semiHidden="0" w:uiPriority="62" w:unhideWhenUsed="0"/>
+    <w:lsdException w:name="Medium Shading 1 Accent 6" w:semiHidden="0" w:uiPriority="63" w:unhideWhenUsed="0"/>
+    <w:lsdException w:name="Medium Shading 2 Accent 6" w:semiHidden="0" w:uiPriority="64" w:unhideWhenUsed="0"/>
+    <w:lsdException w:name="Medium List 1 Accent 6" w:semiHidden="0" w:uiPriority="65" w:unhideWhenUsed="0"/>
+    <w:lsdException w:name="Medium List 2 Accent 6" w:semiHidden="0" w:uiPriority="66" w:unhideWhenUsed="0"/>
+    <w:lsdException w:name="Medium Grid 1 Accent 6" w:semiHidden="0" w:uiPriority="67" w:unhideWhenUsed="0"/>
+    <w:lsdException w:name="Medium Grid 2 Accent 6" w:semiHidden="0" w:uiPriority="68" w:unhideWhenUsed="0"/>
+    <w:lsdException w:name="Medium Grid 3 Accent 6" w:semiHidden="0" w:uiPriority="69" w:unhideWhenUsed="0"/>
+    <w:lsdException w:name="Dark List Accent 6" w:semiHidden="0" w:uiPriority="70" w:unhideWhenUsed="0"/>
+    <w:lsdException w:name="Colorful Shading Accent 6" w:semiHidden="0" w:uiPriority="71" w:unhideWhenUsed="0"/>
+    <w:lsdException w:name="Colorful List Accent 6" w:semiHidden="0" w:uiPriority="72" w:unhideWhenUsed="0"/>
+    <w:lsdException w:name="Colorful Grid Accent 6" w:semiHidden="0" w:uiPriority="73" w:unhideWhenUsed="0"/>
+    <w:lsdException w:name="Subtle Emphasis" w:semiHidden="0" w:uiPriority="19" w:unhideWhenUsed="0" w:qFormat="1"/>
+    <w:lsdException w:name="Intense Emphasis" w:semiHidden="0" w:uiPriority="21" w:unhideWhenUsed="0" w:qFormat="1"/>
+    <w:lsdException w:name="Subtle Reference" w:semiHidden="0" w:uiPriority="31" w:unhideWhenUsed="0" w:qFormat="1"/>
+    <w:lsdException w:name="Intense Reference" w:semiHidden="0" w:uiPriority="32" w:unhideWhenUsed="0" w:qFormat="1"/>
+    <w:lsdException w:name="Book Title" w:semiHidden="0" w:uiPriority="33" w:unhideWhenUsed="0" w:qFormat="1"/>
+    <w:lsdException w:name="Bibliography" w:uiPriority="37"/>
+    <w:lsdException w:name="TOC Heading" w:uiPriority="39" w:qFormat="1"/>
+  </w:latentStyles>
+  <w:style w:type="paragraph" w:default="1" w:styleId="Normalny">
+    <w:name w:val="Normal"/>
+    <w:qFormat/>
+  </w:style>
+  <w:style w:type="paragraph" w:styleId="Nagwek1">
+    <w:name w:val="heading 1"/>
+    <w:basedOn w:val="Normalny"/>
+    <w:next w:val="Normalny"/>
+    <w:link w:val="Nagwek1Znak"/>
+    <w:uiPriority w:val="9"/>
+    <w:qFormat/>
+    <w:rsid w:val="006C41FB"/>
+    <w:pPr>
+      <w:keepNext/>
+      <w:keepLines/>
+      <w:spacing w:before="480" w:after="0"/>
+      <w:outlineLvl w:val="0"/>
+    </w:pPr>
+    <w:rPr>
+      <w:rFonts w:asciiTheme="majorHAnsi" w:eastAsiaTheme="majorEastAsia" w:hAnsiTheme="majorHAnsi" w:cstheme="majorBidi"/>
+      <w:b/>
+      <w:bCs/>
+      <w:color w:val="365F91" w:themeColor="accent1" w:themeShade="BF"/>
+      <w:sz w:val="28"/>
+      <w:szCs w:val="28"/>
+    </w:rPr>
+  </w:style>
+  <w:style w:type="paragraph" w:styleId="Nagwek2">
+    <w:name w:val="heading 2"/>
+    <w:basedOn w:val="Normalny"/>
+    <w:next w:val="Normalny"/>
+    <w:link w:val="Nagwek2Znak"/>
+    <w:rsid w:val="006C41FB"/>
+    <w:pPr>
+      <w:keepNext/>
+      <w:keepLines/>
+      <w:spacing w:before="360" w:after="120"/>
+      <w:contextualSpacing/>
+      <w:outlineLvl w:val="1"/>
+    </w:pPr>
+    <w:rPr>
+      <w:rFonts w:ascii="Arial" w:eastAsia="Arial" w:hAnsi="Arial" w:cs="Arial"/>
+      <w:color w:val="000000"/>
+      <w:sz w:val="32"/>
+      <w:szCs w:val="32"/>
+      <w:lang w:eastAsia="pl-PL"/>
+    </w:rPr>
+  </w:style>
+  <w:style w:type="character" w:default="1" w:styleId="Domylnaczcionkaakapitu">
+    <w:name w:val="Default Paragraph Font"/>
+    <w:uiPriority w:val="1"/>
+    <w:semiHidden/>
+    <w:unhideWhenUsed/>
+  </w:style>
+  <w:style w:type="table" w:default="1" w:styleId="Standardowy">
+    <w:name w:val="Normal Table"/>
+    <w:uiPriority w:val="99"/>
+    <w:semiHidden/>
+    <w:unhideWhenUsed/>
+    <w:tblPr>
+      <w:tblInd w:w="0" w:type="dxa"/>
+      <w:tblCellMar>
+        <w:top w:w="0" w:type="dxa"/>
+        <w:left w:w="108" w:type="dxa"/>
+        <w:bottom w:w="0" w:type="dxa"/>
+        <w:right w:w="108" w:type="dxa"/>
+      </w:tblCellMar>
+    </w:tblPr>
+  </w:style>
+  <w:style w:type="numbering" w:default="1" w:styleId="Bezlisty">
+    <w:name w:val="No List"/>
+    <w:uiPriority w:val="99"/>
+    <w:semiHidden/>
+    <w:unhideWhenUsed/>
+  </w:style>
+  <w:style w:type="paragraph" w:styleId="Tytu">
+    <w:name w:val="Title"/>
+    <w:basedOn w:val="Normalny"/>
+    <w:next w:val="Normalny"/>
+    <w:link w:val="TytuZnak"/>
+    <w:uiPriority w:val="10"/>
+    <w:qFormat/>
+    <w:rsid w:val="006C41FB"/>
+    <w:pPr>
+      <w:pBdr>
+        <w:bottom w:val="single" w:sz="8" w:space="4" w:color="4F81BD" w:themeColor="accent1"/>
+      </w:pBdr>
+      <w:spacing w:after="300" w:line="240" w:lineRule="auto"/>
+      <w:contextualSpacing/>
+    </w:pPr>
+    <w:rPr>
+      <w:rFonts w:asciiTheme="majorHAnsi" w:eastAsiaTheme="majorEastAsia" w:hAnsiTheme="majorHAnsi" w:cstheme="majorBidi"/>
+      <w:color w:val="17365D" w:themeColor="text2" w:themeShade="BF"/>
+      <w:spacing w:val="5"/>
+      <w:kern w:val="28"/>
+      <w:sz w:val="52"/>
+      <w:szCs w:val="52"/>
+    </w:rPr>
+  </w:style>
+  <w:style w:type="character" w:customStyle="1" w:styleId="TytuZnak">
+    <w:name w:val="Tytuł Znak"/>
+    <w:basedOn w:val="Domylnaczcionkaakapitu"/>
+    <w:link w:val="Tytu"/>
+    <w:uiPriority w:val="10"/>
+    <w:rsid w:val="006C41FB"/>
+    <w:rPr>
+      <w:rFonts w:asciiTheme="majorHAnsi" w:eastAsiaTheme="majorEastAsia" w:hAnsiTheme="majorHAnsi" w:cstheme="majorBidi"/>
+      <w:color w:val="17365D" w:themeColor="text2" w:themeShade="BF"/>
+      <w:spacing w:val="5"/>
+      <w:kern w:val="28"/>
+      <w:sz w:val="52"/>
+      <w:szCs w:val="52"/>
+    </w:rPr>
+  </w:style>
+  <w:style w:type="paragraph" w:styleId="Podtytu">
+    <w:name w:val="Subtitle"/>
+    <w:basedOn w:val="Normalny"/>
+    <w:next w:val="Normalny"/>
+    <w:link w:val="PodtytuZnak"/>
+    <w:uiPriority w:val="11"/>
+    <w:qFormat/>
+    <w:rsid w:val="006C41FB"/>
+    <w:pPr>
+      <w:numPr>
+        <w:ilvl w:val="1"/>
+      </w:numPr>
+    </w:pPr>
+    <w:rPr>
+      <w:rFonts w:asciiTheme="majorHAnsi" w:eastAsiaTheme="majorEastAsia" w:hAnsiTheme="majorHAnsi" w:cstheme="majorBidi"/>
+      <w:i/>
+      <w:iCs/>
+      <w:color w:val="4F81BD" w:themeColor="accent1"/>
+      <w:spacing w:val="15"/>
+      <w:sz w:val="24"/>
+      <w:szCs w:val="24"/>
+    </w:rPr>
+  </w:style>
+  <w:style w:type="character" w:customStyle="1" w:styleId="PodtytuZnak">
+    <w:name w:val="Podtytuł Znak"/>
+    <w:basedOn w:val="Domylnaczcionkaakapitu"/>
+    <w:link w:val="Podtytu"/>
+    <w:uiPriority w:val="11"/>
+    <w:rsid w:val="006C41FB"/>
+    <w:rPr>
+      <w:rFonts w:asciiTheme="majorHAnsi" w:eastAsiaTheme="majorEastAsia" w:hAnsiTheme="majorHAnsi" w:cstheme="majorBidi"/>
+      <w:i/>
+      <w:iCs/>
+      <w:color w:val="4F81BD" w:themeColor="accent1"/>
+      <w:spacing w:val="15"/>
+      <w:sz w:val="24"/>
+      <w:szCs w:val="24"/>
+    </w:rPr>
+  </w:style>
+  <w:style w:type="paragraph" w:styleId="Akapitzlist">
+    <w:name w:val="List Paragraph"/>
+    <w:basedOn w:val="Normalny"/>
+    <w:uiPriority w:val="34"/>
+    <w:qFormat/>
+    <w:rsid w:val="006C41FB"/>
+    <w:pPr>
+      <w:ind w:left="720"/>
+      <w:contextualSpacing/>
+    </w:pPr>
+  </w:style>
+  <w:style w:type="character" w:customStyle="1" w:styleId="Nagwek1Znak">
+    <w:name w:val="Nagłówek 1 Znak"/>
+    <w:basedOn w:val="Domylnaczcionkaakapitu"/>
+    <w:link w:val="Nagwek1"/>
+    <w:uiPriority w:val="9"/>
+    <w:rsid w:val="006C41FB"/>
+    <w:rPr>
+      <w:rFonts w:asciiTheme="majorHAnsi" w:eastAsiaTheme="majorEastAsia" w:hAnsiTheme="majorHAnsi" w:cstheme="majorBidi"/>
+      <w:b/>
+      <w:bCs/>
+      <w:color w:val="365F91" w:themeColor="accent1" w:themeShade="BF"/>
+      <w:sz w:val="28"/>
+      <w:szCs w:val="28"/>
+    </w:rPr>
+  </w:style>
+  <w:style w:type="character" w:customStyle="1" w:styleId="Nagwek2Znak">
+    <w:name w:val="Nagłówek 2 Znak"/>
+    <w:basedOn w:val="Domylnaczcionkaakapitu"/>
+    <w:link w:val="Nagwek2"/>
+    <w:rsid w:val="006C41FB"/>
+    <w:rPr>
+      <w:rFonts w:ascii="Arial" w:eastAsia="Arial" w:hAnsi="Arial" w:cs="Arial"/>
+      <w:color w:val="000000"/>
+      <w:sz w:val="32"/>
+      <w:szCs w:val="32"/>
+      <w:lang w:eastAsia="pl-PL"/>
+    </w:rPr>
+  </w:style>
+  <w:style w:type="paragraph" w:styleId="Nagwek">
+    <w:name w:val="header"/>
+    <w:basedOn w:val="Normalny"/>
+    <w:link w:val="NagwekZnak"/>
+    <w:uiPriority w:val="99"/>
+    <w:unhideWhenUsed/>
+    <w:rsid w:val="006C41FB"/>
+    <w:pPr>
+      <w:tabs>
+        <w:tab w:val="center" w:pos="4513"/>
+        <w:tab w:val="right" w:pos="9026"/>
+      </w:tabs>
+      <w:spacing w:after="0" w:line="240" w:lineRule="auto"/>
+    </w:pPr>
+  </w:style>
+  <w:style w:type="character" w:customStyle="1" w:styleId="NagwekZnak">
+    <w:name w:val="Nagłówek Znak"/>
+    <w:basedOn w:val="Domylnaczcionkaakapitu"/>
+    <w:link w:val="Nagwek"/>
+    <w:uiPriority w:val="99"/>
+    <w:rsid w:val="006C41FB"/>
+  </w:style>
+  <w:style w:type="paragraph" w:styleId="Stopka">
+    <w:name w:val="footer"/>
+    <w:basedOn w:val="Normalny"/>
+    <w:link w:val="StopkaZnak"/>
+    <w:uiPriority w:val="99"/>
+    <w:unhideWhenUsed/>
+    <w:rsid w:val="006C41FB"/>
+    <w:pPr>
+      <w:tabs>
+        <w:tab w:val="center" w:pos="4513"/>
+        <w:tab w:val="right" w:pos="9026"/>
+      </w:tabs>
+      <w:spacing w:after="0" w:line="240" w:lineRule="auto"/>
+    </w:pPr>
+  </w:style>
+  <w:style w:type="character" w:customStyle="1" w:styleId="StopkaZnak">
+    <w:name w:val="Stopka Znak"/>
+    <w:basedOn w:val="Domylnaczcionkaakapitu"/>
+    <w:link w:val="Stopka"/>
+    <w:uiPriority w:val="99"/>
+    <w:rsid w:val="006C41FB"/>
+  </w:style>
+  <w:style w:type="paragraph" w:styleId="Tekstdymka">
+    <w:name w:val="Balloon Text"/>
+    <w:basedOn w:val="Normalny"/>
+    <w:link w:val="TekstdymkaZnak"/>
+    <w:uiPriority w:val="99"/>
+    <w:semiHidden/>
+    <w:unhideWhenUsed/>
+    <w:rsid w:val="004578C9"/>
+    <w:pPr>
+      <w:spacing w:after="0" w:line="240" w:lineRule="auto"/>
+    </w:pPr>
+    <w:rPr>
+      <w:rFonts w:ascii="Tahoma" w:hAnsi="Tahoma" w:cs="Tahoma"/>
+      <w:sz w:val="16"/>
+      <w:szCs w:val="16"/>
+    </w:rPr>
+  </w:style>
+  <w:style w:type="character" w:customStyle="1" w:styleId="TekstdymkaZnak">
+    <w:name w:val="Tekst dymka Znak"/>
+    <w:basedOn w:val="Domylnaczcionkaakapitu"/>
+    <w:link w:val="Tekstdymka"/>
     <w:uiPriority w:val="99"/>
     <w:semiHidden/>
     <w:rsid w:val="004578C9"/>
@@ -2777,9 +4278,9 @@
 </file>
 
 <file path=word/charts/chart1.xml><?xml version="1.0" encoding="utf-8"?>
-<c:chartSpace xmlns:c="http://schemas.openxmlformats.org/drawingml/2006/chart" xmlns:a="http://schemas.openxmlformats.org/drawingml/2006/main" xmlns:r="http://schemas.openxmlformats.org/officeDocument/2006/relationships" xmlns:c16r2="http://schemas.microsoft.com/office/drawing/2015/06/chart">
+<c:chartSpace xmlns:c="http://schemas.openxmlformats.org/drawingml/2006/chart" xmlns:a="http://schemas.openxmlformats.org/drawingml/2006/main" xmlns:r="http://schemas.openxmlformats.org/officeDocument/2006/relationships">
   <c:date1904 val="0"/>
-  <c:lang val="en-US"/>
+  <c:lang val="pl-PL"/>
   <c:roundedCorners val="0"/>
   <mc:AlternateContent xmlns:mc="http://schemas.openxmlformats.org/markup-compatibility/2006">
     <mc:Choice xmlns:c14="http://schemas.microsoft.com/office/drawing/2007/8/2/chart" Requires="c14">
@@ -2811,8 +4312,8 @@
         <c:manualLayout>
           <c:xMode val="edge"/>
           <c:yMode val="edge"/>
-          <c:x val="0.20046021006915876"/>
-          <c:y val="3.5003968953960136E-2"/>
+          <c:x val="0.15231782840331773"/>
+          <c:y val="3.5003876547951833E-2"/>
         </c:manualLayout>
       </c:layout>
       <c:overlay val="0"/>
@@ -2906,7 +4407,7 @@
             </c:numRef>
           </c:val>
           <c:smooth val="0"/>
-          <c:extLst>
+          <c:extLst xmlns:c16r2="http://schemas.microsoft.com/office/drawing/2015/06/chart">
             <c:ext xmlns:c16="http://schemas.microsoft.com/office/drawing/2014/chart" uri="{C3380CC4-5D6E-409C-BE32-E72D297353CC}">
               <c16:uniqueId val="{00000000-414C-413B-816D-5D4DF44C5F65}"/>
             </c:ext>
@@ -2922,11 +4423,11 @@
         </c:dLbls>
         <c:marker val="1"/>
         <c:smooth val="0"/>
-        <c:axId val="205857536"/>
-        <c:axId val="132150016"/>
+        <c:axId val="132216320"/>
+        <c:axId val="132218240"/>
       </c:lineChart>
       <c:catAx>
-        <c:axId val="205857536"/>
+        <c:axId val="132216320"/>
         <c:scaling>
           <c:orientation val="minMax"/>
         </c:scaling>
@@ -2962,7 +4463,7 @@
         <c:majorTickMark val="out"/>
         <c:minorTickMark val="none"/>
         <c:tickLblPos val="nextTo"/>
-        <c:crossAx val="132150016"/>
+        <c:crossAx val="132218240"/>
         <c:crosses val="autoZero"/>
         <c:auto val="1"/>
         <c:lblAlgn val="ctr"/>
@@ -2970,7 +4471,7 @@
         <c:noMultiLvlLbl val="0"/>
       </c:catAx>
       <c:valAx>
-        <c:axId val="132150016"/>
+        <c:axId val="132218240"/>
         <c:scaling>
           <c:orientation val="minMax"/>
         </c:scaling>
@@ -3016,7 +4517,7 @@
         <c:majorTickMark val="out"/>
         <c:minorTickMark val="none"/>
         <c:tickLblPos val="nextTo"/>
-        <c:crossAx val="205857536"/>
+        <c:crossAx val="132216320"/>
         <c:crosses val="autoZero"/>
         <c:crossBetween val="between"/>
       </c:valAx>

</xml_diff>